<commit_message>
Small updates to profile
</commit_message>
<xml_diff>
--- a/resume/JoshSurberResume.docx
+++ b/resume/JoshSurberResume.docx
@@ -114,19 +114,19 @@
         <w:t xml:space="preserve"> </w:t>
       </w:r>
       <w:r>
-        <w:t xml:space="preserve">team management at all levels. Experienced in administering budgets, overseeing</w:t>
+        <w:t xml:space="preserve">team management at all levels. Experienced in administering budgets,</w:t>
       </w:r>
       <w:r>
         <w:t xml:space="preserve"> </w:t>
       </w:r>
       <w:r>
-        <w:t xml:space="preserve">personnel needs and solving routine and complex problems. Proactive in</w:t>
+        <w:t xml:space="preserve">overseeing personnel needs and solving routine and complex problems. Proactive</w:t>
       </w:r>
       <w:r>
         <w:t xml:space="preserve"> </w:t>
       </w:r>
       <w:r>
-        <w:t xml:space="preserve">capturing new customers and business opportunities.</w:t>
+        <w:t xml:space="preserve">in capturing new customers and business opportunities.</w:t>
       </w:r>
     </w:p>
     <w:p>
@@ -347,17 +347,583 @@
       <w:pPr>
         <w:pStyle w:val="Heading2"/>
       </w:pPr>
-      <w:bookmarkStart w:id="24" w:name="work-history"/>
+      <w:bookmarkStart w:id="24" w:name="tech-stack"/>
+      <w:r>
+        <w:t xml:space="preserve">TECH STACK</w:t>
+      </w:r>
+      <w:bookmarkEnd w:id="24"/>
+    </w:p>
+    <w:p>
+      <w:pPr>
+        <w:pStyle w:val="Compact"/>
+        <w:numPr>
+          <w:numId w:val="1003"/>
+          <w:ilvl w:val="0"/>
+        </w:numPr>
+      </w:pPr>
+      <w:r>
+        <w:rPr>
+          <w:b/>
+        </w:rPr>
+        <w:t xml:space="preserve">Applications</w:t>
+      </w:r>
+    </w:p>
+    <w:p>
+      <w:pPr>
+        <w:pStyle w:val="Compact"/>
+        <w:numPr>
+          <w:numId w:val="1004"/>
+          <w:ilvl w:val="1"/>
+        </w:numPr>
+      </w:pPr>
+      <w:hyperlink r:id="rId25">
+        <w:r>
+          <w:rPr>
+            <w:rStyle w:val="Hyperlink"/>
+          </w:rPr>
+          <w:t xml:space="preserve">gSuite</w:t>
+        </w:r>
+      </w:hyperlink>
+    </w:p>
+    <w:p>
+      <w:pPr>
+        <w:pStyle w:val="Compact"/>
+        <w:numPr>
+          <w:numId w:val="1004"/>
+          <w:ilvl w:val="1"/>
+        </w:numPr>
+      </w:pPr>
+      <w:hyperlink r:id="rId26">
+        <w:r>
+          <w:rPr>
+            <w:rStyle w:val="Hyperlink"/>
+          </w:rPr>
+          <w:t xml:space="preserve">MS Office</w:t>
+        </w:r>
+      </w:hyperlink>
+    </w:p>
+    <w:p>
+      <w:pPr>
+        <w:pStyle w:val="Compact"/>
+        <w:numPr>
+          <w:numId w:val="1004"/>
+          <w:ilvl w:val="1"/>
+        </w:numPr>
+      </w:pPr>
+      <w:hyperlink r:id="rId27">
+        <w:r>
+          <w:rPr>
+            <w:rStyle w:val="Hyperlink"/>
+          </w:rPr>
+          <w:t xml:space="preserve">VSCode</w:t>
+        </w:r>
+      </w:hyperlink>
+    </w:p>
+    <w:p>
+      <w:pPr>
+        <w:pStyle w:val="Compact"/>
+        <w:numPr>
+          <w:numId w:val="1004"/>
+          <w:ilvl w:val="1"/>
+        </w:numPr>
+      </w:pPr>
+      <w:hyperlink r:id="rId28">
+        <w:r>
+          <w:rPr>
+            <w:rStyle w:val="Hyperlink"/>
+          </w:rPr>
+          <w:t xml:space="preserve">Vim</w:t>
+        </w:r>
+      </w:hyperlink>
+      <w:r>
+        <w:t xml:space="preserve">/</w:t>
+      </w:r>
+      <w:hyperlink r:id="rId29">
+        <w:r>
+          <w:rPr>
+            <w:rStyle w:val="Hyperlink"/>
+          </w:rPr>
+          <w:t xml:space="preserve">NeoVim</w:t>
+        </w:r>
+      </w:hyperlink>
+    </w:p>
+    <w:p>
+      <w:pPr>
+        <w:pStyle w:val="Compact"/>
+        <w:numPr>
+          <w:numId w:val="1003"/>
+          <w:ilvl w:val="0"/>
+        </w:numPr>
+      </w:pPr>
+      <w:r>
+        <w:rPr>
+          <w:b/>
+        </w:rPr>
+        <w:t xml:space="preserve">Design</w:t>
+      </w:r>
+    </w:p>
+    <w:p>
+      <w:pPr>
+        <w:pStyle w:val="Compact"/>
+        <w:numPr>
+          <w:numId w:val="1005"/>
+          <w:ilvl w:val="1"/>
+        </w:numPr>
+      </w:pPr>
+      <w:hyperlink r:id="rId30">
+        <w:r>
+          <w:rPr>
+            <w:rStyle w:val="Hyperlink"/>
+          </w:rPr>
+          <w:t xml:space="preserve">CSS</w:t>
+        </w:r>
+      </w:hyperlink>
+    </w:p>
+    <w:p>
+      <w:pPr>
+        <w:pStyle w:val="Compact"/>
+        <w:numPr>
+          <w:numId w:val="1005"/>
+          <w:ilvl w:val="1"/>
+        </w:numPr>
+      </w:pPr>
+      <w:hyperlink r:id="rId31">
+        <w:r>
+          <w:rPr>
+            <w:rStyle w:val="Hyperlink"/>
+          </w:rPr>
+          <w:t xml:space="preserve">HTML</w:t>
+        </w:r>
+      </w:hyperlink>
+    </w:p>
+    <w:p>
+      <w:pPr>
+        <w:pStyle w:val="Compact"/>
+        <w:numPr>
+          <w:numId w:val="1005"/>
+          <w:ilvl w:val="1"/>
+        </w:numPr>
+      </w:pPr>
+      <w:hyperlink r:id="rId32">
+        <w:r>
+          <w:rPr>
+            <w:rStyle w:val="Hyperlink"/>
+          </w:rPr>
+          <w:t xml:space="preserve">Liquid</w:t>
+        </w:r>
+      </w:hyperlink>
+    </w:p>
+    <w:p>
+      <w:pPr>
+        <w:pStyle w:val="Compact"/>
+        <w:numPr>
+          <w:numId w:val="1005"/>
+          <w:ilvl w:val="1"/>
+        </w:numPr>
+      </w:pPr>
+      <w:hyperlink r:id="rId33">
+        <w:r>
+          <w:rPr>
+            <w:rStyle w:val="Hyperlink"/>
+          </w:rPr>
+          <w:t xml:space="preserve">Markdown</w:t>
+        </w:r>
+      </w:hyperlink>
+    </w:p>
+    <w:p>
+      <w:pPr>
+        <w:pStyle w:val="Compact"/>
+        <w:numPr>
+          <w:numId w:val="1005"/>
+          <w:ilvl w:val="1"/>
+        </w:numPr>
+      </w:pPr>
+      <w:hyperlink r:id="rId34">
+        <w:r>
+          <w:rPr>
+            <w:rStyle w:val="Hyperlink"/>
+          </w:rPr>
+          <w:t xml:space="preserve">Sass</w:t>
+        </w:r>
+      </w:hyperlink>
+    </w:p>
+    <w:p>
+      <w:pPr>
+        <w:pStyle w:val="Compact"/>
+        <w:numPr>
+          <w:numId w:val="1003"/>
+          <w:ilvl w:val="0"/>
+        </w:numPr>
+      </w:pPr>
+      <w:r>
+        <w:rPr>
+          <w:b/>
+        </w:rPr>
+        <w:t xml:space="preserve">Programming</w:t>
+      </w:r>
+    </w:p>
+    <w:p>
+      <w:pPr>
+        <w:pStyle w:val="Compact"/>
+        <w:numPr>
+          <w:numId w:val="1006"/>
+          <w:ilvl w:val="1"/>
+        </w:numPr>
+      </w:pPr>
+      <w:hyperlink r:id="rId35">
+        <w:r>
+          <w:rPr>
+            <w:rStyle w:val="Hyperlink"/>
+          </w:rPr>
+          <w:t xml:space="preserve">11ty</w:t>
+        </w:r>
+      </w:hyperlink>
+    </w:p>
+    <w:p>
+      <w:pPr>
+        <w:pStyle w:val="Compact"/>
+        <w:numPr>
+          <w:numId w:val="1006"/>
+          <w:ilvl w:val="1"/>
+        </w:numPr>
+      </w:pPr>
+      <w:hyperlink r:id="rId36">
+        <w:r>
+          <w:rPr>
+            <w:rStyle w:val="Hyperlink"/>
+          </w:rPr>
+          <w:t xml:space="preserve">Git</w:t>
+        </w:r>
+      </w:hyperlink>
+      <w:r>
+        <w:t xml:space="preserve">/</w:t>
+      </w:r>
+      <w:hyperlink r:id="rId37">
+        <w:r>
+          <w:rPr>
+            <w:rStyle w:val="Hyperlink"/>
+          </w:rPr>
+          <w:t xml:space="preserve">GitHub</w:t>
+        </w:r>
+      </w:hyperlink>
+    </w:p>
+    <w:p>
+      <w:pPr>
+        <w:pStyle w:val="Compact"/>
+        <w:numPr>
+          <w:numId w:val="1006"/>
+          <w:ilvl w:val="1"/>
+        </w:numPr>
+      </w:pPr>
+      <w:hyperlink r:id="rId38">
+        <w:r>
+          <w:rPr>
+            <w:rStyle w:val="Hyperlink"/>
+          </w:rPr>
+          <w:t xml:space="preserve">JavaScript</w:t>
+        </w:r>
+      </w:hyperlink>
+    </w:p>
+    <w:p>
+      <w:pPr>
+        <w:pStyle w:val="Compact"/>
+        <w:numPr>
+          <w:numId w:val="1006"/>
+          <w:ilvl w:val="1"/>
+        </w:numPr>
+      </w:pPr>
+      <w:hyperlink r:id="rId39">
+        <w:r>
+          <w:rPr>
+            <w:rStyle w:val="Hyperlink"/>
+          </w:rPr>
+          <w:t xml:space="preserve">jQuery</w:t>
+        </w:r>
+      </w:hyperlink>
+    </w:p>
+    <w:p>
+      <w:pPr>
+        <w:pStyle w:val="Compact"/>
+        <w:numPr>
+          <w:numId w:val="1006"/>
+          <w:ilvl w:val="1"/>
+        </w:numPr>
+      </w:pPr>
+      <w:hyperlink r:id="rId40">
+        <w:r>
+          <w:rPr>
+            <w:rStyle w:val="Hyperlink"/>
+          </w:rPr>
+          <w:t xml:space="preserve">Lua</w:t>
+        </w:r>
+      </w:hyperlink>
+    </w:p>
+    <w:p>
+      <w:pPr>
+        <w:pStyle w:val="Compact"/>
+        <w:numPr>
+          <w:numId w:val="1006"/>
+          <w:ilvl w:val="1"/>
+        </w:numPr>
+      </w:pPr>
+      <w:hyperlink r:id="rId41">
+        <w:r>
+          <w:rPr>
+            <w:rStyle w:val="Hyperlink"/>
+          </w:rPr>
+          <w:t xml:space="preserve">Node</w:t>
+        </w:r>
+      </w:hyperlink>
+    </w:p>
+    <w:p>
+      <w:pPr>
+        <w:pStyle w:val="Compact"/>
+        <w:numPr>
+          <w:numId w:val="1006"/>
+          <w:ilvl w:val="1"/>
+        </w:numPr>
+      </w:pPr>
+      <w:hyperlink r:id="rId42">
+        <w:r>
+          <w:rPr>
+            <w:rStyle w:val="Hyperlink"/>
+          </w:rPr>
+          <w:t xml:space="preserve">PHP</w:t>
+        </w:r>
+      </w:hyperlink>
+    </w:p>
+    <w:p>
+      <w:pPr>
+        <w:pStyle w:val="Compact"/>
+        <w:numPr>
+          <w:numId w:val="1006"/>
+          <w:ilvl w:val="1"/>
+        </w:numPr>
+      </w:pPr>
+      <w:hyperlink r:id="rId43">
+        <w:r>
+          <w:rPr>
+            <w:rStyle w:val="Hyperlink"/>
+          </w:rPr>
+          <w:t xml:space="preserve">WordPress</w:t>
+        </w:r>
+      </w:hyperlink>
+    </w:p>
+    <w:p>
+      <w:pPr>
+        <w:pStyle w:val="Compact"/>
+        <w:numPr>
+          <w:numId w:val="1003"/>
+          <w:ilvl w:val="0"/>
+        </w:numPr>
+      </w:pPr>
+      <w:r>
+        <w:rPr>
+          <w:b/>
+        </w:rPr>
+        <w:t xml:space="preserve">Database</w:t>
+      </w:r>
+    </w:p>
+    <w:p>
+      <w:pPr>
+        <w:pStyle w:val="Compact"/>
+        <w:numPr>
+          <w:numId w:val="1007"/>
+          <w:ilvl w:val="1"/>
+        </w:numPr>
+      </w:pPr>
+      <w:hyperlink r:id="rId44">
+        <w:r>
+          <w:rPr>
+            <w:rStyle w:val="Hyperlink"/>
+          </w:rPr>
+          <w:t xml:space="preserve">MariaDB</w:t>
+        </w:r>
+      </w:hyperlink>
+    </w:p>
+    <w:p>
+      <w:pPr>
+        <w:pStyle w:val="Compact"/>
+        <w:numPr>
+          <w:numId w:val="1007"/>
+          <w:ilvl w:val="1"/>
+        </w:numPr>
+      </w:pPr>
+      <w:hyperlink r:id="rId45">
+        <w:r>
+          <w:rPr>
+            <w:rStyle w:val="Hyperlink"/>
+          </w:rPr>
+          <w:t xml:space="preserve">MySQL</w:t>
+        </w:r>
+      </w:hyperlink>
+    </w:p>
+    <w:p>
+      <w:pPr>
+        <w:pStyle w:val="Compact"/>
+        <w:numPr>
+          <w:numId w:val="1007"/>
+          <w:ilvl w:val="1"/>
+        </w:numPr>
+      </w:pPr>
+      <w:hyperlink r:id="rId46">
+        <w:r>
+          <w:rPr>
+            <w:rStyle w:val="Hyperlink"/>
+          </w:rPr>
+          <w:t xml:space="preserve">PostgreSQL</w:t>
+        </w:r>
+      </w:hyperlink>
+    </w:p>
+    <w:p>
+      <w:pPr>
+        <w:pStyle w:val="Compact"/>
+        <w:numPr>
+          <w:numId w:val="1007"/>
+          <w:ilvl w:val="1"/>
+        </w:numPr>
+      </w:pPr>
+      <w:hyperlink r:id="rId47">
+        <w:r>
+          <w:rPr>
+            <w:rStyle w:val="Hyperlink"/>
+          </w:rPr>
+          <w:t xml:space="preserve">SQLite</w:t>
+        </w:r>
+      </w:hyperlink>
+    </w:p>
+    <w:p>
+      <w:pPr>
+        <w:pStyle w:val="Compact"/>
+        <w:numPr>
+          <w:numId w:val="1003"/>
+          <w:ilvl w:val="0"/>
+        </w:numPr>
+      </w:pPr>
+      <w:r>
+        <w:rPr>
+          <w:b/>
+        </w:rPr>
+        <w:t xml:space="preserve">Linux</w:t>
+      </w:r>
+    </w:p>
+    <w:p>
+      <w:pPr>
+        <w:pStyle w:val="Compact"/>
+        <w:numPr>
+          <w:numId w:val="1008"/>
+          <w:ilvl w:val="1"/>
+        </w:numPr>
+      </w:pPr>
+      <w:hyperlink r:id="rId48">
+        <w:r>
+          <w:rPr>
+            <w:rStyle w:val="Hyperlink"/>
+          </w:rPr>
+          <w:t xml:space="preserve">Debian</w:t>
+        </w:r>
+      </w:hyperlink>
+    </w:p>
+    <w:p>
+      <w:pPr>
+        <w:pStyle w:val="Compact"/>
+        <w:numPr>
+          <w:numId w:val="1008"/>
+          <w:ilvl w:val="1"/>
+        </w:numPr>
+      </w:pPr>
+      <w:hyperlink r:id="rId49">
+        <w:r>
+          <w:rPr>
+            <w:rStyle w:val="Hyperlink"/>
+          </w:rPr>
+          <w:t xml:space="preserve">Fedora</w:t>
+        </w:r>
+      </w:hyperlink>
+    </w:p>
+    <w:p>
+      <w:pPr>
+        <w:pStyle w:val="Compact"/>
+        <w:numPr>
+          <w:numId w:val="1008"/>
+          <w:ilvl w:val="1"/>
+        </w:numPr>
+      </w:pPr>
+      <w:hyperlink r:id="rId50">
+        <w:r>
+          <w:rPr>
+            <w:rStyle w:val="Hyperlink"/>
+          </w:rPr>
+          <w:t xml:space="preserve">Kali</w:t>
+        </w:r>
+      </w:hyperlink>
+    </w:p>
+    <w:p>
+      <w:pPr>
+        <w:pStyle w:val="Compact"/>
+        <w:numPr>
+          <w:numId w:val="1008"/>
+          <w:ilvl w:val="1"/>
+        </w:numPr>
+      </w:pPr>
+      <w:hyperlink r:id="rId51">
+        <w:r>
+          <w:rPr>
+            <w:rStyle w:val="Hyperlink"/>
+          </w:rPr>
+          <w:t xml:space="preserve">Mint</w:t>
+        </w:r>
+      </w:hyperlink>
+    </w:p>
+    <w:p>
+      <w:pPr>
+        <w:pStyle w:val="Compact"/>
+        <w:numPr>
+          <w:numId w:val="1008"/>
+          <w:ilvl w:val="1"/>
+        </w:numPr>
+      </w:pPr>
+      <w:hyperlink r:id="rId52">
+        <w:r>
+          <w:rPr>
+            <w:rStyle w:val="Hyperlink"/>
+          </w:rPr>
+          <w:t xml:space="preserve">RedHat</w:t>
+        </w:r>
+      </w:hyperlink>
+    </w:p>
+    <w:p>
+      <w:pPr>
+        <w:pStyle w:val="Compact"/>
+        <w:numPr>
+          <w:numId w:val="1008"/>
+          <w:ilvl w:val="1"/>
+        </w:numPr>
+      </w:pPr>
+      <w:hyperlink r:id="rId53">
+        <w:r>
+          <w:rPr>
+            <w:rStyle w:val="Hyperlink"/>
+          </w:rPr>
+          <w:t xml:space="preserve">Ubuntu</w:t>
+        </w:r>
+      </w:hyperlink>
+    </w:p>
+    <w:p>
+      <w:pPr>
+        <w:pStyle w:val="Heading2"/>
+      </w:pPr>
+      <w:bookmarkStart w:id="54" w:name="work-history"/>
       <w:r>
         <w:t xml:space="preserve">WORK HISTORY</w:t>
       </w:r>
-      <w:bookmarkEnd w:id="24"/>
+      <w:bookmarkEnd w:id="54"/>
     </w:p>
     <w:p>
       <w:pPr>
         <w:pStyle w:val="Heading3"/>
       </w:pPr>
-      <w:bookmarkStart w:id="25" w:name="Xb23fd6dc1b2852694f04378a1b37947b701ba07"/>
+      <w:bookmarkStart w:id="55" w:name="Xb23fd6dc1b2852694f04378a1b37947b701ba07"/>
       <w:r>
         <w:t xml:space="preserve">FREELANCE WEB DEVELOPER,</w:t>
       </w:r>
@@ -370,7 +936,7 @@
         </w:rPr>
         <w:t xml:space="preserve">Cross Key Studios</w:t>
       </w:r>
-      <w:bookmarkEnd w:id="25"/>
+      <w:bookmarkEnd w:id="55"/>
     </w:p>
     <w:p>
       <w:pPr>
@@ -384,7 +950,7 @@
       <w:pPr>
         <w:pStyle w:val="Compact"/>
         <w:numPr>
-          <w:numId w:val="1003"/>
+          <w:numId w:val="1009"/>
           <w:ilvl w:val="0"/>
         </w:numPr>
       </w:pPr>
@@ -396,55 +962,67 @@
       <w:pPr>
         <w:pStyle w:val="Compact"/>
         <w:numPr>
-          <w:numId w:val="1003"/>
-          <w:ilvl w:val="0"/>
-        </w:numPr>
-      </w:pPr>
-      <w:r>
-        <w:t xml:space="preserve">Find what the client needs using probing questions</w:t>
-      </w:r>
-    </w:p>
-    <w:p>
-      <w:pPr>
-        <w:pStyle w:val="Compact"/>
-        <w:numPr>
-          <w:numId w:val="1003"/>
-          <w:ilvl w:val="0"/>
-        </w:numPr>
-      </w:pPr>
-      <w:r>
-        <w:t xml:space="preserve">Create proposals based on needs and value-based pricing</w:t>
-      </w:r>
-    </w:p>
-    <w:p>
-      <w:pPr>
-        <w:pStyle w:val="Compact"/>
-        <w:numPr>
-          <w:numId w:val="1003"/>
-          <w:ilvl w:val="0"/>
-        </w:numPr>
-      </w:pPr>
-      <w:r>
-        <w:t xml:space="preserve">Create and deliver a site meeting the clients needs</w:t>
-      </w:r>
-    </w:p>
-    <w:p>
-      <w:pPr>
-        <w:pStyle w:val="Compact"/>
-        <w:numPr>
-          <w:numId w:val="1003"/>
-          <w:ilvl w:val="0"/>
-        </w:numPr>
-      </w:pPr>
-      <w:r>
-        <w:t xml:space="preserve">Ongoing maintenance of site based on client’s contract</w:t>
+          <w:numId w:val="1009"/>
+          <w:ilvl w:val="0"/>
+        </w:numPr>
+      </w:pPr>
+      <w:r>
+        <w:t xml:space="preserve">Created a reputation for giving the client what they need even when they</w:t>
+      </w:r>
+      <w:r>
+        <w:t xml:space="preserve"> </w:t>
+      </w:r>
+      <w:r>
+        <w:t xml:space="preserve">don’t know</w:t>
+      </w:r>
+    </w:p>
+    <w:p>
+      <w:pPr>
+        <w:pStyle w:val="Compact"/>
+        <w:numPr>
+          <w:numId w:val="1009"/>
+          <w:ilvl w:val="0"/>
+        </w:numPr>
+      </w:pPr>
+      <w:r>
+        <w:t xml:space="preserve">Generated clear and concise proposals and contracts based on customer needs</w:t>
+      </w:r>
+      <w:r>
+        <w:t xml:space="preserve"> </w:t>
+      </w:r>
+      <w:r>
+        <w:t xml:space="preserve">and value-based pricing</w:t>
+      </w:r>
+    </w:p>
+    <w:p>
+      <w:pPr>
+        <w:pStyle w:val="Compact"/>
+        <w:numPr>
+          <w:numId w:val="1009"/>
+          <w:ilvl w:val="0"/>
+        </w:numPr>
+      </w:pPr>
+      <w:r>
+        <w:t xml:space="preserve">Create and deliver a site meeting the clients’ needs</w:t>
+      </w:r>
+    </w:p>
+    <w:p>
+      <w:pPr>
+        <w:pStyle w:val="Compact"/>
+        <w:numPr>
+          <w:numId w:val="1009"/>
+          <w:ilvl w:val="0"/>
+        </w:numPr>
+      </w:pPr>
+      <w:r>
+        <w:t xml:space="preserve">Ongoing maintenance of sites past launch</w:t>
       </w:r>
     </w:p>
     <w:p>
       <w:pPr>
         <w:pStyle w:val="Heading3"/>
       </w:pPr>
-      <w:bookmarkStart w:id="26" w:name="starbucks-lead-target"/>
+      <w:bookmarkStart w:id="56" w:name="starbucks-lead-target"/>
       <w:r>
         <w:t xml:space="preserve">STARBUCKS LEAD,</w:t>
       </w:r>
@@ -457,7 +1035,7 @@
         </w:rPr>
         <w:t xml:space="preserve">Target</w:t>
       </w:r>
-      <w:bookmarkEnd w:id="26"/>
+      <w:bookmarkEnd w:id="56"/>
     </w:p>
     <w:p>
       <w:pPr>
@@ -471,37 +1049,43 @@
       <w:pPr>
         <w:pStyle w:val="Compact"/>
         <w:numPr>
-          <w:numId w:val="1004"/>
-          <w:ilvl w:val="0"/>
-        </w:numPr>
-      </w:pPr>
-      <w:r>
-        <w:t xml:space="preserve">Ensure proper training of 10-12 team members</w:t>
-      </w:r>
-    </w:p>
-    <w:p>
-      <w:pPr>
-        <w:pStyle w:val="Compact"/>
-        <w:numPr>
-          <w:numId w:val="1004"/>
-          <w:ilvl w:val="0"/>
-        </w:numPr>
-      </w:pPr>
-      <w:r>
-        <w:t xml:space="preserve">Hold my team accountable for results based on profitability and customer</w:t>
+          <w:numId w:val="1010"/>
+          <w:ilvl w:val="0"/>
+        </w:numPr>
+      </w:pPr>
+      <w:r>
+        <w:t xml:space="preserve">Utilize a well-established training plan to properly develop 10-12 team</w:t>
       </w:r>
       <w:r>
         <w:t xml:space="preserve"> </w:t>
       </w:r>
       <w:r>
-        <w:t xml:space="preserve">satisfaction survey</w:t>
-      </w:r>
-    </w:p>
-    <w:p>
-      <w:pPr>
-        <w:pStyle w:val="Compact"/>
-        <w:numPr>
-          <w:numId w:val="1004"/>
+        <w:t xml:space="preserve">members as Starbucks-certified baristas</w:t>
+      </w:r>
+    </w:p>
+    <w:p>
+      <w:pPr>
+        <w:pStyle w:val="Compact"/>
+        <w:numPr>
+          <w:numId w:val="1010"/>
+          <w:ilvl w:val="0"/>
+        </w:numPr>
+      </w:pPr>
+      <w:r>
+        <w:t xml:space="preserve">Hold my team accountable for results as measured by profitability and</w:t>
+      </w:r>
+      <w:r>
+        <w:t xml:space="preserve"> </w:t>
+      </w:r>
+      <w:r>
+        <w:t xml:space="preserve">customer satisfaction survey</w:t>
+      </w:r>
+    </w:p>
+    <w:p>
+      <w:pPr>
+        <w:pStyle w:val="Compact"/>
+        <w:numPr>
+          <w:numId w:val="1010"/>
           <w:ilvl w:val="0"/>
         </w:numPr>
       </w:pPr>
@@ -513,7 +1097,7 @@
       <w:pPr>
         <w:pStyle w:val="Heading3"/>
       </w:pPr>
-      <w:bookmarkStart w:id="27" w:name="store-manager-starbucks"/>
+      <w:bookmarkStart w:id="57" w:name="store-manager-starbucks"/>
       <w:r>
         <w:t xml:space="preserve">STORE MANAGER,</w:t>
       </w:r>
@@ -526,7 +1110,7 @@
         </w:rPr>
         <w:t xml:space="preserve">Starbucks</w:t>
       </w:r>
-      <w:bookmarkEnd w:id="27"/>
+      <w:bookmarkEnd w:id="57"/>
     </w:p>
     <w:p>
       <w:pPr>
@@ -540,7 +1124,7 @@
       <w:pPr>
         <w:pStyle w:val="Compact"/>
         <w:numPr>
-          <w:numId w:val="1005"/>
+          <w:numId w:val="1011"/>
           <w:ilvl w:val="0"/>
         </w:numPr>
       </w:pPr>
@@ -551,14 +1135,14 @@
         <w:t xml:space="preserve"> </w:t>
       </w:r>
       <w:r>
-        <w:t xml:space="preserve">system</w:t>
-      </w:r>
-    </w:p>
-    <w:p>
-      <w:pPr>
-        <w:pStyle w:val="Compact"/>
-        <w:numPr>
-          <w:numId w:val="1005"/>
+        <w:t xml:space="preserve">systems</w:t>
+      </w:r>
+    </w:p>
+    <w:p>
+      <w:pPr>
+        <w:pStyle w:val="Compact"/>
+        <w:numPr>
+          <w:numId w:val="1011"/>
           <w:ilvl w:val="0"/>
         </w:numPr>
       </w:pPr>
@@ -570,7 +1154,7 @@
       <w:pPr>
         <w:pStyle w:val="Compact"/>
         <w:numPr>
-          <w:numId w:val="1005"/>
+          <w:numId w:val="1011"/>
           <w:ilvl w:val="0"/>
         </w:numPr>
       </w:pPr>
@@ -582,7 +1166,7 @@
       <w:pPr>
         <w:pStyle w:val="Compact"/>
         <w:numPr>
-          <w:numId w:val="1005"/>
+          <w:numId w:val="1011"/>
           <w:ilvl w:val="0"/>
         </w:numPr>
       </w:pPr>
@@ -594,7 +1178,7 @@
       <w:pPr>
         <w:pStyle w:val="Compact"/>
         <w:numPr>
-          <w:numId w:val="1005"/>
+          <w:numId w:val="1011"/>
           <w:ilvl w:val="0"/>
         </w:numPr>
       </w:pPr>
@@ -606,7 +1190,7 @@
       <w:pPr>
         <w:pStyle w:val="Compact"/>
         <w:numPr>
-          <w:numId w:val="1005"/>
+          <w:numId w:val="1011"/>
           <w:ilvl w:val="0"/>
         </w:numPr>
       </w:pPr>
@@ -618,7 +1202,7 @@
       <w:pPr>
         <w:pStyle w:val="Heading3"/>
       </w:pPr>
-      <w:bookmarkStart w:id="28" w:name="academy-trainer-walmart-nhm"/>
+      <w:bookmarkStart w:id="58" w:name="academy-trainer-walmart-nhm"/>
       <w:r>
         <w:t xml:space="preserve">ACADEMY TRAINER,</w:t>
       </w:r>
@@ -631,7 +1215,7 @@
         </w:rPr>
         <w:t xml:space="preserve">Walmart NHM</w:t>
       </w:r>
-      <w:bookmarkEnd w:id="28"/>
+      <w:bookmarkEnd w:id="58"/>
     </w:p>
     <w:p>
       <w:pPr>
@@ -645,19 +1229,25 @@
       <w:pPr>
         <w:pStyle w:val="Compact"/>
         <w:numPr>
-          <w:numId w:val="1006"/>
-          <w:ilvl w:val="0"/>
-        </w:numPr>
-      </w:pPr>
-      <w:r>
-        <w:t xml:space="preserve">Ensure training of 6-8 team members</w:t>
-      </w:r>
-    </w:p>
-    <w:p>
-      <w:pPr>
-        <w:pStyle w:val="Compact"/>
-        <w:numPr>
-          <w:numId w:val="1006"/>
+          <w:numId w:val="1012"/>
+          <w:ilvl w:val="0"/>
+        </w:numPr>
+      </w:pPr>
+      <w:r>
+        <w:t xml:space="preserve">Utilize company-approved training systems to ensure all members of my team</w:t>
+      </w:r>
+      <w:r>
+        <w:t xml:space="preserve"> </w:t>
+      </w:r>
+      <w:r>
+        <w:t xml:space="preserve">were well-equipped to preform the tasks of their jobs</w:t>
+      </w:r>
+    </w:p>
+    <w:p>
+      <w:pPr>
+        <w:pStyle w:val="Compact"/>
+        <w:numPr>
+          <w:numId w:val="1012"/>
           <w:ilvl w:val="0"/>
         </w:numPr>
       </w:pPr>
@@ -669,7 +1259,7 @@
       <w:pPr>
         <w:pStyle w:val="Compact"/>
         <w:numPr>
-          <w:numId w:val="1006"/>
+          <w:numId w:val="1012"/>
           <w:ilvl w:val="0"/>
         </w:numPr>
       </w:pPr>
@@ -681,7 +1271,7 @@
       <w:pPr>
         <w:pStyle w:val="Compact"/>
         <w:numPr>
-          <w:numId w:val="1006"/>
+          <w:numId w:val="1012"/>
           <w:ilvl w:val="0"/>
         </w:numPr>
       </w:pPr>
@@ -693,7 +1283,7 @@
       <w:pPr>
         <w:pStyle w:val="Heading3"/>
       </w:pPr>
-      <w:bookmarkStart w:id="29" w:name="general-manager-whataburger"/>
+      <w:bookmarkStart w:id="59" w:name="general-manager-whataburger"/>
       <w:r>
         <w:t xml:space="preserve">GENERAL MANAGER,</w:t>
       </w:r>
@@ -706,7 +1296,7 @@
         </w:rPr>
         <w:t xml:space="preserve">Whataburger</w:t>
       </w:r>
-      <w:bookmarkEnd w:id="29"/>
+      <w:bookmarkEnd w:id="59"/>
     </w:p>
     <w:p>
       <w:pPr>
@@ -720,7 +1310,7 @@
       <w:pPr>
         <w:pStyle w:val="Compact"/>
         <w:numPr>
-          <w:numId w:val="1007"/>
+          <w:numId w:val="1013"/>
           <w:ilvl w:val="0"/>
         </w:numPr>
       </w:pPr>
@@ -738,7 +1328,7 @@
       <w:pPr>
         <w:pStyle w:val="Compact"/>
         <w:numPr>
-          <w:numId w:val="1007"/>
+          <w:numId w:val="1013"/>
           <w:ilvl w:val="0"/>
         </w:numPr>
       </w:pPr>
@@ -756,7 +1346,7 @@
       <w:pPr>
         <w:pStyle w:val="Compact"/>
         <w:numPr>
-          <w:numId w:val="1007"/>
+          <w:numId w:val="1013"/>
           <w:ilvl w:val="0"/>
         </w:numPr>
       </w:pPr>
@@ -780,7 +1370,7 @@
       <w:pPr>
         <w:pStyle w:val="Compact"/>
         <w:numPr>
-          <w:numId w:val="1007"/>
+          <w:numId w:val="1013"/>
           <w:ilvl w:val="0"/>
         </w:numPr>
       </w:pPr>
@@ -798,7 +1388,7 @@
       <w:pPr>
         <w:pStyle w:val="Compact"/>
         <w:numPr>
-          <w:numId w:val="1007"/>
+          <w:numId w:val="1013"/>
           <w:ilvl w:val="0"/>
         </w:numPr>
       </w:pPr>
@@ -810,7 +1400,7 @@
       <w:pPr>
         <w:pStyle w:val="Compact"/>
         <w:numPr>
-          <w:numId w:val="1007"/>
+          <w:numId w:val="1013"/>
           <w:ilvl w:val="0"/>
         </w:numPr>
       </w:pPr>
@@ -822,7 +1412,7 @@
       <w:pPr>
         <w:pStyle w:val="Compact"/>
         <w:numPr>
-          <w:numId w:val="1007"/>
+          <w:numId w:val="1013"/>
           <w:ilvl w:val="0"/>
         </w:numPr>
       </w:pPr>
@@ -840,7 +1430,7 @@
       <w:pPr>
         <w:pStyle w:val="Compact"/>
         <w:numPr>
-          <w:numId w:val="1007"/>
+          <w:numId w:val="1013"/>
           <w:ilvl w:val="0"/>
         </w:numPr>
       </w:pPr>
@@ -858,7 +1448,7 @@
       <w:pPr>
         <w:pStyle w:val="Compact"/>
         <w:numPr>
-          <w:numId w:val="1007"/>
+          <w:numId w:val="1013"/>
           <w:ilvl w:val="0"/>
         </w:numPr>
       </w:pPr>
@@ -876,7 +1466,7 @@
       <w:pPr>
         <w:pStyle w:val="Compact"/>
         <w:numPr>
-          <w:numId w:val="1007"/>
+          <w:numId w:val="1013"/>
           <w:ilvl w:val="0"/>
         </w:numPr>
       </w:pPr>
@@ -894,7 +1484,7 @@
       <w:pPr>
         <w:pStyle w:val="Compact"/>
         <w:numPr>
-          <w:numId w:val="1007"/>
+          <w:numId w:val="1013"/>
           <w:ilvl w:val="0"/>
         </w:numPr>
       </w:pPr>
@@ -906,590 +1496,6 @@
       </w:r>
       <w:r>
         <w:t xml:space="preserve">adherence to safety regulations and well-timed customer service</w:t>
-      </w:r>
-    </w:p>
-    <w:p>
-      <w:pPr>
-        <w:pStyle w:val="Heading2"/>
-      </w:pPr>
-      <w:bookmarkStart w:id="30" w:name="tech-stack"/>
-      <w:r>
-        <w:t xml:space="preserve">TECH STACK</w:t>
-      </w:r>
-      <w:bookmarkEnd w:id="30"/>
-    </w:p>
-    <w:p>
-      <w:pPr>
-        <w:pStyle w:val="Compact"/>
-        <w:numPr>
-          <w:numId w:val="1008"/>
-          <w:ilvl w:val="0"/>
-        </w:numPr>
-      </w:pPr>
-      <w:r>
-        <w:rPr>
-          <w:b/>
-        </w:rPr>
-        <w:t xml:space="preserve">Applications</w:t>
-      </w:r>
-    </w:p>
-    <w:p>
-      <w:pPr>
-        <w:pStyle w:val="Compact"/>
-        <w:numPr>
-          <w:numId w:val="1009"/>
-          <w:ilvl w:val="1"/>
-        </w:numPr>
-      </w:pPr>
-      <w:hyperlink r:id="rId31">
-        <w:r>
-          <w:rPr>
-            <w:rStyle w:val="Hyperlink"/>
-          </w:rPr>
-          <w:t xml:space="preserve">gSuite</w:t>
-        </w:r>
-      </w:hyperlink>
-    </w:p>
-    <w:p>
-      <w:pPr>
-        <w:pStyle w:val="Compact"/>
-        <w:numPr>
-          <w:numId w:val="1009"/>
-          <w:ilvl w:val="1"/>
-        </w:numPr>
-      </w:pPr>
-      <w:hyperlink r:id="rId32">
-        <w:r>
-          <w:rPr>
-            <w:rStyle w:val="Hyperlink"/>
-          </w:rPr>
-          <w:t xml:space="preserve">MS Office</w:t>
-        </w:r>
-      </w:hyperlink>
-    </w:p>
-    <w:p>
-      <w:pPr>
-        <w:pStyle w:val="Compact"/>
-        <w:numPr>
-          <w:numId w:val="1009"/>
-          <w:ilvl w:val="1"/>
-        </w:numPr>
-      </w:pPr>
-      <w:hyperlink r:id="rId33">
-        <w:r>
-          <w:rPr>
-            <w:rStyle w:val="Hyperlink"/>
-          </w:rPr>
-          <w:t xml:space="preserve">VSCode</w:t>
-        </w:r>
-      </w:hyperlink>
-    </w:p>
-    <w:p>
-      <w:pPr>
-        <w:pStyle w:val="Compact"/>
-        <w:numPr>
-          <w:numId w:val="1009"/>
-          <w:ilvl w:val="1"/>
-        </w:numPr>
-      </w:pPr>
-      <w:hyperlink r:id="rId34">
-        <w:r>
-          <w:rPr>
-            <w:rStyle w:val="Hyperlink"/>
-          </w:rPr>
-          <w:t xml:space="preserve">Vim</w:t>
-        </w:r>
-      </w:hyperlink>
-      <w:r>
-        <w:t xml:space="preserve">/</w:t>
-      </w:r>
-      <w:hyperlink r:id="rId35">
-        <w:r>
-          <w:rPr>
-            <w:rStyle w:val="Hyperlink"/>
-          </w:rPr>
-          <w:t xml:space="preserve">NeoVim</w:t>
-        </w:r>
-      </w:hyperlink>
-    </w:p>
-    <w:p>
-      <w:pPr>
-        <w:pStyle w:val="Compact"/>
-        <w:numPr>
-          <w:numId w:val="1008"/>
-          <w:ilvl w:val="0"/>
-        </w:numPr>
-      </w:pPr>
-      <w:r>
-        <w:rPr>
-          <w:b/>
-        </w:rPr>
-        <w:t xml:space="preserve">Design</w:t>
-      </w:r>
-    </w:p>
-    <w:p>
-      <w:pPr>
-        <w:pStyle w:val="Compact"/>
-        <w:numPr>
-          <w:numId w:val="1010"/>
-          <w:ilvl w:val="1"/>
-        </w:numPr>
-      </w:pPr>
-      <w:hyperlink r:id="rId36">
-        <w:r>
-          <w:rPr>
-            <w:rStyle w:val="Hyperlink"/>
-          </w:rPr>
-          <w:t xml:space="preserve">CSS</w:t>
-        </w:r>
-      </w:hyperlink>
-    </w:p>
-    <w:p>
-      <w:pPr>
-        <w:pStyle w:val="Compact"/>
-        <w:numPr>
-          <w:numId w:val="1010"/>
-          <w:ilvl w:val="1"/>
-        </w:numPr>
-      </w:pPr>
-      <w:hyperlink r:id="rId37">
-        <w:r>
-          <w:rPr>
-            <w:rStyle w:val="Hyperlink"/>
-          </w:rPr>
-          <w:t xml:space="preserve">HTML</w:t>
-        </w:r>
-      </w:hyperlink>
-    </w:p>
-    <w:p>
-      <w:pPr>
-        <w:pStyle w:val="Compact"/>
-        <w:numPr>
-          <w:numId w:val="1010"/>
-          <w:ilvl w:val="1"/>
-        </w:numPr>
-      </w:pPr>
-      <w:hyperlink r:id="rId38">
-        <w:r>
-          <w:rPr>
-            <w:rStyle w:val="Hyperlink"/>
-          </w:rPr>
-          <w:t xml:space="preserve">Liquid</w:t>
-        </w:r>
-      </w:hyperlink>
-    </w:p>
-    <w:p>
-      <w:pPr>
-        <w:pStyle w:val="Compact"/>
-        <w:numPr>
-          <w:numId w:val="1010"/>
-          <w:ilvl w:val="1"/>
-        </w:numPr>
-      </w:pPr>
-      <w:hyperlink r:id="rId39">
-        <w:r>
-          <w:rPr>
-            <w:rStyle w:val="Hyperlink"/>
-          </w:rPr>
-          <w:t xml:space="preserve">Markdown</w:t>
-        </w:r>
-      </w:hyperlink>
-    </w:p>
-    <w:p>
-      <w:pPr>
-        <w:pStyle w:val="Compact"/>
-        <w:numPr>
-          <w:numId w:val="1010"/>
-          <w:ilvl w:val="1"/>
-        </w:numPr>
-      </w:pPr>
-      <w:hyperlink r:id="rId40">
-        <w:r>
-          <w:rPr>
-            <w:rStyle w:val="Hyperlink"/>
-          </w:rPr>
-          <w:t xml:space="preserve">Sass</w:t>
-        </w:r>
-      </w:hyperlink>
-    </w:p>
-    <w:p>
-      <w:pPr>
-        <w:pStyle w:val="Compact"/>
-        <w:numPr>
-          <w:numId w:val="1008"/>
-          <w:ilvl w:val="0"/>
-        </w:numPr>
-      </w:pPr>
-      <w:r>
-        <w:rPr>
-          <w:b/>
-        </w:rPr>
-        <w:t xml:space="preserve">Programming</w:t>
-      </w:r>
-    </w:p>
-    <w:p>
-      <w:pPr>
-        <w:pStyle w:val="Compact"/>
-        <w:numPr>
-          <w:numId w:val="1011"/>
-          <w:ilvl w:val="1"/>
-        </w:numPr>
-      </w:pPr>
-      <w:hyperlink r:id="rId41">
-        <w:r>
-          <w:rPr>
-            <w:rStyle w:val="Hyperlink"/>
-          </w:rPr>
-          <w:t xml:space="preserve">11ty</w:t>
-        </w:r>
-      </w:hyperlink>
-    </w:p>
-    <w:p>
-      <w:pPr>
-        <w:pStyle w:val="Compact"/>
-        <w:numPr>
-          <w:numId w:val="1011"/>
-          <w:ilvl w:val="1"/>
-        </w:numPr>
-      </w:pPr>
-      <w:hyperlink r:id="rId42">
-        <w:r>
-          <w:rPr>
-            <w:rStyle w:val="Hyperlink"/>
-          </w:rPr>
-          <w:t xml:space="preserve">Git</w:t>
-        </w:r>
-      </w:hyperlink>
-      <w:r>
-        <w:t xml:space="preserve">/</w:t>
-      </w:r>
-      <w:hyperlink r:id="rId43">
-        <w:r>
-          <w:rPr>
-            <w:rStyle w:val="Hyperlink"/>
-          </w:rPr>
-          <w:t xml:space="preserve">GitHub</w:t>
-        </w:r>
-      </w:hyperlink>
-    </w:p>
-    <w:p>
-      <w:pPr>
-        <w:pStyle w:val="Compact"/>
-        <w:numPr>
-          <w:numId w:val="1011"/>
-          <w:ilvl w:val="1"/>
-        </w:numPr>
-      </w:pPr>
-      <w:hyperlink r:id="rId44">
-        <w:r>
-          <w:rPr>
-            <w:rStyle w:val="Hyperlink"/>
-          </w:rPr>
-          <w:t xml:space="preserve">JavaScript</w:t>
-        </w:r>
-      </w:hyperlink>
-    </w:p>
-    <w:p>
-      <w:pPr>
-        <w:pStyle w:val="Compact"/>
-        <w:numPr>
-          <w:numId w:val="1011"/>
-          <w:ilvl w:val="1"/>
-        </w:numPr>
-      </w:pPr>
-      <w:hyperlink r:id="rId45">
-        <w:r>
-          <w:rPr>
-            <w:rStyle w:val="Hyperlink"/>
-          </w:rPr>
-          <w:t xml:space="preserve">jQuery</w:t>
-        </w:r>
-      </w:hyperlink>
-    </w:p>
-    <w:p>
-      <w:pPr>
-        <w:pStyle w:val="Compact"/>
-        <w:numPr>
-          <w:numId w:val="1011"/>
-          <w:ilvl w:val="1"/>
-        </w:numPr>
-      </w:pPr>
-      <w:hyperlink r:id="rId46">
-        <w:r>
-          <w:rPr>
-            <w:rStyle w:val="Hyperlink"/>
-          </w:rPr>
-          <w:t xml:space="preserve">Lua</w:t>
-        </w:r>
-      </w:hyperlink>
-    </w:p>
-    <w:p>
-      <w:pPr>
-        <w:pStyle w:val="Compact"/>
-        <w:numPr>
-          <w:numId w:val="1011"/>
-          <w:ilvl w:val="1"/>
-        </w:numPr>
-      </w:pPr>
-      <w:hyperlink r:id="rId47">
-        <w:r>
-          <w:rPr>
-            <w:rStyle w:val="Hyperlink"/>
-          </w:rPr>
-          <w:t xml:space="preserve">Node</w:t>
-        </w:r>
-      </w:hyperlink>
-    </w:p>
-    <w:p>
-      <w:pPr>
-        <w:pStyle w:val="Compact"/>
-        <w:numPr>
-          <w:numId w:val="1011"/>
-          <w:ilvl w:val="1"/>
-        </w:numPr>
-      </w:pPr>
-      <w:hyperlink r:id="rId48">
-        <w:r>
-          <w:rPr>
-            <w:rStyle w:val="Hyperlink"/>
-          </w:rPr>
-          <w:t xml:space="preserve">PHP</w:t>
-        </w:r>
-      </w:hyperlink>
-    </w:p>
-    <w:p>
-      <w:pPr>
-        <w:pStyle w:val="Compact"/>
-        <w:numPr>
-          <w:numId w:val="1011"/>
-          <w:ilvl w:val="1"/>
-        </w:numPr>
-      </w:pPr>
-      <w:hyperlink r:id="rId49">
-        <w:r>
-          <w:rPr>
-            <w:rStyle w:val="Hyperlink"/>
-          </w:rPr>
-          <w:t xml:space="preserve">WordPress</w:t>
-        </w:r>
-      </w:hyperlink>
-    </w:p>
-    <w:p>
-      <w:pPr>
-        <w:pStyle w:val="Compact"/>
-        <w:numPr>
-          <w:numId w:val="1008"/>
-          <w:ilvl w:val="0"/>
-        </w:numPr>
-      </w:pPr>
-      <w:r>
-        <w:rPr>
-          <w:b/>
-        </w:rPr>
-        <w:t xml:space="preserve">Database</w:t>
-      </w:r>
-    </w:p>
-    <w:p>
-      <w:pPr>
-        <w:pStyle w:val="Compact"/>
-        <w:numPr>
-          <w:numId w:val="1012"/>
-          <w:ilvl w:val="1"/>
-        </w:numPr>
-      </w:pPr>
-      <w:hyperlink r:id="rId50">
-        <w:r>
-          <w:rPr>
-            <w:rStyle w:val="Hyperlink"/>
-          </w:rPr>
-          <w:t xml:space="preserve">MariaDB</w:t>
-        </w:r>
-      </w:hyperlink>
-    </w:p>
-    <w:p>
-      <w:pPr>
-        <w:pStyle w:val="Compact"/>
-        <w:numPr>
-          <w:numId w:val="1012"/>
-          <w:ilvl w:val="1"/>
-        </w:numPr>
-      </w:pPr>
-      <w:hyperlink r:id="rId51">
-        <w:r>
-          <w:rPr>
-            <w:rStyle w:val="Hyperlink"/>
-          </w:rPr>
-          <w:t xml:space="preserve">MySQL</w:t>
-        </w:r>
-      </w:hyperlink>
-    </w:p>
-    <w:p>
-      <w:pPr>
-        <w:pStyle w:val="Compact"/>
-        <w:numPr>
-          <w:numId w:val="1012"/>
-          <w:ilvl w:val="1"/>
-        </w:numPr>
-      </w:pPr>
-      <w:hyperlink r:id="rId52">
-        <w:r>
-          <w:rPr>
-            <w:rStyle w:val="Hyperlink"/>
-          </w:rPr>
-          <w:t xml:space="preserve">PostgreSQL</w:t>
-        </w:r>
-      </w:hyperlink>
-    </w:p>
-    <w:p>
-      <w:pPr>
-        <w:pStyle w:val="Compact"/>
-        <w:numPr>
-          <w:numId w:val="1012"/>
-          <w:ilvl w:val="1"/>
-        </w:numPr>
-      </w:pPr>
-      <w:hyperlink r:id="rId53">
-        <w:r>
-          <w:rPr>
-            <w:rStyle w:val="Hyperlink"/>
-          </w:rPr>
-          <w:t xml:space="preserve">SQLite</w:t>
-        </w:r>
-      </w:hyperlink>
-    </w:p>
-    <w:p>
-      <w:pPr>
-        <w:pStyle w:val="Compact"/>
-        <w:numPr>
-          <w:numId w:val="1008"/>
-          <w:ilvl w:val="0"/>
-        </w:numPr>
-      </w:pPr>
-      <w:r>
-        <w:rPr>
-          <w:b/>
-        </w:rPr>
-        <w:t xml:space="preserve">Linux</w:t>
-      </w:r>
-    </w:p>
-    <w:p>
-      <w:pPr>
-        <w:pStyle w:val="Compact"/>
-        <w:numPr>
-          <w:numId w:val="1013"/>
-          <w:ilvl w:val="1"/>
-        </w:numPr>
-      </w:pPr>
-      <w:hyperlink r:id="rId54">
-        <w:r>
-          <w:rPr>
-            <w:rStyle w:val="Hyperlink"/>
-          </w:rPr>
-          <w:t xml:space="preserve">Debian</w:t>
-        </w:r>
-      </w:hyperlink>
-    </w:p>
-    <w:p>
-      <w:pPr>
-        <w:pStyle w:val="Compact"/>
-        <w:numPr>
-          <w:numId w:val="1013"/>
-          <w:ilvl w:val="1"/>
-        </w:numPr>
-      </w:pPr>
-      <w:hyperlink r:id="rId55">
-        <w:r>
-          <w:rPr>
-            <w:rStyle w:val="Hyperlink"/>
-          </w:rPr>
-          <w:t xml:space="preserve">Fedora</w:t>
-        </w:r>
-      </w:hyperlink>
-    </w:p>
-    <w:p>
-      <w:pPr>
-        <w:pStyle w:val="Compact"/>
-        <w:numPr>
-          <w:numId w:val="1013"/>
-          <w:ilvl w:val="1"/>
-        </w:numPr>
-      </w:pPr>
-      <w:hyperlink r:id="rId56">
-        <w:r>
-          <w:rPr>
-            <w:rStyle w:val="Hyperlink"/>
-          </w:rPr>
-          <w:t xml:space="preserve">Kali</w:t>
-        </w:r>
-      </w:hyperlink>
-    </w:p>
-    <w:p>
-      <w:pPr>
-        <w:pStyle w:val="Compact"/>
-        <w:numPr>
-          <w:numId w:val="1013"/>
-          <w:ilvl w:val="1"/>
-        </w:numPr>
-      </w:pPr>
-      <w:hyperlink r:id="rId57">
-        <w:r>
-          <w:rPr>
-            <w:rStyle w:val="Hyperlink"/>
-          </w:rPr>
-          <w:t xml:space="preserve">Mint</w:t>
-        </w:r>
-      </w:hyperlink>
-    </w:p>
-    <w:p>
-      <w:pPr>
-        <w:pStyle w:val="Compact"/>
-        <w:numPr>
-          <w:numId w:val="1013"/>
-          <w:ilvl w:val="1"/>
-        </w:numPr>
-      </w:pPr>
-      <w:hyperlink r:id="rId58">
-        <w:r>
-          <w:rPr>
-            <w:rStyle w:val="Hyperlink"/>
-          </w:rPr>
-          <w:t xml:space="preserve">RedHat</w:t>
-        </w:r>
-      </w:hyperlink>
-    </w:p>
-    <w:p>
-      <w:pPr>
-        <w:pStyle w:val="Compact"/>
-        <w:numPr>
-          <w:numId w:val="1013"/>
-          <w:ilvl w:val="1"/>
-        </w:numPr>
-      </w:pPr>
-      <w:hyperlink r:id="rId59">
-        <w:r>
-          <w:rPr>
-            <w:rStyle w:val="Hyperlink"/>
-          </w:rPr>
-          <w:t xml:space="preserve">Ubuntu</w:t>
-        </w:r>
-      </w:hyperlink>
-    </w:p>
-    <w:p>
-      <w:pPr>
-        <w:pStyle w:val="Heading2"/>
-      </w:pPr>
-      <w:bookmarkStart w:id="60" w:name="references"/>
-      <w:r>
-        <w:t xml:space="preserve">REFERENCES</w:t>
-      </w:r>
-      <w:bookmarkEnd w:id="60"/>
-    </w:p>
-    <w:p>
-      <w:pPr>
-        <w:pStyle w:val="FirstParagraph"/>
-      </w:pPr>
-      <w:r>
-        <w:t xml:space="preserve">Available upon request</w:t>
       </w:r>
     </w:p>
     <w:sectPr/>

</xml_diff>

<commit_message>
Update resume tech stack
</commit_message>
<xml_diff>
--- a/resume/JoshSurberResume.docx
+++ b/resume/JoshSurberResume.docx
@@ -24,11 +24,11 @@
     </w:p>
     <w:p>
       <w:pPr>
-        <w:pStyle w:val="Compact"/>
-        <w:numPr>
+        <w:numPr>
+          <w:ilvl w:val="0"/>
           <w:numId w:val="1001"/>
-          <w:ilvl w:val="0"/>
-        </w:numPr>
+        </w:numPr>
+        <w:pStyle w:val="Compact"/>
       </w:pPr>
       <w:r>
         <w:t xml:space="preserve">San Antonio, TX 78245</w:t>
@@ -36,11 +36,11 @@
     </w:p>
     <w:p>
       <w:pPr>
-        <w:pStyle w:val="Compact"/>
-        <w:numPr>
+        <w:numPr>
+          <w:ilvl w:val="0"/>
           <w:numId w:val="1001"/>
-          <w:ilvl w:val="0"/>
-        </w:numPr>
+        </w:numPr>
+        <w:pStyle w:val="Compact"/>
       </w:pPr>
       <w:r>
         <w:t xml:space="preserve">321-J-SURBER (321-578-7237)</w:t>
@@ -48,11 +48,11 @@
     </w:p>
     <w:p>
       <w:pPr>
-        <w:pStyle w:val="Compact"/>
-        <w:numPr>
+        <w:numPr>
+          <w:ilvl w:val="0"/>
           <w:numId w:val="1001"/>
-          <w:ilvl w:val="0"/>
-        </w:numPr>
+        </w:numPr>
+        <w:pStyle w:val="Compact"/>
       </w:pPr>
       <w:hyperlink r:id="rId20">
         <w:r>
@@ -63,15 +63,14 @@
         </w:r>
       </w:hyperlink>
     </w:p>
+    <w:bookmarkStart w:id="21" w:name="objective"/>
     <w:p>
       <w:pPr>
         <w:pStyle w:val="Heading2"/>
       </w:pPr>
-      <w:bookmarkStart w:id="21" w:name="objective"/>
       <w:r>
         <w:t xml:space="preserve">OBJECTIVE</w:t>
       </w:r>
-      <w:bookmarkEnd w:id="21"/>
     </w:p>
     <w:p>
       <w:pPr>
@@ -93,15 +92,15 @@
         <w:t xml:space="preserve">development experience, into an established company.</w:t>
       </w:r>
     </w:p>
+    <w:bookmarkEnd w:id="21"/>
+    <w:bookmarkStart w:id="22" w:name="professional-summary"/>
     <w:p>
       <w:pPr>
         <w:pStyle w:val="Heading2"/>
       </w:pPr>
-      <w:bookmarkStart w:id="22" w:name="professional-summary"/>
       <w:r>
         <w:t xml:space="preserve">PROFESSIONAL SUMMARY</w:t>
       </w:r>
-      <w:bookmarkEnd w:id="22"/>
     </w:p>
     <w:p>
       <w:pPr>
@@ -129,23 +128,23 @@
         <w:t xml:space="preserve">in capturing new customers and business opportunities.</w:t>
       </w:r>
     </w:p>
+    <w:bookmarkEnd w:id="22"/>
+    <w:bookmarkStart w:id="23" w:name="skills"/>
     <w:p>
       <w:pPr>
         <w:pStyle w:val="Heading2"/>
       </w:pPr>
-      <w:bookmarkStart w:id="23" w:name="skills"/>
       <w:r>
         <w:t xml:space="preserve">SKILLS</w:t>
       </w:r>
-      <w:bookmarkEnd w:id="23"/>
-    </w:p>
-    <w:p>
-      <w:pPr>
-        <w:pStyle w:val="Compact"/>
-        <w:numPr>
+    </w:p>
+    <w:p>
+      <w:pPr>
+        <w:numPr>
+          <w:ilvl w:val="0"/>
           <w:numId w:val="1002"/>
-          <w:ilvl w:val="0"/>
-        </w:numPr>
+        </w:numPr>
+        <w:pStyle w:val="Compact"/>
       </w:pPr>
       <w:r>
         <w:t xml:space="preserve">Client account management</w:t>
@@ -153,11 +152,11 @@
     </w:p>
     <w:p>
       <w:pPr>
-        <w:pStyle w:val="Compact"/>
-        <w:numPr>
+        <w:numPr>
+          <w:ilvl w:val="0"/>
           <w:numId w:val="1002"/>
-          <w:ilvl w:val="0"/>
-        </w:numPr>
+        </w:numPr>
+        <w:pStyle w:val="Compact"/>
       </w:pPr>
       <w:r>
         <w:t xml:space="preserve">Relationship building</w:t>
@@ -165,11 +164,11 @@
     </w:p>
     <w:p>
       <w:pPr>
-        <w:pStyle w:val="Compact"/>
-        <w:numPr>
+        <w:numPr>
+          <w:ilvl w:val="0"/>
           <w:numId w:val="1002"/>
-          <w:ilvl w:val="0"/>
-        </w:numPr>
+        </w:numPr>
+        <w:pStyle w:val="Compact"/>
       </w:pPr>
       <w:r>
         <w:t xml:space="preserve">Recruitment</w:t>
@@ -177,11 +176,11 @@
     </w:p>
     <w:p>
       <w:pPr>
-        <w:pStyle w:val="Compact"/>
-        <w:numPr>
+        <w:numPr>
+          <w:ilvl w:val="0"/>
           <w:numId w:val="1002"/>
-          <w:ilvl w:val="0"/>
-        </w:numPr>
+        </w:numPr>
+        <w:pStyle w:val="Compact"/>
       </w:pPr>
       <w:r>
         <w:t xml:space="preserve">Customer service-oriented</w:t>
@@ -189,11 +188,11 @@
     </w:p>
     <w:p>
       <w:pPr>
-        <w:pStyle w:val="Compact"/>
-        <w:numPr>
+        <w:numPr>
+          <w:ilvl w:val="0"/>
           <w:numId w:val="1002"/>
-          <w:ilvl w:val="0"/>
-        </w:numPr>
+        </w:numPr>
+        <w:pStyle w:val="Compact"/>
       </w:pPr>
       <w:r>
         <w:t xml:space="preserve">Effective leader</w:t>
@@ -201,11 +200,11 @@
     </w:p>
     <w:p>
       <w:pPr>
-        <w:pStyle w:val="Compact"/>
-        <w:numPr>
+        <w:numPr>
+          <w:ilvl w:val="0"/>
           <w:numId w:val="1002"/>
-          <w:ilvl w:val="0"/>
-        </w:numPr>
+        </w:numPr>
+        <w:pStyle w:val="Compact"/>
       </w:pPr>
       <w:r>
         <w:t xml:space="preserve">Organized</w:t>
@@ -213,11 +212,11 @@
     </w:p>
     <w:p>
       <w:pPr>
-        <w:pStyle w:val="Compact"/>
-        <w:numPr>
+        <w:numPr>
+          <w:ilvl w:val="0"/>
           <w:numId w:val="1002"/>
-          <w:ilvl w:val="0"/>
-        </w:numPr>
+        </w:numPr>
+        <w:pStyle w:val="Compact"/>
       </w:pPr>
       <w:r>
         <w:t xml:space="preserve">Verbal and written communication</w:t>
@@ -225,11 +224,11 @@
     </w:p>
     <w:p>
       <w:pPr>
-        <w:pStyle w:val="Compact"/>
-        <w:numPr>
+        <w:numPr>
+          <w:ilvl w:val="0"/>
           <w:numId w:val="1002"/>
-          <w:ilvl w:val="0"/>
-        </w:numPr>
+        </w:numPr>
+        <w:pStyle w:val="Compact"/>
       </w:pPr>
       <w:r>
         <w:t xml:space="preserve">Consistently meet goals</w:t>
@@ -237,11 +236,11 @@
     </w:p>
     <w:p>
       <w:pPr>
-        <w:pStyle w:val="Compact"/>
-        <w:numPr>
+        <w:numPr>
+          <w:ilvl w:val="0"/>
           <w:numId w:val="1002"/>
-          <w:ilvl w:val="0"/>
-        </w:numPr>
+        </w:numPr>
+        <w:pStyle w:val="Compact"/>
       </w:pPr>
       <w:r>
         <w:t xml:space="preserve">Budgeting</w:t>
@@ -249,11 +248,11 @@
     </w:p>
     <w:p>
       <w:pPr>
-        <w:pStyle w:val="Compact"/>
-        <w:numPr>
+        <w:numPr>
+          <w:ilvl w:val="0"/>
           <w:numId w:val="1002"/>
-          <w:ilvl w:val="0"/>
-        </w:numPr>
+        </w:numPr>
+        <w:pStyle w:val="Compact"/>
       </w:pPr>
       <w:r>
         <w:t xml:space="preserve">Staff training/development</w:t>
@@ -261,11 +260,11 @@
     </w:p>
     <w:p>
       <w:pPr>
-        <w:pStyle w:val="Compact"/>
-        <w:numPr>
+        <w:numPr>
+          <w:ilvl w:val="0"/>
           <w:numId w:val="1002"/>
-          <w:ilvl w:val="0"/>
-        </w:numPr>
+        </w:numPr>
+        <w:pStyle w:val="Compact"/>
       </w:pPr>
       <w:r>
         <w:t xml:space="preserve">Coaching and mentoring</w:t>
@@ -273,11 +272,11 @@
     </w:p>
     <w:p>
       <w:pPr>
-        <w:pStyle w:val="Compact"/>
-        <w:numPr>
+        <w:numPr>
+          <w:ilvl w:val="0"/>
           <w:numId w:val="1002"/>
-          <w:ilvl w:val="0"/>
-        </w:numPr>
+        </w:numPr>
+        <w:pStyle w:val="Compact"/>
       </w:pPr>
       <w:r>
         <w:t xml:space="preserve">Sale expertise</w:t>
@@ -285,11 +284,11 @@
     </w:p>
     <w:p>
       <w:pPr>
-        <w:pStyle w:val="Compact"/>
-        <w:numPr>
+        <w:numPr>
+          <w:ilvl w:val="0"/>
           <w:numId w:val="1002"/>
-          <w:ilvl w:val="0"/>
-        </w:numPr>
+        </w:numPr>
+        <w:pStyle w:val="Compact"/>
       </w:pPr>
       <w:r>
         <w:t xml:space="preserve">Conflict resolution</w:t>
@@ -297,11 +296,11 @@
     </w:p>
     <w:p>
       <w:pPr>
-        <w:pStyle w:val="Compact"/>
-        <w:numPr>
+        <w:numPr>
+          <w:ilvl w:val="0"/>
           <w:numId w:val="1002"/>
-          <w:ilvl w:val="0"/>
-        </w:numPr>
+        </w:numPr>
+        <w:pStyle w:val="Compact"/>
       </w:pPr>
       <w:r>
         <w:t xml:space="preserve">Employee scheduling</w:t>
@@ -309,11 +308,11 @@
     </w:p>
     <w:p>
       <w:pPr>
-        <w:pStyle w:val="Compact"/>
-        <w:numPr>
+        <w:numPr>
+          <w:ilvl w:val="0"/>
           <w:numId w:val="1002"/>
-          <w:ilvl w:val="0"/>
-        </w:numPr>
+        </w:numPr>
+        <w:pStyle w:val="Compact"/>
       </w:pPr>
       <w:r>
         <w:t xml:space="preserve">Budget development</w:t>
@@ -321,11 +320,11 @@
     </w:p>
     <w:p>
       <w:pPr>
-        <w:pStyle w:val="Compact"/>
-        <w:numPr>
+        <w:numPr>
+          <w:ilvl w:val="0"/>
           <w:numId w:val="1002"/>
-          <w:ilvl w:val="0"/>
-        </w:numPr>
+        </w:numPr>
+        <w:pStyle w:val="Compact"/>
       </w:pPr>
       <w:r>
         <w:t xml:space="preserve">Efficient multitasker</w:t>
@@ -333,36 +332,37 @@
     </w:p>
     <w:p>
       <w:pPr>
-        <w:pStyle w:val="Compact"/>
-        <w:numPr>
+        <w:numPr>
+          <w:ilvl w:val="0"/>
           <w:numId w:val="1002"/>
-          <w:ilvl w:val="0"/>
-        </w:numPr>
+        </w:numPr>
+        <w:pStyle w:val="Compact"/>
       </w:pPr>
       <w:r>
         <w:t xml:space="preserve">Operations management</w:t>
       </w:r>
     </w:p>
+    <w:bookmarkEnd w:id="23"/>
+    <w:bookmarkStart w:id="55" w:name="tech-stack"/>
     <w:p>
       <w:pPr>
         <w:pStyle w:val="Heading2"/>
       </w:pPr>
-      <w:bookmarkStart w:id="24" w:name="tech-stack"/>
       <w:r>
         <w:t xml:space="preserve">TECH STACK</w:t>
       </w:r>
-      <w:bookmarkEnd w:id="24"/>
-    </w:p>
-    <w:p>
-      <w:pPr>
-        <w:pStyle w:val="Compact"/>
-        <w:numPr>
+    </w:p>
+    <w:p>
+      <w:pPr>
+        <w:numPr>
+          <w:ilvl w:val="0"/>
           <w:numId w:val="1003"/>
-          <w:ilvl w:val="0"/>
-        </w:numPr>
+        </w:numPr>
+        <w:pStyle w:val="Compact"/>
       </w:pPr>
       <w:r>
         <w:rPr>
+          <w:bCs/>
           <w:b/>
         </w:rPr>
         <w:t xml:space="preserve">Applications</w:t>
@@ -370,78 +370,82 @@
     </w:p>
     <w:p>
       <w:pPr>
-        <w:pStyle w:val="Compact"/>
-        <w:numPr>
+        <w:numPr>
+          <w:ilvl w:val="1"/>
           <w:numId w:val="1004"/>
+        </w:numPr>
+        <w:pStyle w:val="Compact"/>
+      </w:pPr>
+      <w:hyperlink r:id="rId24">
+        <w:r>
+          <w:rPr>
+            <w:rStyle w:val="Hyperlink"/>
+            <w:bCs/>
+            <w:b/>
+          </w:rPr>
+          <w:t xml:space="preserve">gSuite</w:t>
+        </w:r>
+      </w:hyperlink>
+    </w:p>
+    <w:p>
+      <w:pPr>
+        <w:numPr>
           <w:ilvl w:val="1"/>
-        </w:numPr>
+          <w:numId w:val="1004"/>
+        </w:numPr>
+        <w:pStyle w:val="Compact"/>
       </w:pPr>
       <w:hyperlink r:id="rId25">
         <w:r>
           <w:rPr>
             <w:rStyle w:val="Hyperlink"/>
           </w:rPr>
-          <w:t xml:space="preserve">gSuite</w:t>
-        </w:r>
-      </w:hyperlink>
-    </w:p>
-    <w:p>
-      <w:pPr>
-        <w:pStyle w:val="Compact"/>
-        <w:numPr>
+          <w:t xml:space="preserve">MS Office</w:t>
+        </w:r>
+      </w:hyperlink>
+    </w:p>
+    <w:p>
+      <w:pPr>
+        <w:numPr>
+          <w:ilvl w:val="1"/>
           <w:numId w:val="1004"/>
+        </w:numPr>
+        <w:pStyle w:val="Compact"/>
+      </w:pPr>
+      <w:hyperlink r:id="rId26">
+        <w:r>
+          <w:rPr>
+            <w:rStyle w:val="Hyperlink"/>
+          </w:rPr>
+          <w:t xml:space="preserve">VSCode</w:t>
+        </w:r>
+      </w:hyperlink>
+    </w:p>
+    <w:p>
+      <w:pPr>
+        <w:numPr>
           <w:ilvl w:val="1"/>
-        </w:numPr>
-      </w:pPr>
-      <w:hyperlink r:id="rId26">
-        <w:r>
-          <w:rPr>
-            <w:rStyle w:val="Hyperlink"/>
-          </w:rPr>
-          <w:t xml:space="preserve">MS Office</w:t>
-        </w:r>
-      </w:hyperlink>
-    </w:p>
-    <w:p>
-      <w:pPr>
-        <w:pStyle w:val="Compact"/>
-        <w:numPr>
           <w:numId w:val="1004"/>
-          <w:ilvl w:val="1"/>
-        </w:numPr>
+        </w:numPr>
+        <w:pStyle w:val="Compact"/>
       </w:pPr>
       <w:hyperlink r:id="rId27">
         <w:r>
           <w:rPr>
             <w:rStyle w:val="Hyperlink"/>
           </w:rPr>
-          <w:t xml:space="preserve">VSCode</w:t>
-        </w:r>
-      </w:hyperlink>
-    </w:p>
-    <w:p>
-      <w:pPr>
-        <w:pStyle w:val="Compact"/>
-        <w:numPr>
-          <w:numId w:val="1004"/>
-          <w:ilvl w:val="1"/>
-        </w:numPr>
-      </w:pPr>
+          <w:t xml:space="preserve">Vim</w:t>
+        </w:r>
+      </w:hyperlink>
+      <w:r>
+        <w:t xml:space="preserve">/</w:t>
+      </w:r>
       <w:hyperlink r:id="rId28">
         <w:r>
           <w:rPr>
             <w:rStyle w:val="Hyperlink"/>
-          </w:rPr>
-          <w:t xml:space="preserve">Vim</w:t>
-        </w:r>
-      </w:hyperlink>
-      <w:r>
-        <w:t xml:space="preserve">/</w:t>
-      </w:r>
-      <w:hyperlink r:id="rId29">
-        <w:r>
-          <w:rPr>
-            <w:rStyle w:val="Hyperlink"/>
+            <w:bCs/>
+            <w:b/>
           </w:rPr>
           <w:t xml:space="preserve">NeoVim</w:t>
         </w:r>
@@ -449,14 +453,15 @@
     </w:p>
     <w:p>
       <w:pPr>
-        <w:pStyle w:val="Compact"/>
-        <w:numPr>
+        <w:numPr>
+          <w:ilvl w:val="0"/>
           <w:numId w:val="1003"/>
-          <w:ilvl w:val="0"/>
-        </w:numPr>
+        </w:numPr>
+        <w:pStyle w:val="Compact"/>
       </w:pPr>
       <w:r>
         <w:rPr>
+          <w:bCs/>
           <w:b/>
         </w:rPr>
         <w:t xml:space="preserve">Design</w:t>
@@ -464,84 +469,94 @@
     </w:p>
     <w:p>
       <w:pPr>
-        <w:pStyle w:val="Compact"/>
-        <w:numPr>
+        <w:numPr>
+          <w:ilvl w:val="1"/>
           <w:numId w:val="1005"/>
+        </w:numPr>
+        <w:pStyle w:val="Compact"/>
+      </w:pPr>
+      <w:hyperlink r:id="rId29">
+        <w:r>
+          <w:rPr>
+            <w:rStyle w:val="Hyperlink"/>
+            <w:bCs/>
+            <w:b/>
+          </w:rPr>
+          <w:t xml:space="preserve">CSS</w:t>
+        </w:r>
+      </w:hyperlink>
+    </w:p>
+    <w:p>
+      <w:pPr>
+        <w:numPr>
           <w:ilvl w:val="1"/>
-        </w:numPr>
+          <w:numId w:val="1005"/>
+        </w:numPr>
+        <w:pStyle w:val="Compact"/>
       </w:pPr>
       <w:hyperlink r:id="rId30">
         <w:r>
           <w:rPr>
             <w:rStyle w:val="Hyperlink"/>
-          </w:rPr>
-          <w:t xml:space="preserve">CSS</w:t>
-        </w:r>
-      </w:hyperlink>
-    </w:p>
-    <w:p>
-      <w:pPr>
-        <w:pStyle w:val="Compact"/>
-        <w:numPr>
+            <w:bCs/>
+            <w:b/>
+          </w:rPr>
+          <w:t xml:space="preserve">HTML</w:t>
+        </w:r>
+      </w:hyperlink>
+    </w:p>
+    <w:p>
+      <w:pPr>
+        <w:numPr>
+          <w:ilvl w:val="1"/>
           <w:numId w:val="1005"/>
+        </w:numPr>
+        <w:pStyle w:val="Compact"/>
+      </w:pPr>
+      <w:hyperlink r:id="rId31">
+        <w:r>
+          <w:rPr>
+            <w:rStyle w:val="Hyperlink"/>
+            <w:bCs/>
+            <w:b/>
+          </w:rPr>
+          <w:t xml:space="preserve">Liquid</w:t>
+        </w:r>
+      </w:hyperlink>
+    </w:p>
+    <w:p>
+      <w:pPr>
+        <w:numPr>
           <w:ilvl w:val="1"/>
-        </w:numPr>
-      </w:pPr>
-      <w:hyperlink r:id="rId31">
-        <w:r>
-          <w:rPr>
-            <w:rStyle w:val="Hyperlink"/>
-          </w:rPr>
-          <w:t xml:space="preserve">HTML</w:t>
-        </w:r>
-      </w:hyperlink>
-    </w:p>
-    <w:p>
-      <w:pPr>
-        <w:pStyle w:val="Compact"/>
-        <w:numPr>
           <w:numId w:val="1005"/>
+        </w:numPr>
+        <w:pStyle w:val="Compact"/>
+      </w:pPr>
+      <w:hyperlink r:id="rId32">
+        <w:r>
+          <w:rPr>
+            <w:rStyle w:val="Hyperlink"/>
+            <w:bCs/>
+            <w:b/>
+          </w:rPr>
+          <w:t xml:space="preserve">Markdown</w:t>
+        </w:r>
+      </w:hyperlink>
+    </w:p>
+    <w:p>
+      <w:pPr>
+        <w:numPr>
           <w:ilvl w:val="1"/>
-        </w:numPr>
-      </w:pPr>
-      <w:hyperlink r:id="rId32">
-        <w:r>
-          <w:rPr>
-            <w:rStyle w:val="Hyperlink"/>
-          </w:rPr>
-          <w:t xml:space="preserve">Liquid</w:t>
-        </w:r>
-      </w:hyperlink>
-    </w:p>
-    <w:p>
-      <w:pPr>
-        <w:pStyle w:val="Compact"/>
-        <w:numPr>
           <w:numId w:val="1005"/>
-          <w:ilvl w:val="1"/>
-        </w:numPr>
+        </w:numPr>
+        <w:pStyle w:val="Compact"/>
       </w:pPr>
       <w:hyperlink r:id="rId33">
         <w:r>
           <w:rPr>
             <w:rStyle w:val="Hyperlink"/>
-          </w:rPr>
-          <w:t xml:space="preserve">Markdown</w:t>
-        </w:r>
-      </w:hyperlink>
-    </w:p>
-    <w:p>
-      <w:pPr>
-        <w:pStyle w:val="Compact"/>
-        <w:numPr>
-          <w:numId w:val="1005"/>
-          <w:ilvl w:val="1"/>
-        </w:numPr>
-      </w:pPr>
-      <w:hyperlink r:id="rId34">
-        <w:r>
-          <w:rPr>
-            <w:rStyle w:val="Hyperlink"/>
+            <w:bCs/>
+            <w:b/>
           </w:rPr>
           <w:t xml:space="preserve">Sass</w:t>
         </w:r>
@@ -549,14 +564,15 @@
     </w:p>
     <w:p>
       <w:pPr>
-        <w:pStyle w:val="Compact"/>
-        <w:numPr>
+        <w:numPr>
+          <w:ilvl w:val="0"/>
           <w:numId w:val="1003"/>
-          <w:ilvl w:val="0"/>
-        </w:numPr>
+        </w:numPr>
+        <w:pStyle w:val="Compact"/>
       </w:pPr>
       <w:r>
         <w:rPr>
+          <w:bCs/>
           <w:b/>
         </w:rPr>
         <w:t xml:space="preserve">Programming</w:t>
@@ -564,161 +580,174 @@
     </w:p>
     <w:p>
       <w:pPr>
-        <w:pStyle w:val="Compact"/>
-        <w:numPr>
+        <w:numPr>
+          <w:ilvl w:val="1"/>
           <w:numId w:val="1006"/>
+        </w:numPr>
+        <w:pStyle w:val="Compact"/>
+      </w:pPr>
+      <w:hyperlink r:id="rId34">
+        <w:r>
+          <w:rPr>
+            <w:rStyle w:val="Hyperlink"/>
+            <w:bCs/>
+            <w:b/>
+          </w:rPr>
+          <w:t xml:space="preserve">11ty</w:t>
+        </w:r>
+      </w:hyperlink>
+    </w:p>
+    <w:p>
+      <w:pPr>
+        <w:numPr>
           <w:ilvl w:val="1"/>
-        </w:numPr>
+          <w:numId w:val="1006"/>
+        </w:numPr>
+        <w:pStyle w:val="Compact"/>
       </w:pPr>
       <w:hyperlink r:id="rId35">
         <w:r>
           <w:rPr>
             <w:rStyle w:val="Hyperlink"/>
-          </w:rPr>
-          <w:t xml:space="preserve">11ty</w:t>
-        </w:r>
-      </w:hyperlink>
-    </w:p>
-    <w:p>
-      <w:pPr>
-        <w:pStyle w:val="Compact"/>
-        <w:numPr>
+            <w:bCs/>
+            <w:b/>
+          </w:rPr>
+          <w:t xml:space="preserve">Git</w:t>
+        </w:r>
+      </w:hyperlink>
+      <w:r>
+        <w:t xml:space="preserve">/</w:t>
+      </w:r>
+      <w:hyperlink r:id="rId36">
+        <w:r>
+          <w:rPr>
+            <w:rStyle w:val="Hyperlink"/>
+            <w:bCs/>
+            <w:b/>
+          </w:rPr>
+          <w:t xml:space="preserve">GitHub</w:t>
+        </w:r>
+      </w:hyperlink>
+    </w:p>
+    <w:p>
+      <w:pPr>
+        <w:numPr>
+          <w:ilvl w:val="1"/>
           <w:numId w:val="1006"/>
+        </w:numPr>
+        <w:pStyle w:val="Compact"/>
+      </w:pPr>
+      <w:hyperlink r:id="rId37">
+        <w:r>
+          <w:rPr>
+            <w:rStyle w:val="Hyperlink"/>
+            <w:bCs/>
+            <w:b/>
+          </w:rPr>
+          <w:t xml:space="preserve">JavaScript</w:t>
+        </w:r>
+      </w:hyperlink>
+    </w:p>
+    <w:p>
+      <w:pPr>
+        <w:numPr>
           <w:ilvl w:val="1"/>
-        </w:numPr>
-      </w:pPr>
-      <w:hyperlink r:id="rId36">
-        <w:r>
-          <w:rPr>
-            <w:rStyle w:val="Hyperlink"/>
-          </w:rPr>
-          <w:t xml:space="preserve">Git</w:t>
-        </w:r>
-      </w:hyperlink>
-      <w:r>
-        <w:t xml:space="preserve">/</w:t>
-      </w:r>
-      <w:hyperlink r:id="rId37">
-        <w:r>
-          <w:rPr>
-            <w:rStyle w:val="Hyperlink"/>
-          </w:rPr>
-          <w:t xml:space="preserve">GitHub</w:t>
-        </w:r>
-      </w:hyperlink>
-    </w:p>
-    <w:p>
-      <w:pPr>
-        <w:pStyle w:val="Compact"/>
-        <w:numPr>
           <w:numId w:val="1006"/>
+        </w:numPr>
+        <w:pStyle w:val="Compact"/>
+      </w:pPr>
+      <w:hyperlink r:id="rId38">
+        <w:r>
+          <w:rPr>
+            <w:rStyle w:val="Hyperlink"/>
+          </w:rPr>
+          <w:t xml:space="preserve">jQuery</w:t>
+        </w:r>
+      </w:hyperlink>
+    </w:p>
+    <w:p>
+      <w:pPr>
+        <w:numPr>
           <w:ilvl w:val="1"/>
-        </w:numPr>
-      </w:pPr>
-      <w:hyperlink r:id="rId38">
-        <w:r>
-          <w:rPr>
-            <w:rStyle w:val="Hyperlink"/>
-          </w:rPr>
-          <w:t xml:space="preserve">JavaScript</w:t>
-        </w:r>
-      </w:hyperlink>
-    </w:p>
-    <w:p>
-      <w:pPr>
-        <w:pStyle w:val="Compact"/>
-        <w:numPr>
           <w:numId w:val="1006"/>
+        </w:numPr>
+        <w:pStyle w:val="Compact"/>
+      </w:pPr>
+      <w:hyperlink r:id="rId39">
+        <w:r>
+          <w:rPr>
+            <w:rStyle w:val="Hyperlink"/>
+            <w:bCs/>
+            <w:b/>
+          </w:rPr>
+          <w:t xml:space="preserve">Lua</w:t>
+        </w:r>
+      </w:hyperlink>
+    </w:p>
+    <w:p>
+      <w:pPr>
+        <w:numPr>
           <w:ilvl w:val="1"/>
-        </w:numPr>
-      </w:pPr>
-      <w:hyperlink r:id="rId39">
-        <w:r>
-          <w:rPr>
-            <w:rStyle w:val="Hyperlink"/>
-          </w:rPr>
-          <w:t xml:space="preserve">jQuery</w:t>
-        </w:r>
-      </w:hyperlink>
-    </w:p>
-    <w:p>
-      <w:pPr>
-        <w:pStyle w:val="Compact"/>
-        <w:numPr>
           <w:numId w:val="1006"/>
+        </w:numPr>
+        <w:pStyle w:val="Compact"/>
+      </w:pPr>
+      <w:hyperlink r:id="rId40">
+        <w:r>
+          <w:rPr>
+            <w:rStyle w:val="Hyperlink"/>
+            <w:bCs/>
+            <w:b/>
+          </w:rPr>
+          <w:t xml:space="preserve">Node</w:t>
+        </w:r>
+      </w:hyperlink>
+    </w:p>
+    <w:p>
+      <w:pPr>
+        <w:numPr>
           <w:ilvl w:val="1"/>
-        </w:numPr>
-      </w:pPr>
-      <w:hyperlink r:id="rId40">
-        <w:r>
-          <w:rPr>
-            <w:rStyle w:val="Hyperlink"/>
-          </w:rPr>
-          <w:t xml:space="preserve">Lua</w:t>
-        </w:r>
-      </w:hyperlink>
-    </w:p>
-    <w:p>
-      <w:pPr>
-        <w:pStyle w:val="Compact"/>
-        <w:numPr>
           <w:numId w:val="1006"/>
+        </w:numPr>
+        <w:pStyle w:val="Compact"/>
+      </w:pPr>
+      <w:hyperlink r:id="rId41">
+        <w:r>
+          <w:rPr>
+            <w:rStyle w:val="Hyperlink"/>
+          </w:rPr>
+          <w:t xml:space="preserve">PHP</w:t>
+        </w:r>
+      </w:hyperlink>
+    </w:p>
+    <w:p>
+      <w:pPr>
+        <w:numPr>
           <w:ilvl w:val="1"/>
-        </w:numPr>
-      </w:pPr>
-      <w:hyperlink r:id="rId41">
-        <w:r>
-          <w:rPr>
-            <w:rStyle w:val="Hyperlink"/>
-          </w:rPr>
-          <w:t xml:space="preserve">Node</w:t>
-        </w:r>
-      </w:hyperlink>
-    </w:p>
-    <w:p>
-      <w:pPr>
-        <w:pStyle w:val="Compact"/>
-        <w:numPr>
           <w:numId w:val="1006"/>
-          <w:ilvl w:val="1"/>
-        </w:numPr>
+        </w:numPr>
+        <w:pStyle w:val="Compact"/>
       </w:pPr>
       <w:hyperlink r:id="rId42">
         <w:r>
           <w:rPr>
             <w:rStyle w:val="Hyperlink"/>
           </w:rPr>
-          <w:t xml:space="preserve">PHP</w:t>
-        </w:r>
-      </w:hyperlink>
-    </w:p>
-    <w:p>
-      <w:pPr>
-        <w:pStyle w:val="Compact"/>
-        <w:numPr>
-          <w:numId w:val="1006"/>
-          <w:ilvl w:val="1"/>
-        </w:numPr>
-      </w:pPr>
-      <w:hyperlink r:id="rId43">
-        <w:r>
-          <w:rPr>
-            <w:rStyle w:val="Hyperlink"/>
-          </w:rPr>
           <w:t xml:space="preserve">WordPress</w:t>
         </w:r>
       </w:hyperlink>
     </w:p>
     <w:p>
       <w:pPr>
-        <w:pStyle w:val="Compact"/>
-        <w:numPr>
+        <w:numPr>
+          <w:ilvl w:val="0"/>
           <w:numId w:val="1003"/>
-          <w:ilvl w:val="0"/>
-        </w:numPr>
+        </w:numPr>
+        <w:pStyle w:val="Compact"/>
       </w:pPr>
       <w:r>
         <w:rPr>
+          <w:bCs/>
           <w:b/>
         </w:rPr>
         <w:t xml:space="preserve">Database</w:t>
@@ -726,67 +755,69 @@
     </w:p>
     <w:p>
       <w:pPr>
-        <w:pStyle w:val="Compact"/>
-        <w:numPr>
+        <w:numPr>
+          <w:ilvl w:val="1"/>
           <w:numId w:val="1007"/>
+        </w:numPr>
+        <w:pStyle w:val="Compact"/>
+      </w:pPr>
+      <w:hyperlink r:id="rId43">
+        <w:r>
+          <w:rPr>
+            <w:rStyle w:val="Hyperlink"/>
+          </w:rPr>
+          <w:t xml:space="preserve">MariaDB</w:t>
+        </w:r>
+      </w:hyperlink>
+    </w:p>
+    <w:p>
+      <w:pPr>
+        <w:numPr>
           <w:ilvl w:val="1"/>
-        </w:numPr>
+          <w:numId w:val="1007"/>
+        </w:numPr>
+        <w:pStyle w:val="Compact"/>
       </w:pPr>
       <w:hyperlink r:id="rId44">
         <w:r>
           <w:rPr>
             <w:rStyle w:val="Hyperlink"/>
           </w:rPr>
-          <w:t xml:space="preserve">MariaDB</w:t>
-        </w:r>
-      </w:hyperlink>
-    </w:p>
-    <w:p>
-      <w:pPr>
-        <w:pStyle w:val="Compact"/>
-        <w:numPr>
+          <w:t xml:space="preserve">MySQL</w:t>
+        </w:r>
+      </w:hyperlink>
+    </w:p>
+    <w:p>
+      <w:pPr>
+        <w:numPr>
+          <w:ilvl w:val="1"/>
           <w:numId w:val="1007"/>
+        </w:numPr>
+        <w:pStyle w:val="Compact"/>
+      </w:pPr>
+      <w:hyperlink r:id="rId45">
+        <w:r>
+          <w:rPr>
+            <w:rStyle w:val="Hyperlink"/>
+          </w:rPr>
+          <w:t xml:space="preserve">PostgreSQL</w:t>
+        </w:r>
+      </w:hyperlink>
+    </w:p>
+    <w:p>
+      <w:pPr>
+        <w:numPr>
           <w:ilvl w:val="1"/>
-        </w:numPr>
-      </w:pPr>
-      <w:hyperlink r:id="rId45">
-        <w:r>
-          <w:rPr>
-            <w:rStyle w:val="Hyperlink"/>
-          </w:rPr>
-          <w:t xml:space="preserve">MySQL</w:t>
-        </w:r>
-      </w:hyperlink>
-    </w:p>
-    <w:p>
-      <w:pPr>
-        <w:pStyle w:val="Compact"/>
-        <w:numPr>
           <w:numId w:val="1007"/>
-          <w:ilvl w:val="1"/>
-        </w:numPr>
+        </w:numPr>
+        <w:pStyle w:val="Compact"/>
       </w:pPr>
       <w:hyperlink r:id="rId46">
         <w:r>
           <w:rPr>
             <w:rStyle w:val="Hyperlink"/>
-          </w:rPr>
-          <w:t xml:space="preserve">PostgreSQL</w:t>
-        </w:r>
-      </w:hyperlink>
-    </w:p>
-    <w:p>
-      <w:pPr>
-        <w:pStyle w:val="Compact"/>
-        <w:numPr>
-          <w:numId w:val="1007"/>
-          <w:ilvl w:val="1"/>
-        </w:numPr>
-      </w:pPr>
-      <w:hyperlink r:id="rId47">
-        <w:r>
-          <w:rPr>
-            <w:rStyle w:val="Hyperlink"/>
+            <w:bCs/>
+            <w:b/>
           </w:rPr>
           <w:t xml:space="preserve">SQLite</w:t>
         </w:r>
@@ -794,14 +825,15 @@
     </w:p>
     <w:p>
       <w:pPr>
-        <w:pStyle w:val="Compact"/>
-        <w:numPr>
+        <w:numPr>
+          <w:ilvl w:val="0"/>
           <w:numId w:val="1003"/>
-          <w:ilvl w:val="0"/>
-        </w:numPr>
+        </w:numPr>
+        <w:pStyle w:val="Compact"/>
       </w:pPr>
       <w:r>
         <w:rPr>
+          <w:bCs/>
           <w:b/>
         </w:rPr>
         <w:t xml:space="preserve">Linux</w:t>
@@ -809,11 +841,30 @@
     </w:p>
     <w:p>
       <w:pPr>
-        <w:pStyle w:val="Compact"/>
-        <w:numPr>
+        <w:numPr>
+          <w:ilvl w:val="1"/>
           <w:numId w:val="1008"/>
+        </w:numPr>
+        <w:pStyle w:val="Compact"/>
+      </w:pPr>
+      <w:hyperlink r:id="rId47">
+        <w:r>
+          <w:rPr>
+            <w:rStyle w:val="Hyperlink"/>
+            <w:bCs/>
+            <w:b/>
+          </w:rPr>
+          <w:t xml:space="preserve">Arch</w:t>
+        </w:r>
+      </w:hyperlink>
+    </w:p>
+    <w:p>
+      <w:pPr>
+        <w:numPr>
           <w:ilvl w:val="1"/>
-        </w:numPr>
+          <w:numId w:val="1008"/>
+        </w:numPr>
+        <w:pStyle w:val="Compact"/>
       </w:pPr>
       <w:hyperlink r:id="rId48">
         <w:r>
@@ -826,47 +877,64 @@
     </w:p>
     <w:p>
       <w:pPr>
-        <w:pStyle w:val="Compact"/>
-        <w:numPr>
+        <w:numPr>
+          <w:ilvl w:val="1"/>
           <w:numId w:val="1008"/>
+        </w:numPr>
+        <w:pStyle w:val="Compact"/>
+      </w:pPr>
+      <w:hyperlink r:id="rId49">
+        <w:r>
+          <w:rPr>
+            <w:rStyle w:val="Hyperlink"/>
+          </w:rPr>
+          <w:t xml:space="preserve">Fedora</w:t>
+        </w:r>
+      </w:hyperlink>
+    </w:p>
+    <w:p>
+      <w:pPr>
+        <w:numPr>
           <w:ilvl w:val="1"/>
-        </w:numPr>
-      </w:pPr>
-      <w:hyperlink r:id="rId49">
-        <w:r>
-          <w:rPr>
-            <w:rStyle w:val="Hyperlink"/>
-          </w:rPr>
-          <w:t xml:space="preserve">Fedora</w:t>
-        </w:r>
-      </w:hyperlink>
-    </w:p>
-    <w:p>
-      <w:pPr>
-        <w:pStyle w:val="Compact"/>
-        <w:numPr>
           <w:numId w:val="1008"/>
+        </w:numPr>
+        <w:pStyle w:val="Compact"/>
+      </w:pPr>
+      <w:hyperlink r:id="rId50">
+        <w:r>
+          <w:rPr>
+            <w:rStyle w:val="Hyperlink"/>
+          </w:rPr>
+          <w:t xml:space="preserve">Kali</w:t>
+        </w:r>
+      </w:hyperlink>
+    </w:p>
+    <w:p>
+      <w:pPr>
+        <w:numPr>
           <w:ilvl w:val="1"/>
-        </w:numPr>
-      </w:pPr>
-      <w:hyperlink r:id="rId50">
-        <w:r>
-          <w:rPr>
-            <w:rStyle w:val="Hyperlink"/>
-          </w:rPr>
-          <w:t xml:space="preserve">Kali</w:t>
-        </w:r>
-      </w:hyperlink>
-    </w:p>
-    <w:p>
-      <w:pPr>
-        <w:pStyle w:val="Compact"/>
-        <w:numPr>
           <w:numId w:val="1008"/>
+        </w:numPr>
+        <w:pStyle w:val="Compact"/>
+      </w:pPr>
+      <w:hyperlink r:id="rId51">
+        <w:r>
+          <w:rPr>
+            <w:rStyle w:val="Hyperlink"/>
+          </w:rPr>
+          <w:t xml:space="preserve">Manjaro</w:t>
+        </w:r>
+      </w:hyperlink>
+    </w:p>
+    <w:p>
+      <w:pPr>
+        <w:numPr>
           <w:ilvl w:val="1"/>
-        </w:numPr>
-      </w:pPr>
-      <w:hyperlink r:id="rId51">
+          <w:numId w:val="1008"/>
+        </w:numPr>
+        <w:pStyle w:val="Compact"/>
+      </w:pPr>
+      <w:hyperlink r:id="rId52">
         <w:r>
           <w:rPr>
             <w:rStyle w:val="Hyperlink"/>
@@ -877,30 +945,30 @@
     </w:p>
     <w:p>
       <w:pPr>
-        <w:pStyle w:val="Compact"/>
-        <w:numPr>
+        <w:numPr>
+          <w:ilvl w:val="1"/>
           <w:numId w:val="1008"/>
+        </w:numPr>
+        <w:pStyle w:val="Compact"/>
+      </w:pPr>
+      <w:hyperlink r:id="rId53">
+        <w:r>
+          <w:rPr>
+            <w:rStyle w:val="Hyperlink"/>
+          </w:rPr>
+          <w:t xml:space="preserve">RedHat</w:t>
+        </w:r>
+      </w:hyperlink>
+    </w:p>
+    <w:p>
+      <w:pPr>
+        <w:numPr>
           <w:ilvl w:val="1"/>
-        </w:numPr>
-      </w:pPr>
-      <w:hyperlink r:id="rId52">
-        <w:r>
-          <w:rPr>
-            <w:rStyle w:val="Hyperlink"/>
-          </w:rPr>
-          <w:t xml:space="preserve">RedHat</w:t>
-        </w:r>
-      </w:hyperlink>
-    </w:p>
-    <w:p>
-      <w:pPr>
-        <w:pStyle w:val="Compact"/>
-        <w:numPr>
           <w:numId w:val="1008"/>
-          <w:ilvl w:val="1"/>
-        </w:numPr>
-      </w:pPr>
-      <w:hyperlink r:id="rId53">
+        </w:numPr>
+        <w:pStyle w:val="Compact"/>
+      </w:pPr>
+      <w:hyperlink r:id="rId54">
         <w:r>
           <w:rPr>
             <w:rStyle w:val="Hyperlink"/>
@@ -909,21 +977,21 @@
         </w:r>
       </w:hyperlink>
     </w:p>
+    <w:bookmarkEnd w:id="55"/>
+    <w:bookmarkStart w:id="61" w:name="work-history"/>
     <w:p>
       <w:pPr>
         <w:pStyle w:val="Heading2"/>
       </w:pPr>
-      <w:bookmarkStart w:id="54" w:name="work-history"/>
       <w:r>
         <w:t xml:space="preserve">WORK HISTORY</w:t>
       </w:r>
-      <w:bookmarkEnd w:id="54"/>
-    </w:p>
+    </w:p>
+    <w:bookmarkStart w:id="56" w:name="Xb23fd6dc1b2852694f04378a1b37947b701ba07"/>
     <w:p>
       <w:pPr>
         <w:pStyle w:val="Heading3"/>
       </w:pPr>
-      <w:bookmarkStart w:id="55" w:name="Xb23fd6dc1b2852694f04378a1b37947b701ba07"/>
       <w:r>
         <w:t xml:space="preserve">FREELANCE WEB DEVELOPER,</w:t>
       </w:r>
@@ -932,11 +1000,11 @@
       </w:r>
       <w:r>
         <w:rPr>
+          <w:iCs/>
           <w:i/>
         </w:rPr>
         <w:t xml:space="preserve">Cross Key Studios</w:t>
       </w:r>
-      <w:bookmarkEnd w:id="55"/>
     </w:p>
     <w:p>
       <w:pPr>
@@ -948,11 +1016,11 @@
     </w:p>
     <w:p>
       <w:pPr>
-        <w:pStyle w:val="Compact"/>
-        <w:numPr>
+        <w:numPr>
+          <w:ilvl w:val="0"/>
           <w:numId w:val="1009"/>
-          <w:ilvl w:val="0"/>
-        </w:numPr>
+        </w:numPr>
+        <w:pStyle w:val="Compact"/>
       </w:pPr>
       <w:r>
         <w:t xml:space="preserve">Generate and convert leads</w:t>
@@ -960,11 +1028,11 @@
     </w:p>
     <w:p>
       <w:pPr>
-        <w:pStyle w:val="Compact"/>
-        <w:numPr>
+        <w:numPr>
+          <w:ilvl w:val="0"/>
           <w:numId w:val="1009"/>
-          <w:ilvl w:val="0"/>
-        </w:numPr>
+        </w:numPr>
+        <w:pStyle w:val="Compact"/>
       </w:pPr>
       <w:r>
         <w:t xml:space="preserve">Created a reputation for giving the client what they need even when they</w:t>
@@ -978,11 +1046,11 @@
     </w:p>
     <w:p>
       <w:pPr>
-        <w:pStyle w:val="Compact"/>
-        <w:numPr>
+        <w:numPr>
+          <w:ilvl w:val="0"/>
           <w:numId w:val="1009"/>
-          <w:ilvl w:val="0"/>
-        </w:numPr>
+        </w:numPr>
+        <w:pStyle w:val="Compact"/>
       </w:pPr>
       <w:r>
         <w:t xml:space="preserve">Generated clear and concise proposals and contracts based on customer needs</w:t>
@@ -996,11 +1064,11 @@
     </w:p>
     <w:p>
       <w:pPr>
-        <w:pStyle w:val="Compact"/>
-        <w:numPr>
+        <w:numPr>
+          <w:ilvl w:val="0"/>
           <w:numId w:val="1009"/>
-          <w:ilvl w:val="0"/>
-        </w:numPr>
+        </w:numPr>
+        <w:pStyle w:val="Compact"/>
       </w:pPr>
       <w:r>
         <w:t xml:space="preserve">Create and deliver a site meeting the clients’ needs</w:t>
@@ -1008,21 +1076,22 @@
     </w:p>
     <w:p>
       <w:pPr>
-        <w:pStyle w:val="Compact"/>
-        <w:numPr>
+        <w:numPr>
+          <w:ilvl w:val="0"/>
           <w:numId w:val="1009"/>
-          <w:ilvl w:val="0"/>
-        </w:numPr>
+        </w:numPr>
+        <w:pStyle w:val="Compact"/>
       </w:pPr>
       <w:r>
         <w:t xml:space="preserve">Ongoing maintenance of sites past launch</w:t>
       </w:r>
     </w:p>
+    <w:bookmarkEnd w:id="56"/>
+    <w:bookmarkStart w:id="57" w:name="starbucks-lead-target"/>
     <w:p>
       <w:pPr>
         <w:pStyle w:val="Heading3"/>
       </w:pPr>
-      <w:bookmarkStart w:id="56" w:name="starbucks-lead-target"/>
       <w:r>
         <w:t xml:space="preserve">STARBUCKS LEAD,</w:t>
       </w:r>
@@ -1031,11 +1100,11 @@
       </w:r>
       <w:r>
         <w:rPr>
+          <w:iCs/>
           <w:i/>
         </w:rPr>
         <w:t xml:space="preserve">Target</w:t>
       </w:r>
-      <w:bookmarkEnd w:id="56"/>
     </w:p>
     <w:p>
       <w:pPr>
@@ -1047,11 +1116,11 @@
     </w:p>
     <w:p>
       <w:pPr>
-        <w:pStyle w:val="Compact"/>
-        <w:numPr>
+        <w:numPr>
+          <w:ilvl w:val="0"/>
           <w:numId w:val="1010"/>
-          <w:ilvl w:val="0"/>
-        </w:numPr>
+        </w:numPr>
+        <w:pStyle w:val="Compact"/>
       </w:pPr>
       <w:r>
         <w:t xml:space="preserve">Utilize a well-established training plan to properly develop 10-12 team</w:t>
@@ -1065,11 +1134,11 @@
     </w:p>
     <w:p>
       <w:pPr>
-        <w:pStyle w:val="Compact"/>
-        <w:numPr>
+        <w:numPr>
+          <w:ilvl w:val="0"/>
           <w:numId w:val="1010"/>
-          <w:ilvl w:val="0"/>
-        </w:numPr>
+        </w:numPr>
+        <w:pStyle w:val="Compact"/>
       </w:pPr>
       <w:r>
         <w:t xml:space="preserve">Hold my team accountable for results as measured by profitability and</w:t>
@@ -1083,21 +1152,22 @@
     </w:p>
     <w:p>
       <w:pPr>
-        <w:pStyle w:val="Compact"/>
-        <w:numPr>
+        <w:numPr>
+          <w:ilvl w:val="0"/>
           <w:numId w:val="1010"/>
-          <w:ilvl w:val="0"/>
-        </w:numPr>
+        </w:numPr>
+        <w:pStyle w:val="Compact"/>
       </w:pPr>
       <w:r>
         <w:t xml:space="preserve">Maintain cleanliness and sanitation of café area</w:t>
       </w:r>
     </w:p>
+    <w:bookmarkEnd w:id="57"/>
+    <w:bookmarkStart w:id="58" w:name="store-manager-starbucks"/>
     <w:p>
       <w:pPr>
         <w:pStyle w:val="Heading3"/>
       </w:pPr>
-      <w:bookmarkStart w:id="57" w:name="store-manager-starbucks"/>
       <w:r>
         <w:t xml:space="preserve">STORE MANAGER,</w:t>
       </w:r>
@@ -1106,11 +1176,11 @@
       </w:r>
       <w:r>
         <w:rPr>
+          <w:iCs/>
           <w:i/>
         </w:rPr>
         <w:t xml:space="preserve">Starbucks</w:t>
       </w:r>
-      <w:bookmarkEnd w:id="57"/>
     </w:p>
     <w:p>
       <w:pPr>
@@ -1122,11 +1192,11 @@
     </w:p>
     <w:p>
       <w:pPr>
-        <w:pStyle w:val="Compact"/>
-        <w:numPr>
+        <w:numPr>
+          <w:ilvl w:val="0"/>
           <w:numId w:val="1011"/>
-          <w:ilvl w:val="0"/>
-        </w:numPr>
+        </w:numPr>
+        <w:pStyle w:val="Compact"/>
       </w:pPr>
       <w:r>
         <w:t xml:space="preserve">Oversee hiring and training of 35-40 team members using company training</w:t>
@@ -1140,11 +1210,11 @@
     </w:p>
     <w:p>
       <w:pPr>
-        <w:pStyle w:val="Compact"/>
-        <w:numPr>
+        <w:numPr>
+          <w:ilvl w:val="0"/>
           <w:numId w:val="1011"/>
-          <w:ilvl w:val="0"/>
-        </w:numPr>
+        </w:numPr>
+        <w:pStyle w:val="Compact"/>
       </w:pPr>
       <w:r>
         <w:t xml:space="preserve">Maintained cleanliness and presentation of restaurant</w:t>
@@ -1152,11 +1222,11 @@
     </w:p>
     <w:p>
       <w:pPr>
-        <w:pStyle w:val="Compact"/>
-        <w:numPr>
+        <w:numPr>
+          <w:ilvl w:val="0"/>
           <w:numId w:val="1011"/>
-          <w:ilvl w:val="0"/>
-        </w:numPr>
+        </w:numPr>
+        <w:pStyle w:val="Compact"/>
       </w:pPr>
       <w:r>
         <w:t xml:space="preserve">Held my teams accountable to deliver product quality and safety</w:t>
@@ -1164,11 +1234,11 @@
     </w:p>
     <w:p>
       <w:pPr>
-        <w:pStyle w:val="Compact"/>
-        <w:numPr>
+        <w:numPr>
+          <w:ilvl w:val="0"/>
           <w:numId w:val="1011"/>
-          <w:ilvl w:val="0"/>
-        </w:numPr>
+        </w:numPr>
+        <w:pStyle w:val="Compact"/>
       </w:pPr>
       <w:r>
         <w:t xml:space="preserve">Ensured industry-leading food safety standards</w:t>
@@ -1176,11 +1246,11 @@
     </w:p>
     <w:p>
       <w:pPr>
-        <w:pStyle w:val="Compact"/>
-        <w:numPr>
+        <w:numPr>
+          <w:ilvl w:val="0"/>
           <w:numId w:val="1011"/>
-          <w:ilvl w:val="0"/>
-        </w:numPr>
+        </w:numPr>
+        <w:pStyle w:val="Compact"/>
       </w:pPr>
       <w:r>
         <w:t xml:space="preserve">Troubleshoot POS and other restaurant technology</w:t>
@@ -1188,21 +1258,22 @@
     </w:p>
     <w:p>
       <w:pPr>
-        <w:pStyle w:val="Compact"/>
-        <w:numPr>
+        <w:numPr>
+          <w:ilvl w:val="0"/>
           <w:numId w:val="1011"/>
-          <w:ilvl w:val="0"/>
-        </w:numPr>
+        </w:numPr>
+        <w:pStyle w:val="Compact"/>
       </w:pPr>
       <w:r>
         <w:t xml:space="preserve">Preform preventative maintenance on equipment to save on costly repairs</w:t>
       </w:r>
     </w:p>
+    <w:bookmarkEnd w:id="58"/>
+    <w:bookmarkStart w:id="59" w:name="academy-trainer-walmart-nhm"/>
     <w:p>
       <w:pPr>
         <w:pStyle w:val="Heading3"/>
       </w:pPr>
-      <w:bookmarkStart w:id="58" w:name="academy-trainer-walmart-nhm"/>
       <w:r>
         <w:t xml:space="preserve">ACADEMY TRAINER,</w:t>
       </w:r>
@@ -1211,11 +1282,11 @@
       </w:r>
       <w:r>
         <w:rPr>
+          <w:iCs/>
           <w:i/>
         </w:rPr>
         <w:t xml:space="preserve">Walmart NHM</w:t>
       </w:r>
-      <w:bookmarkEnd w:id="58"/>
     </w:p>
     <w:p>
       <w:pPr>
@@ -1227,11 +1298,11 @@
     </w:p>
     <w:p>
       <w:pPr>
-        <w:pStyle w:val="Compact"/>
-        <w:numPr>
+        <w:numPr>
+          <w:ilvl w:val="0"/>
           <w:numId w:val="1012"/>
-          <w:ilvl w:val="0"/>
-        </w:numPr>
+        </w:numPr>
+        <w:pStyle w:val="Compact"/>
       </w:pPr>
       <w:r>
         <w:t xml:space="preserve">Utilize company-approved training systems to ensure all members of my team</w:t>
@@ -1245,11 +1316,11 @@
     </w:p>
     <w:p>
       <w:pPr>
-        <w:pStyle w:val="Compact"/>
-        <w:numPr>
+        <w:numPr>
+          <w:ilvl w:val="0"/>
           <w:numId w:val="1012"/>
-          <w:ilvl w:val="0"/>
-        </w:numPr>
+        </w:numPr>
+        <w:pStyle w:val="Compact"/>
       </w:pPr>
       <w:r>
         <w:t xml:space="preserve">Oversaw inventory control and ordering of products to keep products in stock</w:t>
@@ -1257,11 +1328,11 @@
     </w:p>
     <w:p>
       <w:pPr>
-        <w:pStyle w:val="Compact"/>
-        <w:numPr>
+        <w:numPr>
+          <w:ilvl w:val="0"/>
           <w:numId w:val="1012"/>
-          <w:ilvl w:val="0"/>
-        </w:numPr>
+        </w:numPr>
+        <w:pStyle w:val="Compact"/>
       </w:pPr>
       <w:r>
         <w:t xml:space="preserve">Created feature displays to drive sales</w:t>
@@ -1269,21 +1340,22 @@
     </w:p>
     <w:p>
       <w:pPr>
-        <w:pStyle w:val="Compact"/>
-        <w:numPr>
+        <w:numPr>
+          <w:ilvl w:val="0"/>
           <w:numId w:val="1012"/>
-          <w:ilvl w:val="0"/>
-        </w:numPr>
+        </w:numPr>
+        <w:pStyle w:val="Compact"/>
       </w:pPr>
       <w:r>
         <w:t xml:space="preserve">Tracked sales and other metrics to drive profitability</w:t>
       </w:r>
     </w:p>
+    <w:bookmarkEnd w:id="59"/>
+    <w:bookmarkStart w:id="60" w:name="general-manager-whataburger"/>
     <w:p>
       <w:pPr>
         <w:pStyle w:val="Heading3"/>
       </w:pPr>
-      <w:bookmarkStart w:id="59" w:name="general-manager-whataburger"/>
       <w:r>
         <w:t xml:space="preserve">GENERAL MANAGER,</w:t>
       </w:r>
@@ -1292,11 +1364,11 @@
       </w:r>
       <w:r>
         <w:rPr>
+          <w:iCs/>
           <w:i/>
         </w:rPr>
         <w:t xml:space="preserve">Whataburger</w:t>
       </w:r>
-      <w:bookmarkEnd w:id="59"/>
     </w:p>
     <w:p>
       <w:pPr>
@@ -1308,11 +1380,11 @@
     </w:p>
     <w:p>
       <w:pPr>
-        <w:pStyle w:val="Compact"/>
-        <w:numPr>
+        <w:numPr>
+          <w:ilvl w:val="0"/>
           <w:numId w:val="1013"/>
-          <w:ilvl w:val="0"/>
-        </w:numPr>
+        </w:numPr>
+        <w:pStyle w:val="Compact"/>
       </w:pPr>
       <w:r>
         <w:t xml:space="preserve">Oversaw inventory by ordering precise quantities of stock and executing</w:t>
@@ -1326,11 +1398,11 @@
     </w:p>
     <w:p>
       <w:pPr>
-        <w:pStyle w:val="Compact"/>
-        <w:numPr>
+        <w:numPr>
+          <w:ilvl w:val="0"/>
           <w:numId w:val="1013"/>
-          <w:ilvl w:val="0"/>
-        </w:numPr>
+        </w:numPr>
+        <w:pStyle w:val="Compact"/>
       </w:pPr>
       <w:r>
         <w:t xml:space="preserve">Maximized efficiency by coaching and mentoring 50-60 personnel on food</w:t>
@@ -1344,11 +1416,11 @@
     </w:p>
     <w:p>
       <w:pPr>
-        <w:pStyle w:val="Compact"/>
-        <w:numPr>
+        <w:numPr>
+          <w:ilvl w:val="0"/>
           <w:numId w:val="1013"/>
-          <w:ilvl w:val="0"/>
-        </w:numPr>
+        </w:numPr>
+        <w:pStyle w:val="Compact"/>
       </w:pPr>
       <w:r>
         <w:t xml:space="preserve">Assessed financial statements and P&amp;L reports to evaluate performance,</w:t>
@@ -1368,11 +1440,11 @@
     </w:p>
     <w:p>
       <w:pPr>
-        <w:pStyle w:val="Compact"/>
-        <w:numPr>
+        <w:numPr>
+          <w:ilvl w:val="0"/>
           <w:numId w:val="1013"/>
-          <w:ilvl w:val="0"/>
-        </w:numPr>
+        </w:numPr>
+        <w:pStyle w:val="Compact"/>
       </w:pPr>
       <w:r>
         <w:t xml:space="preserve">Utilized cleaning and maintenance schedules to ensure operation was sanitary,</w:t>
@@ -1386,11 +1458,11 @@
     </w:p>
     <w:p>
       <w:pPr>
-        <w:pStyle w:val="Compact"/>
-        <w:numPr>
+        <w:numPr>
+          <w:ilvl w:val="0"/>
           <w:numId w:val="1013"/>
-          <w:ilvl w:val="0"/>
-        </w:numPr>
+        </w:numPr>
+        <w:pStyle w:val="Compact"/>
       </w:pPr>
       <w:r>
         <w:t xml:space="preserve">Develop familiarity with all technology for purposes of troubleshooting.</w:t>
@@ -1398,11 +1470,11 @@
     </w:p>
     <w:p>
       <w:pPr>
-        <w:pStyle w:val="Compact"/>
-        <w:numPr>
+        <w:numPr>
+          <w:ilvl w:val="0"/>
           <w:numId w:val="1013"/>
-          <w:ilvl w:val="0"/>
-        </w:numPr>
+        </w:numPr>
+        <w:pStyle w:val="Compact"/>
       </w:pPr>
       <w:r>
         <w:t xml:space="preserve">Managed budget implementations, employee reviews, training and schedules</w:t>
@@ -1410,11 +1482,11 @@
     </w:p>
     <w:p>
       <w:pPr>
-        <w:pStyle w:val="Compact"/>
-        <w:numPr>
+        <w:numPr>
+          <w:ilvl w:val="0"/>
           <w:numId w:val="1013"/>
-          <w:ilvl w:val="0"/>
-        </w:numPr>
+        </w:numPr>
+        <w:pStyle w:val="Compact"/>
       </w:pPr>
       <w:r>
         <w:t xml:space="preserve">Organized budgets, oversaw P&amp;Ls and achieved margin targets consistently to</w:t>
@@ -1428,11 +1500,11 @@
     </w:p>
     <w:p>
       <w:pPr>
-        <w:pStyle w:val="Compact"/>
-        <w:numPr>
+        <w:numPr>
+          <w:ilvl w:val="0"/>
           <w:numId w:val="1013"/>
-          <w:ilvl w:val="0"/>
-        </w:numPr>
+        </w:numPr>
+        <w:pStyle w:val="Compact"/>
       </w:pPr>
       <w:r>
         <w:t xml:space="preserve">Increased revenue streams by reducing costs, managing schedules and</w:t>
@@ -1446,11 +1518,11 @@
     </w:p>
     <w:p>
       <w:pPr>
-        <w:pStyle w:val="Compact"/>
-        <w:numPr>
+        <w:numPr>
+          <w:ilvl w:val="0"/>
           <w:numId w:val="1013"/>
-          <w:ilvl w:val="0"/>
-        </w:numPr>
+        </w:numPr>
+        <w:pStyle w:val="Compact"/>
       </w:pPr>
       <w:r>
         <w:t xml:space="preserve">Received superior customer service satisfaction scores for 13 consecutive</w:t>
@@ -1464,11 +1536,11 @@
     </w:p>
     <w:p>
       <w:pPr>
-        <w:pStyle w:val="Compact"/>
-        <w:numPr>
+        <w:numPr>
+          <w:ilvl w:val="0"/>
           <w:numId w:val="1013"/>
-          <w:ilvl w:val="0"/>
-        </w:numPr>
+        </w:numPr>
+        <w:pStyle w:val="Compact"/>
       </w:pPr>
       <w:r>
         <w:t xml:space="preserve">Reviewed performance data to monitor and measure productivity, goal progress</w:t>
@@ -1482,11 +1554,11 @@
     </w:p>
     <w:p>
       <w:pPr>
-        <w:pStyle w:val="Compact"/>
-        <w:numPr>
+        <w:numPr>
+          <w:ilvl w:val="0"/>
           <w:numId w:val="1013"/>
-          <w:ilvl w:val="0"/>
-        </w:numPr>
+        </w:numPr>
+        <w:pStyle w:val="Compact"/>
       </w:pPr>
       <w:r>
         <w:t xml:space="preserve">Enhanced operational success through effective staffing, strong training,</w:t>
@@ -1498,6 +1570,8 @@
         <w:t xml:space="preserve">adherence to safety regulations and well-timed customer service</w:t>
       </w:r>
     </w:p>
+    <w:bookmarkEnd w:id="60"/>
+    <w:bookmarkEnd w:id="61"/>
     <w:sectPr/>
   </w:body>
 </w:document>
@@ -1529,17 +1603,14 @@
 <file path=word/numbering.xml><?xml version="1.0" encoding="utf-8"?>
 <w:numbering xmlns:w="http://schemas.openxmlformats.org/wordprocessingml/2006/main">
   <w:abstractNum w:abstractNumId="990">
-    <w:nsid w:val="170cd2de"/>
+    <w:nsid w:val="A990"/>
     <w:multiLevelType w:val="multilevel"/>
     <w:lvl w:ilvl="0">
       <w:numFmt w:val="bullet"/>
       <w:lvlText w:val=" "/>
       <w:lvlJc w:val="left"/>
       <w:pPr>
-        <w:tabs>
-          <w:tab w:val="num" w:pos="0"/>
-        </w:tabs>
-        <w:ind w:left="480" w:hanging="480"/>
+        <w:ind w:left="720" w:hanging="480"/>
       </w:pPr>
     </w:lvl>
     <w:lvl w:ilvl="1">
@@ -1547,10 +1618,7 @@
       <w:lvlText w:val=" "/>
       <w:lvlJc w:val="left"/>
       <w:pPr>
-        <w:tabs>
-          <w:tab w:val="num" w:pos="720"/>
-        </w:tabs>
-        <w:ind w:left="1200" w:hanging="480"/>
+        <w:ind w:left="1440" w:hanging="480"/>
       </w:pPr>
     </w:lvl>
     <w:lvl w:ilvl="2">
@@ -1558,10 +1626,7 @@
       <w:lvlText w:val=" "/>
       <w:lvlJc w:val="left"/>
       <w:pPr>
-        <w:tabs>
-          <w:tab w:val="num" w:pos="1440"/>
-        </w:tabs>
-        <w:ind w:left="1920" w:hanging="480"/>
+        <w:ind w:left="2160" w:hanging="480"/>
       </w:pPr>
     </w:lvl>
     <w:lvl w:ilvl="3">
@@ -1569,10 +1634,7 @@
       <w:lvlText w:val=" "/>
       <w:lvlJc w:val="left"/>
       <w:pPr>
-        <w:tabs>
-          <w:tab w:val="num" w:pos="2160"/>
-        </w:tabs>
-        <w:ind w:left="2640" w:hanging="480"/>
+        <w:ind w:left="2880" w:hanging="480"/>
       </w:pPr>
     </w:lvl>
     <w:lvl w:ilvl="4">
@@ -1580,10 +1642,7 @@
       <w:lvlText w:val=" "/>
       <w:lvlJc w:val="left"/>
       <w:pPr>
-        <w:tabs>
-          <w:tab w:val="num" w:pos="2880"/>
-        </w:tabs>
-        <w:ind w:left="3360" w:hanging="480"/>
+        <w:ind w:left="3600" w:hanging="480"/>
       </w:pPr>
     </w:lvl>
     <w:lvl w:ilvl="5">
@@ -1591,10 +1650,7 @@
       <w:lvlText w:val=" "/>
       <w:lvlJc w:val="left"/>
       <w:pPr>
-        <w:tabs>
-          <w:tab w:val="num" w:pos="3600"/>
-        </w:tabs>
-        <w:ind w:left="4080" w:hanging="480"/>
+        <w:ind w:left="4320" w:hanging="480"/>
       </w:pPr>
     </w:lvl>
     <w:lvl w:ilvl="6">
@@ -1602,10 +1658,7 @@
       <w:lvlText w:val=" "/>
       <w:lvlJc w:val="left"/>
       <w:pPr>
-        <w:tabs>
-          <w:tab w:val="num" w:pos="4320"/>
-        </w:tabs>
-        <w:ind w:left="4800" w:hanging="480"/>
+        <w:ind w:left="5040" w:hanging="480"/>
       </w:pPr>
     </w:lvl>
     <w:lvl w:ilvl="7">
@@ -1613,10 +1666,7 @@
       <w:lvlText w:val=" "/>
       <w:lvlJc w:val="left"/>
       <w:pPr>
-        <w:tabs>
-          <w:tab w:val="num" w:pos="5040"/>
-        </w:tabs>
-        <w:ind w:left="5520" w:hanging="480"/>
+        <w:ind w:left="5760" w:hanging="480"/>
       </w:pPr>
     </w:lvl>
     <w:lvl w:ilvl="8">
@@ -1624,128 +1674,19 @@
       <w:lvlText w:val=" "/>
       <w:lvlJc w:val="left"/>
       <w:pPr>
-        <w:tabs>
-          <w:tab w:val="num" w:pos="5760"/>
-        </w:tabs>
-        <w:ind w:left="6240" w:hanging="480"/>
-      </w:pPr>
-    </w:lvl>
-  </w:abstractNum>
-  <w:abstractNum w:abstractNumId="990">
-    <w:nsid w:val="2c1ae401"/>
-    <w:multiLevelType w:val="multilevel"/>
-    <w:lvl w:ilvl="0">
-      <w:numFmt w:val="bullet"/>
-      <w:lvlText w:val=" "/>
-      <w:lvlJc w:val="left"/>
-      <w:pPr>
-        <w:tabs>
-          <w:tab w:val="num" w:pos="0"/>
-        </w:tabs>
-        <w:ind w:left="480" w:hanging="480"/>
-      </w:pPr>
-    </w:lvl>
-    <w:lvl w:ilvl="1">
-      <w:numFmt w:val="bullet"/>
-      <w:lvlText w:val=" "/>
-      <w:lvlJc w:val="left"/>
-      <w:pPr>
-        <w:tabs>
-          <w:tab w:val="num" w:pos="720"/>
-        </w:tabs>
-        <w:ind w:left="1200" w:hanging="480"/>
-      </w:pPr>
-    </w:lvl>
-    <w:lvl w:ilvl="2">
-      <w:numFmt w:val="bullet"/>
-      <w:lvlText w:val=" "/>
-      <w:lvlJc w:val="left"/>
-      <w:pPr>
-        <w:tabs>
-          <w:tab w:val="num" w:pos="1440"/>
-        </w:tabs>
-        <w:ind w:left="1920" w:hanging="480"/>
-      </w:pPr>
-    </w:lvl>
-    <w:lvl w:ilvl="3">
-      <w:numFmt w:val="bullet"/>
-      <w:lvlText w:val=" "/>
-      <w:lvlJc w:val="left"/>
-      <w:pPr>
-        <w:tabs>
-          <w:tab w:val="num" w:pos="2160"/>
-        </w:tabs>
-        <w:ind w:left="2640" w:hanging="480"/>
-      </w:pPr>
-    </w:lvl>
-    <w:lvl w:ilvl="4">
-      <w:numFmt w:val="bullet"/>
-      <w:lvlText w:val=" "/>
-      <w:lvlJc w:val="left"/>
-      <w:pPr>
-        <w:tabs>
-          <w:tab w:val="num" w:pos="2880"/>
-        </w:tabs>
-        <w:ind w:left="3360" w:hanging="480"/>
-      </w:pPr>
-    </w:lvl>
-    <w:lvl w:ilvl="5">
-      <w:numFmt w:val="bullet"/>
-      <w:lvlText w:val=" "/>
-      <w:lvlJc w:val="left"/>
-      <w:pPr>
-        <w:tabs>
-          <w:tab w:val="num" w:pos="3600"/>
-        </w:tabs>
-        <w:ind w:left="4080" w:hanging="480"/>
-      </w:pPr>
-    </w:lvl>
-    <w:lvl w:ilvl="6">
-      <w:numFmt w:val="bullet"/>
-      <w:lvlText w:val=" "/>
-      <w:lvlJc w:val="left"/>
-      <w:pPr>
-        <w:tabs>
-          <w:tab w:val="num" w:pos="4320"/>
-        </w:tabs>
-        <w:ind w:left="4800" w:hanging="480"/>
-      </w:pPr>
-    </w:lvl>
-    <w:lvl w:ilvl="7">
-      <w:numFmt w:val="bullet"/>
-      <w:lvlText w:val=" "/>
-      <w:lvlJc w:val="left"/>
-      <w:pPr>
-        <w:tabs>
-          <w:tab w:val="num" w:pos="5040"/>
-        </w:tabs>
-        <w:ind w:left="5520" w:hanging="480"/>
-      </w:pPr>
-    </w:lvl>
-    <w:lvl w:ilvl="8">
-      <w:numFmt w:val="bullet"/>
-      <w:lvlText w:val=" "/>
-      <w:lvlJc w:val="left"/>
-      <w:pPr>
-        <w:tabs>
-          <w:tab w:val="num" w:pos="5760"/>
-        </w:tabs>
-        <w:ind w:left="6240" w:hanging="480"/>
+        <w:ind w:left="6480" w:hanging="480"/>
       </w:pPr>
     </w:lvl>
   </w:abstractNum>
   <w:abstractNum w:abstractNumId="991">
-    <w:nsid w:val="ea454b4c"/>
+    <w:nsid w:val="A991"/>
     <w:multiLevelType w:val="multilevel"/>
     <w:lvl w:ilvl="0">
       <w:numFmt w:val="bullet"/>
       <w:lvlText w:val="•"/>
       <w:lvlJc w:val="left"/>
       <w:pPr>
-        <w:tabs>
-          <w:tab w:val="num" w:pos="0"/>
-        </w:tabs>
-        <w:ind w:left="480" w:hanging="480"/>
+        <w:ind w:left="720" w:hanging="480"/>
       </w:pPr>
     </w:lvl>
     <w:lvl w:ilvl="1">
@@ -1753,10 +1694,7 @@
       <w:lvlText w:val="–"/>
       <w:lvlJc w:val="left"/>
       <w:pPr>
-        <w:tabs>
-          <w:tab w:val="num" w:pos="720"/>
-        </w:tabs>
-        <w:ind w:left="1200" w:hanging="480"/>
+        <w:ind w:left="1440" w:hanging="480"/>
       </w:pPr>
     </w:lvl>
     <w:lvl w:ilvl="2">
@@ -1764,10 +1702,7 @@
       <w:lvlText w:val="•"/>
       <w:lvlJc w:val="left"/>
       <w:pPr>
-        <w:tabs>
-          <w:tab w:val="num" w:pos="1440"/>
-        </w:tabs>
-        <w:ind w:left="1920" w:hanging="480"/>
+        <w:ind w:left="2160" w:hanging="480"/>
       </w:pPr>
     </w:lvl>
     <w:lvl w:ilvl="3">
@@ -1775,10 +1710,7 @@
       <w:lvlText w:val="–"/>
       <w:lvlJc w:val="left"/>
       <w:pPr>
-        <w:tabs>
-          <w:tab w:val="num" w:pos="2160"/>
-        </w:tabs>
-        <w:ind w:left="2640" w:hanging="480"/>
+        <w:ind w:left="2880" w:hanging="480"/>
       </w:pPr>
     </w:lvl>
     <w:lvl w:ilvl="4">
@@ -1786,10 +1718,7 @@
       <w:lvlText w:val="•"/>
       <w:lvlJc w:val="left"/>
       <w:pPr>
-        <w:tabs>
-          <w:tab w:val="num" w:pos="2880"/>
-        </w:tabs>
-        <w:ind w:left="3360" w:hanging="480"/>
+        <w:ind w:left="3600" w:hanging="480"/>
       </w:pPr>
     </w:lvl>
     <w:lvl w:ilvl="5">
@@ -1797,10 +1726,7 @@
       <w:lvlText w:val="–"/>
       <w:lvlJc w:val="left"/>
       <w:pPr>
-        <w:tabs>
-          <w:tab w:val="num" w:pos="3600"/>
-        </w:tabs>
-        <w:ind w:left="4080" w:hanging="480"/>
+        <w:ind w:left="4320" w:hanging="480"/>
       </w:pPr>
     </w:lvl>
     <w:lvl w:ilvl="6">
@@ -1808,10 +1734,7 @@
       <w:lvlText w:val="•"/>
       <w:lvlJc w:val="left"/>
       <w:pPr>
-        <w:tabs>
-          <w:tab w:val="num" w:pos="4320"/>
-        </w:tabs>
-        <w:ind w:left="4800" w:hanging="480"/>
+        <w:ind w:left="5040" w:hanging="480"/>
       </w:pPr>
     </w:lvl>
     <w:lvl w:ilvl="7">
@@ -1819,10 +1742,7 @@
       <w:lvlText w:val="–"/>
       <w:lvlJc w:val="left"/>
       <w:pPr>
-        <w:tabs>
-          <w:tab w:val="num" w:pos="5040"/>
-        </w:tabs>
-        <w:ind w:left="5520" w:hanging="480"/>
+        <w:ind w:left="5760" w:hanging="480"/>
       </w:pPr>
     </w:lvl>
     <w:lvl w:ilvl="8">
@@ -1830,16 +1750,10 @@
       <w:lvlText w:val="•"/>
       <w:lvlJc w:val="left"/>
       <w:pPr>
-        <w:tabs>
-          <w:tab w:val="num" w:pos="5760"/>
-        </w:tabs>
-        <w:ind w:left="6240" w:hanging="480"/>
+        <w:ind w:left="6480" w:hanging="480"/>
       </w:pPr>
     </w:lvl>
   </w:abstractNum>
-  <w:num w:numId="1000">
-    <w:abstractNumId w:val="990"/>
-  </w:num>
   <w:num w:numId="1000">
     <w:abstractNumId w:val="990"/>
   </w:num>
@@ -1890,10 +1804,10 @@
   <w:docDefaults>
     <w:rPrDefault>
       <w:rPr>
-        <w:rFonts w:asciiTheme="minorHAnsi" w:eastAsiaTheme="minorHAnsi" w:hAnsiTheme="minorHAnsi" w:cstheme="minorBidi"/>
+        <w:rFonts w:asciiTheme="minorHAnsi" w:cstheme="minorBidi" w:eastAsiaTheme="minorHAnsi" w:hAnsiTheme="minorHAnsi"/>
         <w:sz w:val="24"/>
         <w:szCs w:val="24"/>
-        <w:lang w:val="en-US" w:eastAsia="en-US" w:bidi="ar-SA"/>
+        <w:lang w:bidi="ar-SA" w:eastAsia="en-US" w:val="en-US"/>
       </w:rPr>
     </w:rPrDefault>
     <w:pPrDefault>
@@ -1902,35 +1816,35 @@
       </w:pPr>
     </w:pPrDefault>
   </w:docDefaults>
-  <w:latentStyles w:defLockedState="0" w:defUIPriority="0" w:defSemiHidden="0" w:defUnhideWhenUsed="0" w:defQFormat="0" w:count="276"/>
-  <w:style w:type="paragraph" w:default="1" w:styleId="Normal">
+  <w:latentStyles w:count="276" w:defLockedState="0" w:defQFormat="0" w:defSemiHidden="0" w:defUIPriority="0" w:defUnhideWhenUsed="0"/>
+  <w:style w:default="1" w:styleId="Normal" w:type="paragraph">
     <w:name w:val="Normal"/>
     <w:qFormat/>
   </w:style>
-  <w:style w:type="paragraph" w:styleId="BodyText">
+  <w:style w:styleId="BodyText" w:type="paragraph">
     <w:name w:val="Body Text"/>
     <w:basedOn w:val="Normal"/>
     <w:link w:val="BodyTextChar"/>
     <w:pPr>
-      <w:spacing w:before="180" w:after="180"/>
+      <w:spacing w:after="180" w:before="180"/>
     </w:pPr>
     <w:qFormat/>
   </w:style>
-  <w:style w:type="paragraph" w:customStyle="1" w:styleId="FirstParagraph">
+  <w:style w:customStyle="1" w:styleId="FirstParagraph" w:type="paragraph">
     <w:name w:val="First Paragraph"/>
     <w:basedOn w:val="BodyText"/>
     <w:next w:val="BodyText"/>
     <w:qFormat/>
   </w:style>
-  <w:style w:type="paragraph" w:customStyle="1" w:styleId="Compact">
+  <w:style w:customStyle="1" w:styleId="Compact" w:type="paragraph">
     <w:name w:val="Compact"/>
     <w:basedOn w:val="BodyText"/>
     <w:qFormat/>
     <w:pPr>
-      <w:spacing w:before="36" w:after="36"/>
+      <w:spacing w:after="36" w:before="36"/>
     </w:pPr>
   </w:style>
-  <w:style w:type="paragraph" w:styleId="Title">
+  <w:style w:styleId="Title" w:type="paragraph">
     <w:name w:val="Title"/>
     <w:basedOn w:val="Normal"/>
     <w:next w:val="BodyText"/>
@@ -1938,19 +1852,19 @@
     <w:pPr>
       <w:keepNext/>
       <w:keepLines/>
-      <w:spacing w:before="480" w:after="240"/>
+      <w:spacing w:after="240" w:before="480"/>
       <w:jc w:val="center"/>
     </w:pPr>
     <w:rPr>
-      <w:rFonts w:asciiTheme="majorHAnsi" w:eastAsiaTheme="majorEastAsia" w:hAnsiTheme="majorHAnsi" w:cstheme="majorBidi"/>
+      <w:rFonts w:asciiTheme="majorHAnsi" w:cstheme="majorBidi" w:eastAsiaTheme="majorEastAsia" w:hAnsiTheme="majorHAnsi"/>
       <w:b/>
       <w:bCs/>
-      <w:color w:val="345A8A" w:themeColor="accent1" w:themeShade="B5"/>
+      <w:color w:themeColor="accent1" w:themeShade="B5" w:val="345A8A"/>
       <w:sz w:val="36"/>
       <w:szCs w:val="36"/>
     </w:rPr>
   </w:style>
-  <w:style w:type="paragraph" w:styleId="Subtitle">
+  <w:style w:styleId="Subtitle" w:type="paragraph">
     <w:name w:val="Subtitle"/>
     <w:basedOn w:val="Title"/>
     <w:next w:val="BodyText"/>
@@ -1958,7 +1872,7 @@
     <w:pPr>
       <w:keepNext/>
       <w:keepLines/>
-      <w:spacing w:before="240" w:after="240"/>
+      <w:spacing w:after="240" w:before="240"/>
       <w:jc w:val="center"/>
     </w:pPr>
     <w:rPr>
@@ -1966,7 +1880,7 @@
       <w:szCs w:val="30"/>
     </w:rPr>
   </w:style>
-  <w:style w:type="paragraph" w:customStyle="1" w:styleId="Author">
+  <w:style w:customStyle="1" w:styleId="Author" w:type="paragraph">
     <w:name w:val="Author"/>
     <w:next w:val="BodyText"/>
     <w:qFormat/>
@@ -1976,7 +1890,7 @@
       <w:jc w:val="center"/>
     </w:pPr>
   </w:style>
-  <w:style w:type="paragraph" w:styleId="Date">
+  <w:style w:styleId="Date" w:type="paragraph">
     <w:name w:val="Date"/>
     <w:next w:val="BodyText"/>
     <w:qFormat/>
@@ -1986,7 +1900,7 @@
       <w:jc w:val="center"/>
     </w:pPr>
   </w:style>
-  <w:style w:type="paragraph" w:customStyle="1" w:styleId="Abstract">
+  <w:style w:customStyle="1" w:styleId="Abstract" w:type="paragraph">
     <w:name w:val="Abstract"/>
     <w:basedOn w:val="Normal"/>
     <w:next w:val="BodyText"/>
@@ -1994,14 +1908,14 @@
     <w:pPr>
       <w:keepNext/>
       <w:keepLines/>
-      <w:spacing w:before="300" w:after="300"/>
+      <w:spacing w:after="300" w:before="300"/>
     </w:pPr>
     <w:rPr>
       <w:sz w:val="20"/>
       <w:szCs w:val="20"/>
     </w:rPr>
   </w:style>
-  <w:style w:type="paragraph" w:styleId="Bibliography">
+  <w:style w:styleId="Bibliography" w:type="paragraph">
     <w:name w:val="Bibliography"/>
     <w:basedOn w:val="Normal"/>
     <w:next w:val="Bibliography"/>
@@ -2009,7 +1923,7 @@
     <w:pPr/>
     <w:rPr/>
   </w:style>
-  <w:style w:type="paragraph" w:styleId="Heading1">
+  <w:style w:styleId="Heading1" w:type="paragraph">
     <w:name w:val="Heading 1"/>
     <w:basedOn w:val="Normal"/>
     <w:next w:val="BodyText"/>
@@ -2018,19 +1932,19 @@
     <w:pPr>
       <w:keepNext/>
       <w:keepLines/>
-      <w:spacing w:before="480" w:after="0"/>
+      <w:spacing w:after="0" w:before="480"/>
       <w:outlineLvl w:val="0"/>
     </w:pPr>
     <w:rPr>
-      <w:rFonts w:asciiTheme="majorHAnsi" w:eastAsiaTheme="majorEastAsia" w:hAnsiTheme="majorHAnsi" w:cstheme="majorBidi"/>
+      <w:rFonts w:asciiTheme="majorHAnsi" w:cstheme="majorBidi" w:eastAsiaTheme="majorEastAsia" w:hAnsiTheme="majorHAnsi"/>
       <w:b/>
       <w:bCs/>
-      <w:color w:val="345A8A" w:themeColor="accent1" w:themeShade="B5"/>
+      <w:color w:themeColor="accent1" w:val="4F81BD"/>
       <w:sz w:val="32"/>
       <w:szCs w:val="32"/>
     </w:rPr>
   </w:style>
-  <w:style w:type="paragraph" w:styleId="Heading2">
+  <w:style w:styleId="Heading2" w:type="paragraph">
     <w:name w:val="Heading 2"/>
     <w:basedOn w:val="Normal"/>
     <w:next w:val="BodyText"/>
@@ -2040,19 +1954,19 @@
     <w:pPr>
       <w:keepNext/>
       <w:keepLines/>
-      <w:spacing w:before="200" w:after="0"/>
+      <w:spacing w:after="0" w:before="200"/>
       <w:outlineLvl w:val="1"/>
     </w:pPr>
     <w:rPr>
-      <w:rFonts w:asciiTheme="majorHAnsi" w:eastAsiaTheme="majorEastAsia" w:hAnsiTheme="majorHAnsi" w:cstheme="majorBidi"/>
+      <w:rFonts w:asciiTheme="majorHAnsi" w:cstheme="majorBidi" w:eastAsiaTheme="majorEastAsia" w:hAnsiTheme="majorHAnsi"/>
       <w:b/>
       <w:bCs/>
-      <w:color w:val="4F81BD" w:themeColor="accent1"/>
-      <w:sz w:val="32"/>
-      <w:szCs w:val="32"/>
-    </w:rPr>
-  </w:style>
-  <w:style w:type="paragraph" w:styleId="Heading3">
+      <w:color w:themeColor="accent1" w:val="4F81BD"/>
+      <w:sz w:val="28"/>
+      <w:szCs w:val="28"/>
+    </w:rPr>
+  </w:style>
+  <w:style w:styleId="Heading3" w:type="paragraph">
     <w:name w:val="Heading 3"/>
     <w:basedOn w:val="Normal"/>
     <w:next w:val="BodyText"/>
@@ -2062,19 +1976,19 @@
     <w:pPr>
       <w:keepNext/>
       <w:keepLines/>
-      <w:spacing w:before="200" w:after="0"/>
+      <w:spacing w:after="0" w:before="200"/>
       <w:outlineLvl w:val="2"/>
     </w:pPr>
     <w:rPr>
-      <w:rFonts w:asciiTheme="majorHAnsi" w:eastAsiaTheme="majorEastAsia" w:hAnsiTheme="majorHAnsi" w:cstheme="majorBidi"/>
+      <w:rFonts w:asciiTheme="majorHAnsi" w:cstheme="majorBidi" w:eastAsiaTheme="majorEastAsia" w:hAnsiTheme="majorHAnsi"/>
       <w:b/>
       <w:bCs/>
-      <w:color w:val="4F81BD" w:themeColor="accent1"/>
-      <w:sz w:val="28"/>
-      <w:szCs w:val="28"/>
-    </w:rPr>
-  </w:style>
-  <w:style w:type="paragraph" w:styleId="Heading4">
+      <w:color w:themeColor="accent1" w:val="4F81BD"/>
+      <w:sz w:val="24"/>
+      <w:szCs w:val="24"/>
+    </w:rPr>
+  </w:style>
+  <w:style w:styleId="Heading4" w:type="paragraph">
     <w:name w:val="Heading 4"/>
     <w:basedOn w:val="Normal"/>
     <w:next w:val="BodyText"/>
@@ -2084,19 +1998,19 @@
     <w:pPr>
       <w:keepNext/>
       <w:keepLines/>
-      <w:spacing w:before="200" w:after="0"/>
+      <w:spacing w:after="0" w:before="200"/>
       <w:outlineLvl w:val="3"/>
     </w:pPr>
     <w:rPr>
-      <w:rFonts w:asciiTheme="majorHAnsi" w:eastAsiaTheme="majorEastAsia" w:hAnsiTheme="majorHAnsi" w:cstheme="majorBidi"/>
-      <w:b/>
+      <w:rFonts w:asciiTheme="majorHAnsi" w:cstheme="majorBidi" w:eastAsiaTheme="majorEastAsia" w:hAnsiTheme="majorHAnsi"/>
+      <w:i/>
       <w:bCs/>
-      <w:color w:val="4F81BD" w:themeColor="accent1"/>
+      <w:color w:themeColor="accent1" w:val="4F81BD"/>
       <w:sz w:val="24"/>
       <w:szCs w:val="24"/>
     </w:rPr>
   </w:style>
-  <w:style w:type="paragraph" w:styleId="Heading5">
+  <w:style w:styleId="Heading5" w:type="paragraph">
     <w:name w:val="Heading 5"/>
     <w:basedOn w:val="Normal"/>
     <w:next w:val="BodyText"/>
@@ -2106,19 +2020,18 @@
     <w:pPr>
       <w:keepNext/>
       <w:keepLines/>
-      <w:spacing w:before="200" w:after="0"/>
+      <w:spacing w:after="0" w:before="200"/>
       <w:outlineLvl w:val="4"/>
     </w:pPr>
     <w:rPr>
-      <w:rFonts w:asciiTheme="majorHAnsi" w:eastAsiaTheme="majorEastAsia" w:hAnsiTheme="majorHAnsi" w:cstheme="majorBidi"/>
-      <w:i/>
+      <w:rFonts w:asciiTheme="majorHAnsi" w:cstheme="majorBidi" w:eastAsiaTheme="majorEastAsia" w:hAnsiTheme="majorHAnsi"/>
       <w:iCs/>
-      <w:color w:val="4F81BD" w:themeColor="accent1"/>
+      <w:color w:themeColor="accent1" w:val="4F81BD"/>
       <w:sz w:val="24"/>
       <w:szCs w:val="24"/>
     </w:rPr>
   </w:style>
-  <w:style w:type="paragraph" w:styleId="Heading6">
+  <w:style w:styleId="Heading6" w:type="paragraph">
     <w:name w:val="Heading 6"/>
     <w:basedOn w:val="Normal"/>
     <w:next w:val="BodyText"/>
@@ -2128,17 +2041,17 @@
     <w:pPr>
       <w:keepNext/>
       <w:keepLines/>
-      <w:spacing w:before="200" w:after="0"/>
+      <w:spacing w:after="0" w:before="200"/>
       <w:outlineLvl w:val="5"/>
     </w:pPr>
     <w:rPr>
-      <w:rFonts w:asciiTheme="majorHAnsi" w:eastAsiaTheme="majorEastAsia" w:hAnsiTheme="majorHAnsi" w:cstheme="majorBidi"/>
-      <w:color w:val="4F81BD" w:themeColor="accent1"/>
+      <w:rFonts w:asciiTheme="majorHAnsi" w:cstheme="majorBidi" w:eastAsiaTheme="majorEastAsia" w:hAnsiTheme="majorHAnsi"/>
+      <w:color w:themeColor="accent1" w:val="4F81BD"/>
       <w:sz w:val="24"/>
       <w:szCs w:val="24"/>
     </w:rPr>
   </w:style>
-  <w:style w:type="paragraph" w:styleId="Heading7">
+  <w:style w:styleId="Heading7" w:type="paragraph">
     <w:name w:val="Heading 7"/>
     <w:basedOn w:val="Normal"/>
     <w:next w:val="BodyText"/>
@@ -2148,17 +2061,17 @@
     <w:pPr>
       <w:keepNext/>
       <w:keepLines/>
-      <w:spacing w:before="200" w:after="0"/>
+      <w:spacing w:after="0" w:before="200"/>
       <w:outlineLvl w:val="6"/>
     </w:pPr>
     <w:rPr>
-      <w:rFonts w:asciiTheme="majorHAnsi" w:eastAsiaTheme="majorEastAsia" w:hAnsiTheme="majorHAnsi" w:cstheme="majorBidi"/>
-      <w:color w:val="4F81BD" w:themeColor="accent1"/>
+      <w:rFonts w:asciiTheme="majorHAnsi" w:cstheme="majorBidi" w:eastAsiaTheme="majorEastAsia" w:hAnsiTheme="majorHAnsi"/>
+      <w:color w:themeColor="accent1" w:val="4F81BD"/>
       <w:sz w:val="24"/>
       <w:szCs w:val="24"/>
     </w:rPr>
   </w:style>
-  <w:style w:type="paragraph" w:styleId="Heading8">
+  <w:style w:styleId="Heading8" w:type="paragraph">
     <w:name w:val="Heading 8"/>
     <w:basedOn w:val="Normal"/>
     <w:next w:val="BodyText"/>
@@ -2168,17 +2081,17 @@
     <w:pPr>
       <w:keepNext/>
       <w:keepLines/>
-      <w:spacing w:before="200" w:after="0"/>
+      <w:spacing w:after="0" w:before="200"/>
       <w:outlineLvl w:val="7"/>
     </w:pPr>
     <w:rPr>
-      <w:rFonts w:asciiTheme="majorHAnsi" w:eastAsiaTheme="majorEastAsia" w:hAnsiTheme="majorHAnsi" w:cstheme="majorBidi"/>
-      <w:color w:val="4F81BD" w:themeColor="accent1"/>
+      <w:rFonts w:asciiTheme="majorHAnsi" w:cstheme="majorBidi" w:eastAsiaTheme="majorEastAsia" w:hAnsiTheme="majorHAnsi"/>
+      <w:color w:themeColor="accent1" w:val="4F81BD"/>
       <w:sz w:val="24"/>
       <w:szCs w:val="24"/>
     </w:rPr>
   </w:style>
-  <w:style w:type="paragraph" w:styleId="Heading9">
+  <w:style w:styleId="Heading9" w:type="paragraph">
     <w:name w:val="Heading 9"/>
     <w:basedOn w:val="Normal"/>
     <w:next w:val="BodyText"/>
@@ -2188,17 +2101,17 @@
     <w:pPr>
       <w:keepNext/>
       <w:keepLines/>
-      <w:spacing w:before="200" w:after="0"/>
+      <w:spacing w:after="0" w:before="200"/>
       <w:outlineLvl w:val="8"/>
     </w:pPr>
     <w:rPr>
-      <w:rFonts w:asciiTheme="majorHAnsi" w:eastAsiaTheme="majorEastAsia" w:hAnsiTheme="majorHAnsi" w:cstheme="majorBidi"/>
-      <w:color w:val="4F81BD" w:themeColor="accent1"/>
+      <w:rFonts w:asciiTheme="majorHAnsi" w:cstheme="majorBidi" w:eastAsiaTheme="majorEastAsia" w:hAnsiTheme="majorHAnsi"/>
+      <w:color w:themeColor="accent1" w:val="4F81BD"/>
       <w:sz w:val="24"/>
       <w:szCs w:val="24"/>
     </w:rPr>
   </w:style>
-  <w:style w:type="paragraph" w:styleId="BlockText">
+  <w:style w:styleId="BlockText" w:type="paragraph">
     <w:name w:val="Block Text"/>
     <w:basedOn w:val="BodyText"/>
     <w:next w:val="BodyText"/>
@@ -2206,17 +2119,11 @@
     <w:unhideWhenUsed/>
     <w:qFormat/>
     <w:pPr>
-      <w:spacing w:before="100" w:after="100"/>
-      <w:ind w:firstLine="0"/>
+      <w:spacing w:after="100" w:before="100"/>
+      <w:ind w:firstLine="0" w:left="480" w:right="480"/>
     </w:pPr>
-    <w:rPr>
-      <w:rFonts w:asciiTheme="majorHAnsi" w:eastAsiaTheme="majorEastAsia" w:hAnsiTheme="majorHAnsi" w:cstheme="majorBidi"/>
-      <w:bCs/>
-      <w:sz w:val="20"/>
-      <w:szCs w:val="20"/>
-    </w:rPr>
-  </w:style>
-  <w:style w:type="paragraph" w:styleId="FootnoteText">
+  </w:style>
+  <w:style w:styleId="FootnoteText" w:type="paragraph">
     <w:name w:val="Footnote Text"/>
     <w:basedOn w:val="Normal"/>
     <w:next w:val="FootnoteText"/>
@@ -2224,28 +2131,43 @@
     <w:unhideWhenUsed/>
     <w:qFormat/>
   </w:style>
-  <w:style w:type="character" w:default="1" w:styleId="DefaultParagraphFont">
+  <w:style w:default="1" w:styleId="DefaultParagraphFont" w:type="character">
     <w:name w:val="Default Paragraph Font"/>
     <w:semiHidden/>
     <w:unhideWhenUsed/>
   </w:style>
-  <w:style w:type="table" w:default="1" w:styleId="Table">
+  <w:style w:default="1" w:styleId="Table" w:type="table">
     <w:name w:val="Table"/>
     <w:basedOn w:val="TableNormal"/>
     <w:semiHidden/>
     <w:unhideWhenUsed/>
     <w:qFormat/>
     <w:tblPr>
-      <w:tblInd w:w="0" w:type="dxa"/>
+      <w:tblInd w:type="dxa" w:w="0"/>
       <w:tblCellMar>
-        <w:top w:w="0" w:type="dxa"/>
-        <w:left w:w="108" w:type="dxa"/>
-        <w:bottom w:w="0" w:type="dxa"/>
-        <w:right w:w="108" w:type="dxa"/>
+        <w:top w:type="dxa" w:w="0"/>
+        <w:left w:type="dxa" w:w="108"/>
+        <w:bottom w:type="dxa" w:w="0"/>
+        <w:right w:type="dxa" w:w="108"/>
       </w:tblCellMar>
     </w:tblPr>
-  </w:style>
-  <w:style w:type="paragraph" w:customStyle="1" w:styleId="DefinitionTerm">
+    <w:tblStylePr w:type="firstRow">
+      <w:tblPr>
+        <w:jc w:val="left"/>
+        <w:tblInd w:type="dxa" w:w="0"/>
+      </w:tblPr>
+      <w:trPr>
+        <w:jc w:val="left"/>
+      </w:trPr>
+      <w:tcPr>
+        <w:vAlign w:val="bottom"/>
+        <w:tcBorders>
+          <w:bottom w:val="single"/>
+        </w:tcBorders>
+      </w:tcPr>
+    </w:tblStylePr>
+  </w:style>
+  <w:style w:customStyle="1" w:styleId="DefinitionTerm" w:type="paragraph">
     <w:name w:val="Definition Term"/>
     <w:basedOn w:val="Normal"/>
     <w:next w:val="Definition"/>
@@ -2258,49 +2180,49 @@
       <w:b/>
     </w:rPr>
   </w:style>
-  <w:style w:type="paragraph" w:customStyle="1" w:styleId="Definition">
+  <w:style w:customStyle="1" w:styleId="Definition" w:type="paragraph">
     <w:name w:val="Definition"/>
     <w:basedOn w:val="Normal"/>
   </w:style>
-  <w:style w:type="paragraph" w:styleId="Caption">
+  <w:style w:styleId="Caption" w:type="paragraph">
     <w:name w:val="Caption"/>
     <w:basedOn w:val="Normal"/>
     <w:link w:val="BodyTextChar"/>
     <w:pPr>
-      <w:spacing w:before="0" w:after="120"/>
+      <w:spacing w:after="120" w:before="0"/>
     </w:pPr>
     <w:rPr>
       <w:i/>
     </w:rPr>
   </w:style>
-  <w:style w:type="paragraph" w:customStyle="1" w:styleId="TableCaption">
+  <w:style w:customStyle="1" w:styleId="TableCaption" w:type="paragraph">
     <w:name w:val="Table Caption"/>
     <w:basedOn w:val="Caption"/>
     <w:pPr>
       <w:keepNext/>
     </w:pPr>
   </w:style>
-  <w:style w:type="paragraph" w:customStyle="1" w:styleId="ImageCaption">
+  <w:style w:customStyle="1" w:styleId="ImageCaption" w:type="paragraph">
     <w:name w:val="Image Caption"/>
     <w:basedOn w:val="Caption"/>
   </w:style>
-  <w:style w:type="paragraph" w:customStyle="1" w:styleId="Figure">
+  <w:style w:customStyle="1" w:styleId="Figure" w:type="paragraph">
     <w:name w:val="Figure"/>
     <w:basedOn w:val="Normal"/>
   </w:style>
-  <w:style w:type="paragraph" w:customStyle="1" w:styleId="CaptionedFigure">
+  <w:style w:customStyle="1" w:styleId="CaptionedFigure" w:type="paragraph">
     <w:name w:val="Captioned Figure"/>
     <w:basedOn w:val="Figure"/>
     <w:pPr>
       <w:keepNext/>
     </w:pPr>
   </w:style>
-  <w:style w:type="character" w:customStyle="1" w:styleId="BodyTextChar">
+  <w:style w:customStyle="1" w:styleId="BodyTextChar" w:type="character">
     <w:name w:val="Body Text Char"/>
     <w:basedOn w:val="DefaultParagraphFont"/>
     <w:link w:val="BodyText"/>
   </w:style>
-  <w:style w:type="character" w:customStyle="1" w:styleId="VerbatimChar">
+  <w:style w:customStyle="1" w:styleId="VerbatimChar" w:type="character">
     <w:name w:val="Verbatim Char"/>
     <w:basedOn w:val="BodyTextChar"/>
     <w:rPr>
@@ -2308,21 +2230,25 @@
       <w:sz w:val="22"/>
     </w:rPr>
   </w:style>
-  <w:style w:type="character" w:styleId="FootnoteReference">
+  <w:style w:customStyle="1" w:styleId="SectionNumber" w:type="character">
+    <w:name w:val="Section Number"/>
+    <w:basedOn w:val="BodyTextChar"/>
+  </w:style>
+  <w:style w:styleId="FootnoteReference" w:type="character">
     <w:name w:val="Footnote Reference"/>
     <w:basedOn w:val="BodyTextChar"/>
     <w:rPr>
       <w:vertAlign w:val="superscript"/>
     </w:rPr>
   </w:style>
-  <w:style w:type="character" w:styleId="Hyperlink">
+  <w:style w:styleId="Hyperlink" w:type="character">
     <w:name w:val="Hyperlink"/>
     <w:basedOn w:val="BodyTextChar"/>
     <w:rPr>
-      <w:color w:val="4F81BD" w:themeColor="accent1"/>
-    </w:rPr>
-  </w:style>
-  <w:style w:type="paragraph" w:styleId="TOCHeading">
+      <w:color w:themeColor="accent1" w:val="4F81BD"/>
+    </w:rPr>
+  </w:style>
+  <w:style w:styleId="TOCHeading" w:type="paragraph">
     <w:name w:val="TOC Heading"/>
     <w:basedOn w:val="Heading1"/>
     <w:next w:val="BodyText"/>
@@ -2334,10 +2260,10 @@
       <w:outlineLvl w:val="9"/>
     </w:pPr>
     <w:rPr>
-      <w:rFonts w:asciiTheme="majorHAnsi" w:eastAsiaTheme="majorEastAsia" w:hAnsiTheme="majorHAnsi" w:cstheme="majorBidi"/>
+      <w:rFonts w:asciiTheme="majorHAnsi" w:cstheme="majorBidi" w:eastAsiaTheme="majorEastAsia" w:hAnsiTheme="majorHAnsi"/>
       <w:b w:val="0"/>
       <w:bCs w:val="0"/>
-      <w:color w:val="365F91" w:themeColor="accent1" w:themeShade="BF"/>
+      <w:color w:themeColor="accent1" w:themeShade="BF" w:val="365F91"/>
     </w:rPr>
   </w:style>
   <w:style w:type="paragraph" w:customStyle="1" w:styleId="SourceCode">
@@ -2429,7 +2355,10 @@
   <w:style w:type="character" w:customStyle="1" w:styleId="ImportTok">
     <w:name w:val="ImportTok"/>
     <w:basedOn w:val="VerbatimChar"/>
-    <w:rPr/>
+    <w:rPr>
+      <w:color w:val="008000"/>
+      <w:b/>
+    </w:rPr>
   </w:style>
   <w:style w:type="character" w:customStyle="1" w:styleId="CommentTok">
     <w:name w:val="CommentTok"/>
@@ -2504,7 +2433,9 @@
   <w:style w:type="character" w:customStyle="1" w:styleId="BuiltInTok">
     <w:name w:val="BuiltInTok"/>
     <w:basedOn w:val="VerbatimChar"/>
-    <w:rPr/>
+    <w:rPr>
+      <w:color w:val="008000"/>
+    </w:rPr>
   </w:style>
   <w:style w:type="character" w:customStyle="1" w:styleId="ExtensionTok">
     <w:name w:val="ExtensionTok"/>

</xml_diff>

<commit_message>
Set up seperate resumes for different type of jobs
Switch between them via `make food`, `make housing`, `make tech` etc
then just run make to generate the various formats
</commit_message>
<xml_diff>
--- a/resume/JoshSurberResume.docx
+++ b/resume/JoshSurberResume.docx
@@ -63,7 +63,41 @@
         </w:r>
       </w:hyperlink>
     </w:p>
-    <w:bookmarkStart w:id="21" w:name="objective"/>
+    <w:p>
+      <w:pPr>
+        <w:numPr>
+          <w:ilvl w:val="0"/>
+          <w:numId w:val="1001"/>
+        </w:numPr>
+        <w:pStyle w:val="Compact"/>
+      </w:pPr>
+      <w:hyperlink r:id="rId21">
+        <w:r>
+          <w:rPr>
+            <w:rStyle w:val="Hyperlink"/>
+          </w:rPr>
+          <w:t xml:space="preserve">https://github.com/joshsurber</w:t>
+        </w:r>
+      </w:hyperlink>
+    </w:p>
+    <w:p>
+      <w:pPr>
+        <w:numPr>
+          <w:ilvl w:val="0"/>
+          <w:numId w:val="1001"/>
+        </w:numPr>
+        <w:pStyle w:val="Compact"/>
+      </w:pPr>
+      <w:hyperlink r:id="rId22">
+        <w:r>
+          <w:rPr>
+            <w:rStyle w:val="Hyperlink"/>
+          </w:rPr>
+          <w:t xml:space="preserve">https://linkedin.com/in/joshsurber</w:t>
+        </w:r>
+      </w:hyperlink>
+    </w:p>
+    <w:bookmarkStart w:id="23" w:name="objective"/>
     <w:p>
       <w:pPr>
         <w:pStyle w:val="Heading2"/>
@@ -77,58 +111,28 @@
         <w:pStyle w:val="FirstParagraph"/>
       </w:pPr>
       <w:r>
-        <w:t xml:space="preserve">Bring over twenty years of expertise in relationship-building from both</w:t>
-      </w:r>
-      <w:r>
-        <w:t xml:space="preserve"> </w:t>
-      </w:r>
-      <w:r>
-        <w:t xml:space="preserve">freelance web development and retail management into an established company.</w:t>
-      </w:r>
-    </w:p>
-    <w:bookmarkEnd w:id="21"/>
-    <w:bookmarkStart w:id="22" w:name="professional-summary"/>
+        <w:t xml:space="preserve">Seasoned manager transitioning to a role as a front-end developer. I’m seeking</w:t>
+      </w:r>
+      <w:r>
+        <w:t xml:space="preserve"> </w:t>
+      </w:r>
+      <w:r>
+        <w:t xml:space="preserve">to bring my customer-first passion into user-centered design to delight</w:t>
+      </w:r>
+      <w:r>
+        <w:t xml:space="preserve"> </w:t>
+      </w:r>
+      <w:r>
+        <w:t xml:space="preserve">customers, dream big, work big and build big, and never take no for an answer.</w:t>
+      </w:r>
+    </w:p>
+    <w:bookmarkEnd w:id="23"/>
+    <w:bookmarkStart w:id="43" w:name="skills"/>
     <w:p>
       <w:pPr>
         <w:pStyle w:val="Heading2"/>
       </w:pPr>
       <w:r>
-        <w:t xml:space="preserve">PROFESSIONAL SUMMARY</w:t>
-      </w:r>
-    </w:p>
-    <w:p>
-      <w:pPr>
-        <w:pStyle w:val="FirstParagraph"/>
-      </w:pPr>
-      <w:r>
-        <w:t xml:space="preserve">Keep operations efficient and smooth by delivering successful leadership and</w:t>
-      </w:r>
-      <w:r>
-        <w:t xml:space="preserve"> </w:t>
-      </w:r>
-      <w:r>
-        <w:t xml:space="preserve">team management at all levels. Experienced in administering budgets,</w:t>
-      </w:r>
-      <w:r>
-        <w:t xml:space="preserve"> </w:t>
-      </w:r>
-      <w:r>
-        <w:t xml:space="preserve">overseeing personnel needs and solving routine and complex problems. Proactive</w:t>
-      </w:r>
-      <w:r>
-        <w:t xml:space="preserve"> </w:t>
-      </w:r>
-      <w:r>
-        <w:t xml:space="preserve">in capturing new customers and business opportunities.</w:t>
-      </w:r>
-    </w:p>
-    <w:bookmarkEnd w:id="22"/>
-    <w:bookmarkStart w:id="23" w:name="skills"/>
-    <w:p>
-      <w:pPr>
-        <w:pStyle w:val="Heading2"/>
-      </w:pPr>
-      <w:r>
         <w:t xml:space="preserve">SKILLS</w:t>
       </w:r>
     </w:p>
@@ -141,7 +145,7 @@
         <w:pStyle w:val="Compact"/>
       </w:pPr>
       <w:r>
-        <w:t xml:space="preserve">Client account management</w:t>
+        <w:t xml:space="preserve">Linux server administration</w:t>
       </w:r>
     </w:p>
     <w:p>
@@ -153,7 +157,7 @@
         <w:pStyle w:val="Compact"/>
       </w:pPr>
       <w:r>
-        <w:t xml:space="preserve">Linux server administration</w:t>
+        <w:t xml:space="preserve">Relationship building</w:t>
       </w:r>
     </w:p>
     <w:p>
@@ -165,6 +169,66 @@
         <w:pStyle w:val="Compact"/>
       </w:pPr>
       <w:r>
+        <w:t xml:space="preserve">Customer service-oriented</w:t>
+      </w:r>
+    </w:p>
+    <w:p>
+      <w:pPr>
+        <w:numPr>
+          <w:ilvl w:val="0"/>
+          <w:numId w:val="1002"/>
+        </w:numPr>
+        <w:pStyle w:val="Compact"/>
+      </w:pPr>
+      <w:r>
+        <w:t xml:space="preserve">Organized</w:t>
+      </w:r>
+    </w:p>
+    <w:p>
+      <w:pPr>
+        <w:numPr>
+          <w:ilvl w:val="0"/>
+          <w:numId w:val="1002"/>
+        </w:numPr>
+        <w:pStyle w:val="Compact"/>
+      </w:pPr>
+      <w:r>
+        <w:t xml:space="preserve">Verbal and written communication</w:t>
+      </w:r>
+    </w:p>
+    <w:p>
+      <w:pPr>
+        <w:numPr>
+          <w:ilvl w:val="0"/>
+          <w:numId w:val="1002"/>
+        </w:numPr>
+        <w:pStyle w:val="Compact"/>
+      </w:pPr>
+      <w:r>
+        <w:t xml:space="preserve">Consistently meet goals</w:t>
+      </w:r>
+    </w:p>
+    <w:p>
+      <w:pPr>
+        <w:numPr>
+          <w:ilvl w:val="0"/>
+          <w:numId w:val="1002"/>
+        </w:numPr>
+        <w:pStyle w:val="Compact"/>
+      </w:pPr>
+      <w:r>
+        <w:t xml:space="preserve">Efficient multitasker</w:t>
+      </w:r>
+    </w:p>
+    <w:p>
+      <w:pPr>
+        <w:numPr>
+          <w:ilvl w:val="0"/>
+          <w:numId w:val="1002"/>
+        </w:numPr>
+        <w:pStyle w:val="Compact"/>
+      </w:pPr>
+      <w:r>
         <w:t xml:space="preserve">Operations management</w:t>
       </w:r>
     </w:p>
@@ -177,7 +241,7 @@
         <w:pStyle w:val="Compact"/>
       </w:pPr>
       <w:r>
-        <w:t xml:space="preserve">Relationship building</w:t>
+        <w:t xml:space="preserve">Creating and optimizing tech work-flows</w:t>
       </w:r>
     </w:p>
     <w:p>
@@ -185,184 +249,6 @@
         <w:numPr>
           <w:ilvl w:val="0"/>
           <w:numId w:val="1002"/>
-        </w:numPr>
-        <w:pStyle w:val="Compact"/>
-      </w:pPr>
-      <w:r>
-        <w:t xml:space="preserve">Customer service-oriented</w:t>
-      </w:r>
-    </w:p>
-    <w:p>
-      <w:pPr>
-        <w:numPr>
-          <w:ilvl w:val="0"/>
-          <w:numId w:val="1002"/>
-        </w:numPr>
-        <w:pStyle w:val="Compact"/>
-      </w:pPr>
-      <w:r>
-        <w:t xml:space="preserve">Budgeting/budget development</w:t>
-      </w:r>
-    </w:p>
-    <w:p>
-      <w:pPr>
-        <w:numPr>
-          <w:ilvl w:val="0"/>
-          <w:numId w:val="1002"/>
-        </w:numPr>
-        <w:pStyle w:val="Compact"/>
-      </w:pPr>
-      <w:r>
-        <w:t xml:space="preserve">Recruitment</w:t>
-      </w:r>
-    </w:p>
-    <w:p>
-      <w:pPr>
-        <w:numPr>
-          <w:ilvl w:val="0"/>
-          <w:numId w:val="1002"/>
-        </w:numPr>
-        <w:pStyle w:val="Compact"/>
-      </w:pPr>
-      <w:r>
-        <w:t xml:space="preserve">Effective leader</w:t>
-      </w:r>
-    </w:p>
-    <w:p>
-      <w:pPr>
-        <w:numPr>
-          <w:ilvl w:val="0"/>
-          <w:numId w:val="1002"/>
-        </w:numPr>
-        <w:pStyle w:val="Compact"/>
-      </w:pPr>
-      <w:r>
-        <w:t xml:space="preserve">Organized</w:t>
-      </w:r>
-    </w:p>
-    <w:p>
-      <w:pPr>
-        <w:numPr>
-          <w:ilvl w:val="0"/>
-          <w:numId w:val="1002"/>
-        </w:numPr>
-        <w:pStyle w:val="Compact"/>
-      </w:pPr>
-      <w:r>
-        <w:t xml:space="preserve">Verbal and written communication</w:t>
-      </w:r>
-    </w:p>
-    <w:p>
-      <w:pPr>
-        <w:numPr>
-          <w:ilvl w:val="0"/>
-          <w:numId w:val="1002"/>
-        </w:numPr>
-        <w:pStyle w:val="Compact"/>
-      </w:pPr>
-      <w:r>
-        <w:t xml:space="preserve">Consistently meet goals</w:t>
-      </w:r>
-    </w:p>
-    <w:p>
-      <w:pPr>
-        <w:numPr>
-          <w:ilvl w:val="0"/>
-          <w:numId w:val="1002"/>
-        </w:numPr>
-        <w:pStyle w:val="Compact"/>
-      </w:pPr>
-      <w:r>
-        <w:t xml:space="preserve">Staff training/development</w:t>
-      </w:r>
-    </w:p>
-    <w:p>
-      <w:pPr>
-        <w:numPr>
-          <w:ilvl w:val="0"/>
-          <w:numId w:val="1002"/>
-        </w:numPr>
-        <w:pStyle w:val="Compact"/>
-      </w:pPr>
-      <w:r>
-        <w:t xml:space="preserve">Coaching and mentoring</w:t>
-      </w:r>
-    </w:p>
-    <w:p>
-      <w:pPr>
-        <w:numPr>
-          <w:ilvl w:val="0"/>
-          <w:numId w:val="1002"/>
-        </w:numPr>
-        <w:pStyle w:val="Compact"/>
-      </w:pPr>
-      <w:r>
-        <w:t xml:space="preserve">Sale expertise</w:t>
-      </w:r>
-    </w:p>
-    <w:p>
-      <w:pPr>
-        <w:numPr>
-          <w:ilvl w:val="0"/>
-          <w:numId w:val="1002"/>
-        </w:numPr>
-        <w:pStyle w:val="Compact"/>
-      </w:pPr>
-      <w:r>
-        <w:t xml:space="preserve">Conflict resolution</w:t>
-      </w:r>
-    </w:p>
-    <w:p>
-      <w:pPr>
-        <w:numPr>
-          <w:ilvl w:val="0"/>
-          <w:numId w:val="1002"/>
-        </w:numPr>
-        <w:pStyle w:val="Compact"/>
-      </w:pPr>
-      <w:r>
-        <w:t xml:space="preserve">Employee scheduling</w:t>
-      </w:r>
-    </w:p>
-    <w:p>
-      <w:pPr>
-        <w:numPr>
-          <w:ilvl w:val="0"/>
-          <w:numId w:val="1002"/>
-        </w:numPr>
-        <w:pStyle w:val="Compact"/>
-      </w:pPr>
-      <w:r>
-        <w:t xml:space="preserve">Efficient multitasker</w:t>
-      </w:r>
-    </w:p>
-    <w:p>
-      <w:pPr>
-        <w:numPr>
-          <w:ilvl w:val="0"/>
-          <w:numId w:val="1002"/>
-        </w:numPr>
-        <w:pStyle w:val="Compact"/>
-      </w:pPr>
-      <w:r>
-        <w:t xml:space="preserve">Operations management</w:t>
-      </w:r>
-    </w:p>
-    <w:bookmarkEnd w:id="23"/>
-    <w:bookmarkStart w:id="55" w:name="tech-stack"/>
-    <w:p>
-      <w:pPr>
-        <w:pStyle w:val="Heading2"/>
-      </w:pPr>
-      <w:r>
-        <w:t xml:space="preserve">TECH STACK</w:t>
-      </w:r>
-    </w:p>
-    <w:p>
-      <w:pPr>
-        <w:numPr>
-          <w:ilvl w:val="0"/>
-          <w:numId w:val="1003"/>
         </w:numPr>
         <w:pStyle w:val="Compact"/>
       </w:pPr>
@@ -371,14 +257,14 @@
           <w:bCs/>
           <w:b/>
         </w:rPr>
-        <w:t xml:space="preserve">Applications</w:t>
+        <w:t xml:space="preserve">Front end</w:t>
       </w:r>
     </w:p>
     <w:p>
       <w:pPr>
         <w:numPr>
           <w:ilvl w:val="1"/>
-          <w:numId w:val="1004"/>
+          <w:numId w:val="1003"/>
         </w:numPr>
         <w:pStyle w:val="Compact"/>
       </w:pPr>
@@ -387,15 +273,21 @@
           <w:rPr>
             <w:rStyle w:val="Hyperlink"/>
           </w:rPr>
-          <w:t xml:space="preserve">gSuite</w:t>
-        </w:r>
-      </w:hyperlink>
+          <w:t xml:space="preserve">CSS</w:t>
+        </w:r>
+      </w:hyperlink>
+      <w:r>
+        <w:t xml:space="preserve"> </w:t>
+      </w:r>
+      <w:r>
+        <w:t xml:space="preserve">★★★★★</w:t>
+      </w:r>
     </w:p>
     <w:p>
       <w:pPr>
         <w:numPr>
           <w:ilvl w:val="1"/>
-          <w:numId w:val="1004"/>
+          <w:numId w:val="1003"/>
         </w:numPr>
         <w:pStyle w:val="Compact"/>
       </w:pPr>
@@ -404,15 +296,21 @@
           <w:rPr>
             <w:rStyle w:val="Hyperlink"/>
           </w:rPr>
-          <w:t xml:space="preserve">MS Office</w:t>
-        </w:r>
-      </w:hyperlink>
+          <w:t xml:space="preserve">HTML</w:t>
+        </w:r>
+      </w:hyperlink>
+      <w:r>
+        <w:t xml:space="preserve"> </w:t>
+      </w:r>
+      <w:r>
+        <w:t xml:space="preserve">★★★★★</w:t>
+      </w:r>
     </w:p>
     <w:p>
       <w:pPr>
         <w:numPr>
           <w:ilvl w:val="1"/>
-          <w:numId w:val="1004"/>
+          <w:numId w:val="1003"/>
         </w:numPr>
         <w:pStyle w:val="Compact"/>
       </w:pPr>
@@ -421,15 +319,21 @@
           <w:rPr>
             <w:rStyle w:val="Hyperlink"/>
           </w:rPr>
-          <w:t xml:space="preserve">VSCode</w:t>
-        </w:r>
-      </w:hyperlink>
+          <w:t xml:space="preserve">JavaScript</w:t>
+        </w:r>
+      </w:hyperlink>
+      <w:r>
+        <w:t xml:space="preserve"> </w:t>
+      </w:r>
+      <w:r>
+        <w:t xml:space="preserve">★★★★☆</w:t>
+      </w:r>
     </w:p>
     <w:p>
       <w:pPr>
         <w:numPr>
           <w:ilvl w:val="1"/>
-          <w:numId w:val="1004"/>
+          <w:numId w:val="1003"/>
         </w:numPr>
         <w:pStyle w:val="Compact"/>
       </w:pPr>
@@ -438,26 +342,21 @@
           <w:rPr>
             <w:rStyle w:val="Hyperlink"/>
           </w:rPr>
-          <w:t xml:space="preserve">Vim</w:t>
-        </w:r>
-      </w:hyperlink>
-      <w:r>
-        <w:t xml:space="preserve">/</w:t>
-      </w:r>
-      <w:hyperlink r:id="rId28">
-        <w:r>
-          <w:rPr>
-            <w:rStyle w:val="Hyperlink"/>
-          </w:rPr>
-          <w:t xml:space="preserve">NeoVim</w:t>
-        </w:r>
-      </w:hyperlink>
-    </w:p>
-    <w:p>
-      <w:pPr>
-        <w:numPr>
-          <w:ilvl w:val="0"/>
-          <w:numId w:val="1003"/>
+          <w:t xml:space="preserve">jQuery</w:t>
+        </w:r>
+      </w:hyperlink>
+      <w:r>
+        <w:t xml:space="preserve"> </w:t>
+      </w:r>
+      <w:r>
+        <w:t xml:space="preserve">★★★★☆</w:t>
+      </w:r>
+    </w:p>
+    <w:p>
+      <w:pPr>
+        <w:numPr>
+          <w:ilvl w:val="0"/>
+          <w:numId w:val="1002"/>
         </w:numPr>
         <w:pStyle w:val="Compact"/>
       </w:pPr>
@@ -466,14 +365,37 @@
           <w:bCs/>
           <w:b/>
         </w:rPr>
-        <w:t xml:space="preserve">Design</w:t>
+        <w:t xml:space="preserve">Back end</w:t>
       </w:r>
     </w:p>
     <w:p>
       <w:pPr>
         <w:numPr>
           <w:ilvl w:val="1"/>
-          <w:numId w:val="1005"/>
+          <w:numId w:val="1004"/>
+        </w:numPr>
+        <w:pStyle w:val="Compact"/>
+      </w:pPr>
+      <w:hyperlink r:id="rId28">
+        <w:r>
+          <w:rPr>
+            <w:rStyle w:val="Hyperlink"/>
+          </w:rPr>
+          <w:t xml:space="preserve">Node</w:t>
+        </w:r>
+      </w:hyperlink>
+      <w:r>
+        <w:t xml:space="preserve"> </w:t>
+      </w:r>
+      <w:r>
+        <w:t xml:space="preserve">★★★☆☆</w:t>
+      </w:r>
+    </w:p>
+    <w:p>
+      <w:pPr>
+        <w:numPr>
+          <w:ilvl w:val="1"/>
+          <w:numId w:val="1004"/>
         </w:numPr>
         <w:pStyle w:val="Compact"/>
       </w:pPr>
@@ -482,15 +404,21 @@
           <w:rPr>
             <w:rStyle w:val="Hyperlink"/>
           </w:rPr>
-          <w:t xml:space="preserve">CSS</w:t>
-        </w:r>
-      </w:hyperlink>
+          <w:t xml:space="preserve">PHP</w:t>
+        </w:r>
+      </w:hyperlink>
+      <w:r>
+        <w:t xml:space="preserve"> </w:t>
+      </w:r>
+      <w:r>
+        <w:t xml:space="preserve">★★★★☆</w:t>
+      </w:r>
     </w:p>
     <w:p>
       <w:pPr>
         <w:numPr>
           <w:ilvl w:val="1"/>
-          <w:numId w:val="1005"/>
+          <w:numId w:val="1004"/>
         </w:numPr>
         <w:pStyle w:val="Compact"/>
       </w:pPr>
@@ -499,15 +427,21 @@
           <w:rPr>
             <w:rStyle w:val="Hyperlink"/>
           </w:rPr>
-          <w:t xml:space="preserve">HTML</w:t>
-        </w:r>
-      </w:hyperlink>
+          <w:t xml:space="preserve">WordPress</w:t>
+        </w:r>
+      </w:hyperlink>
+      <w:r>
+        <w:t xml:space="preserve"> </w:t>
+      </w:r>
+      <w:r>
+        <w:t xml:space="preserve">★★★★☆</w:t>
+      </w:r>
     </w:p>
     <w:p>
       <w:pPr>
         <w:numPr>
           <w:ilvl w:val="1"/>
-          <w:numId w:val="1005"/>
+          <w:numId w:val="1004"/>
         </w:numPr>
         <w:pStyle w:val="Compact"/>
       </w:pPr>
@@ -516,49 +450,21 @@
           <w:rPr>
             <w:rStyle w:val="Hyperlink"/>
           </w:rPr>
-          <w:t xml:space="preserve">Liquid</w:t>
-        </w:r>
-      </w:hyperlink>
-    </w:p>
-    <w:p>
-      <w:pPr>
-        <w:numPr>
-          <w:ilvl w:val="1"/>
-          <w:numId w:val="1005"/>
-        </w:numPr>
-        <w:pStyle w:val="Compact"/>
-      </w:pPr>
-      <w:hyperlink r:id="rId32">
-        <w:r>
-          <w:rPr>
-            <w:rStyle w:val="Hyperlink"/>
-          </w:rPr>
-          <w:t xml:space="preserve">Markdown</w:t>
-        </w:r>
-      </w:hyperlink>
-    </w:p>
-    <w:p>
-      <w:pPr>
-        <w:numPr>
-          <w:ilvl w:val="1"/>
-          <w:numId w:val="1005"/>
-        </w:numPr>
-        <w:pStyle w:val="Compact"/>
-      </w:pPr>
-      <w:hyperlink r:id="rId33">
-        <w:r>
-          <w:rPr>
-            <w:rStyle w:val="Hyperlink"/>
-          </w:rPr>
-          <w:t xml:space="preserve">Sass</w:t>
-        </w:r>
-      </w:hyperlink>
-    </w:p>
-    <w:p>
-      <w:pPr>
-        <w:numPr>
-          <w:ilvl w:val="0"/>
-          <w:numId w:val="1003"/>
+          <w:t xml:space="preserve">11ty</w:t>
+        </w:r>
+      </w:hyperlink>
+      <w:r>
+        <w:t xml:space="preserve"> </w:t>
+      </w:r>
+      <w:r>
+        <w:t xml:space="preserve">★★★☆☆</w:t>
+      </w:r>
+    </w:p>
+    <w:p>
+      <w:pPr>
+        <w:numPr>
+          <w:ilvl w:val="0"/>
+          <w:numId w:val="1002"/>
         </w:numPr>
         <w:pStyle w:val="Compact"/>
       </w:pPr>
@@ -567,14 +473,60 @@
           <w:bCs/>
           <w:b/>
         </w:rPr>
-        <w:t xml:space="preserve">Programming</w:t>
+        <w:t xml:space="preserve">Tools</w:t>
       </w:r>
     </w:p>
     <w:p>
       <w:pPr>
         <w:numPr>
           <w:ilvl w:val="1"/>
-          <w:numId w:val="1006"/>
+          <w:numId w:val="1005"/>
+        </w:numPr>
+        <w:pStyle w:val="Compact"/>
+      </w:pPr>
+      <w:hyperlink r:id="rId32">
+        <w:r>
+          <w:rPr>
+            <w:rStyle w:val="Hyperlink"/>
+          </w:rPr>
+          <w:t xml:space="preserve">Git</w:t>
+        </w:r>
+      </w:hyperlink>
+      <w:r>
+        <w:t xml:space="preserve"> </w:t>
+      </w:r>
+      <w:r>
+        <w:t xml:space="preserve">★★★☆☆</w:t>
+      </w:r>
+    </w:p>
+    <w:p>
+      <w:pPr>
+        <w:numPr>
+          <w:ilvl w:val="1"/>
+          <w:numId w:val="1005"/>
+        </w:numPr>
+        <w:pStyle w:val="Compact"/>
+      </w:pPr>
+      <w:hyperlink r:id="rId33">
+        <w:r>
+          <w:rPr>
+            <w:rStyle w:val="Hyperlink"/>
+          </w:rPr>
+          <w:t xml:space="preserve">VSCode</w:t>
+        </w:r>
+      </w:hyperlink>
+      <w:r>
+        <w:t xml:space="preserve"> </w:t>
+      </w:r>
+      <w:r>
+        <w:t xml:space="preserve">★★★☆☆</w:t>
+      </w:r>
+    </w:p>
+    <w:p>
+      <w:pPr>
+        <w:numPr>
+          <w:ilvl w:val="1"/>
+          <w:numId w:val="1005"/>
         </w:numPr>
         <w:pStyle w:val="Compact"/>
       </w:pPr>
@@ -583,15 +535,21 @@
           <w:rPr>
             <w:rStyle w:val="Hyperlink"/>
           </w:rPr>
-          <w:t xml:space="preserve">11ty</w:t>
-        </w:r>
-      </w:hyperlink>
+          <w:t xml:space="preserve">Liquid</w:t>
+        </w:r>
+      </w:hyperlink>
+      <w:r>
+        <w:t xml:space="preserve"> </w:t>
+      </w:r>
+      <w:r>
+        <w:t xml:space="preserve">★★★★☆</w:t>
+      </w:r>
     </w:p>
     <w:p>
       <w:pPr>
         <w:numPr>
           <w:ilvl w:val="1"/>
-          <w:numId w:val="1006"/>
+          <w:numId w:val="1005"/>
         </w:numPr>
         <w:pStyle w:val="Compact"/>
       </w:pPr>
@@ -600,128 +558,44 @@
           <w:rPr>
             <w:rStyle w:val="Hyperlink"/>
           </w:rPr>
-          <w:t xml:space="preserve">Git</w:t>
-        </w:r>
-      </w:hyperlink>
-      <w:r>
-        <w:t xml:space="preserve">/</w:t>
-      </w:r>
+          <w:t xml:space="preserve">Markdown</w:t>
+        </w:r>
+      </w:hyperlink>
+      <w:r>
+        <w:t xml:space="preserve"> </w:t>
+      </w:r>
+      <w:r>
+        <w:t xml:space="preserve">★★★★★</w:t>
+      </w:r>
+    </w:p>
+    <w:p>
+      <w:pPr>
+        <w:numPr>
+          <w:ilvl w:val="1"/>
+          <w:numId w:val="1005"/>
+        </w:numPr>
+        <w:pStyle w:val="Compact"/>
+      </w:pPr>
       <w:hyperlink r:id="rId36">
         <w:r>
           <w:rPr>
             <w:rStyle w:val="Hyperlink"/>
           </w:rPr>
-          <w:t xml:space="preserve">GitHub</w:t>
-        </w:r>
-      </w:hyperlink>
-    </w:p>
-    <w:p>
-      <w:pPr>
-        <w:numPr>
-          <w:ilvl w:val="1"/>
-          <w:numId w:val="1006"/>
-        </w:numPr>
-        <w:pStyle w:val="Compact"/>
-      </w:pPr>
-      <w:hyperlink r:id="rId37">
-        <w:r>
-          <w:rPr>
-            <w:rStyle w:val="Hyperlink"/>
-          </w:rPr>
-          <w:t xml:space="preserve">JavaScript</w:t>
-        </w:r>
-      </w:hyperlink>
-    </w:p>
-    <w:p>
-      <w:pPr>
-        <w:numPr>
-          <w:ilvl w:val="1"/>
-          <w:numId w:val="1006"/>
-        </w:numPr>
-        <w:pStyle w:val="Compact"/>
-      </w:pPr>
-      <w:hyperlink r:id="rId38">
-        <w:r>
-          <w:rPr>
-            <w:rStyle w:val="Hyperlink"/>
-          </w:rPr>
-          <w:t xml:space="preserve">jQuery</w:t>
-        </w:r>
-      </w:hyperlink>
-    </w:p>
-    <w:p>
-      <w:pPr>
-        <w:numPr>
-          <w:ilvl w:val="1"/>
-          <w:numId w:val="1006"/>
-        </w:numPr>
-        <w:pStyle w:val="Compact"/>
-      </w:pPr>
-      <w:hyperlink r:id="rId39">
-        <w:r>
-          <w:rPr>
-            <w:rStyle w:val="Hyperlink"/>
-          </w:rPr>
-          <w:t xml:space="preserve">Lua</w:t>
-        </w:r>
-      </w:hyperlink>
-    </w:p>
-    <w:p>
-      <w:pPr>
-        <w:numPr>
-          <w:ilvl w:val="1"/>
-          <w:numId w:val="1006"/>
-        </w:numPr>
-        <w:pStyle w:val="Compact"/>
-      </w:pPr>
-      <w:hyperlink r:id="rId40">
-        <w:r>
-          <w:rPr>
-            <w:rStyle w:val="Hyperlink"/>
-          </w:rPr>
-          <w:t xml:space="preserve">Node</w:t>
-        </w:r>
-      </w:hyperlink>
-    </w:p>
-    <w:p>
-      <w:pPr>
-        <w:numPr>
-          <w:ilvl w:val="1"/>
-          <w:numId w:val="1006"/>
-        </w:numPr>
-        <w:pStyle w:val="Compact"/>
-      </w:pPr>
-      <w:hyperlink r:id="rId41">
-        <w:r>
-          <w:rPr>
-            <w:rStyle w:val="Hyperlink"/>
-          </w:rPr>
-          <w:t xml:space="preserve">PHP</w:t>
-        </w:r>
-      </w:hyperlink>
-    </w:p>
-    <w:p>
-      <w:pPr>
-        <w:numPr>
-          <w:ilvl w:val="1"/>
-          <w:numId w:val="1006"/>
-        </w:numPr>
-        <w:pStyle w:val="Compact"/>
-      </w:pPr>
-      <w:hyperlink r:id="rId42">
-        <w:r>
-          <w:rPr>
-            <w:rStyle w:val="Hyperlink"/>
-          </w:rPr>
-          <w:t xml:space="preserve">WordPress</w:t>
-        </w:r>
-      </w:hyperlink>
-    </w:p>
-    <w:p>
-      <w:pPr>
-        <w:numPr>
-          <w:ilvl w:val="0"/>
-          <w:numId w:val="1003"/>
+          <w:t xml:space="preserve">Sass</w:t>
+        </w:r>
+      </w:hyperlink>
+      <w:r>
+        <w:t xml:space="preserve"> </w:t>
+      </w:r>
+      <w:r>
+        <w:t xml:space="preserve">★★★★☆</w:t>
+      </w:r>
+    </w:p>
+    <w:p>
+      <w:pPr>
+        <w:numPr>
+          <w:ilvl w:val="0"/>
+          <w:numId w:val="1002"/>
         </w:numPr>
         <w:pStyle w:val="Compact"/>
       </w:pPr>
@@ -737,11 +611,57 @@
       <w:pPr>
         <w:numPr>
           <w:ilvl w:val="1"/>
-          <w:numId w:val="1007"/>
-        </w:numPr>
-        <w:pStyle w:val="Compact"/>
-      </w:pPr>
-      <w:hyperlink r:id="rId43">
+          <w:numId w:val="1006"/>
+        </w:numPr>
+        <w:pStyle w:val="Compact"/>
+      </w:pPr>
+      <w:hyperlink r:id="rId37">
+        <w:r>
+          <w:rPr>
+            <w:rStyle w:val="Hyperlink"/>
+          </w:rPr>
+          <w:t xml:space="preserve">MySQL</w:t>
+        </w:r>
+      </w:hyperlink>
+      <w:r>
+        <w:t xml:space="preserve"> </w:t>
+      </w:r>
+      <w:r>
+        <w:t xml:space="preserve">★★★★☆</w:t>
+      </w:r>
+    </w:p>
+    <w:p>
+      <w:pPr>
+        <w:numPr>
+          <w:ilvl w:val="1"/>
+          <w:numId w:val="1006"/>
+        </w:numPr>
+        <w:pStyle w:val="Compact"/>
+      </w:pPr>
+      <w:hyperlink r:id="rId38">
+        <w:r>
+          <w:rPr>
+            <w:rStyle w:val="Hyperlink"/>
+          </w:rPr>
+          <w:t xml:space="preserve">PostgreSQL</w:t>
+        </w:r>
+      </w:hyperlink>
+      <w:r>
+        <w:t xml:space="preserve"> </w:t>
+      </w:r>
+      <w:r>
+        <w:t xml:space="preserve">★★★☆☆</w:t>
+      </w:r>
+    </w:p>
+    <w:p>
+      <w:pPr>
+        <w:numPr>
+          <w:ilvl w:val="1"/>
+          <w:numId w:val="1006"/>
+        </w:numPr>
+        <w:pStyle w:val="Compact"/>
+      </w:pPr>
+      <w:hyperlink r:id="rId39">
         <w:r>
           <w:rPr>
             <w:rStyle w:val="Hyperlink"/>
@@ -749,63 +669,18 @@
           <w:t xml:space="preserve">MariaDB</w:t>
         </w:r>
       </w:hyperlink>
-    </w:p>
-    <w:p>
-      <w:pPr>
-        <w:numPr>
-          <w:ilvl w:val="1"/>
-          <w:numId w:val="1007"/>
-        </w:numPr>
-        <w:pStyle w:val="Compact"/>
-      </w:pPr>
-      <w:hyperlink r:id="rId44">
-        <w:r>
-          <w:rPr>
-            <w:rStyle w:val="Hyperlink"/>
-          </w:rPr>
-          <w:t xml:space="preserve">MySQL</w:t>
-        </w:r>
-      </w:hyperlink>
-    </w:p>
-    <w:p>
-      <w:pPr>
-        <w:numPr>
-          <w:ilvl w:val="1"/>
-          <w:numId w:val="1007"/>
-        </w:numPr>
-        <w:pStyle w:val="Compact"/>
-      </w:pPr>
-      <w:hyperlink r:id="rId45">
-        <w:r>
-          <w:rPr>
-            <w:rStyle w:val="Hyperlink"/>
-          </w:rPr>
-          <w:t xml:space="preserve">PostgreSQL</w:t>
-        </w:r>
-      </w:hyperlink>
-    </w:p>
-    <w:p>
-      <w:pPr>
-        <w:numPr>
-          <w:ilvl w:val="1"/>
-          <w:numId w:val="1007"/>
-        </w:numPr>
-        <w:pStyle w:val="Compact"/>
-      </w:pPr>
-      <w:hyperlink r:id="rId46">
-        <w:r>
-          <w:rPr>
-            <w:rStyle w:val="Hyperlink"/>
-          </w:rPr>
-          <w:t xml:space="preserve">SQLite</w:t>
-        </w:r>
-      </w:hyperlink>
-    </w:p>
-    <w:p>
-      <w:pPr>
-        <w:numPr>
-          <w:ilvl w:val="0"/>
-          <w:numId w:val="1003"/>
+      <w:r>
+        <w:t xml:space="preserve"> </w:t>
+      </w:r>
+      <w:r>
+        <w:t xml:space="preserve">★★★★☆</w:t>
+      </w:r>
+    </w:p>
+    <w:p>
+      <w:pPr>
+        <w:numPr>
+          <w:ilvl w:val="0"/>
+          <w:numId w:val="1002"/>
         </w:numPr>
         <w:pStyle w:val="Compact"/>
       </w:pPr>
@@ -814,18 +689,58 @@
           <w:bCs/>
           <w:b/>
         </w:rPr>
-        <w:t xml:space="preserve">Linux servers</w:t>
+        <w:t xml:space="preserve">Linux</w:t>
+      </w:r>
+      <w:r>
+        <w:t xml:space="preserve"> </w:t>
+      </w:r>
+      <w:r>
+        <w:t xml:space="preserve">★★★★☆</w:t>
       </w:r>
     </w:p>
     <w:p>
       <w:pPr>
         <w:numPr>
           <w:ilvl w:val="1"/>
-          <w:numId w:val="1008"/>
-        </w:numPr>
-        <w:pStyle w:val="Compact"/>
-      </w:pPr>
-      <w:hyperlink r:id="rId47">
+          <w:numId w:val="1007"/>
+        </w:numPr>
+        <w:pStyle w:val="Compact"/>
+      </w:pPr>
+      <w:hyperlink r:id="rId40">
+        <w:r>
+          <w:rPr>
+            <w:rStyle w:val="Hyperlink"/>
+          </w:rPr>
+          <w:t xml:space="preserve">Ubuntu</w:t>
+        </w:r>
+      </w:hyperlink>
+    </w:p>
+    <w:p>
+      <w:pPr>
+        <w:numPr>
+          <w:ilvl w:val="1"/>
+          <w:numId w:val="1007"/>
+        </w:numPr>
+        <w:pStyle w:val="Compact"/>
+      </w:pPr>
+      <w:hyperlink r:id="rId41">
+        <w:r>
+          <w:rPr>
+            <w:rStyle w:val="Hyperlink"/>
+          </w:rPr>
+          <w:t xml:space="preserve">Fedora</w:t>
+        </w:r>
+      </w:hyperlink>
+    </w:p>
+    <w:p>
+      <w:pPr>
+        <w:numPr>
+          <w:ilvl w:val="1"/>
+          <w:numId w:val="1007"/>
+        </w:numPr>
+        <w:pStyle w:val="Compact"/>
+      </w:pPr>
+      <w:hyperlink r:id="rId42">
         <w:r>
           <w:rPr>
             <w:rStyle w:val="Hyperlink"/>
@@ -834,127 +749,8 @@
         </w:r>
       </w:hyperlink>
     </w:p>
-    <w:p>
-      <w:pPr>
-        <w:numPr>
-          <w:ilvl w:val="1"/>
-          <w:numId w:val="1008"/>
-        </w:numPr>
-        <w:pStyle w:val="Compact"/>
-      </w:pPr>
-      <w:hyperlink r:id="rId48">
-        <w:r>
-          <w:rPr>
-            <w:rStyle w:val="Hyperlink"/>
-          </w:rPr>
-          <w:t xml:space="preserve">Debian</w:t>
-        </w:r>
-      </w:hyperlink>
-    </w:p>
-    <w:p>
-      <w:pPr>
-        <w:numPr>
-          <w:ilvl w:val="1"/>
-          <w:numId w:val="1008"/>
-        </w:numPr>
-        <w:pStyle w:val="Compact"/>
-      </w:pPr>
-      <w:hyperlink r:id="rId49">
-        <w:r>
-          <w:rPr>
-            <w:rStyle w:val="Hyperlink"/>
-          </w:rPr>
-          <w:t xml:space="preserve">Fedora</w:t>
-        </w:r>
-      </w:hyperlink>
-    </w:p>
-    <w:p>
-      <w:pPr>
-        <w:numPr>
-          <w:ilvl w:val="1"/>
-          <w:numId w:val="1008"/>
-        </w:numPr>
-        <w:pStyle w:val="Compact"/>
-      </w:pPr>
-      <w:hyperlink r:id="rId50">
-        <w:r>
-          <w:rPr>
-            <w:rStyle w:val="Hyperlink"/>
-          </w:rPr>
-          <w:t xml:space="preserve">Kali</w:t>
-        </w:r>
-      </w:hyperlink>
-    </w:p>
-    <w:p>
-      <w:pPr>
-        <w:numPr>
-          <w:ilvl w:val="1"/>
-          <w:numId w:val="1008"/>
-        </w:numPr>
-        <w:pStyle w:val="Compact"/>
-      </w:pPr>
-      <w:hyperlink r:id="rId51">
-        <w:r>
-          <w:rPr>
-            <w:rStyle w:val="Hyperlink"/>
-          </w:rPr>
-          <w:t xml:space="preserve">Manjaro</w:t>
-        </w:r>
-      </w:hyperlink>
-    </w:p>
-    <w:p>
-      <w:pPr>
-        <w:numPr>
-          <w:ilvl w:val="1"/>
-          <w:numId w:val="1008"/>
-        </w:numPr>
-        <w:pStyle w:val="Compact"/>
-      </w:pPr>
-      <w:hyperlink r:id="rId52">
-        <w:r>
-          <w:rPr>
-            <w:rStyle w:val="Hyperlink"/>
-          </w:rPr>
-          <w:t xml:space="preserve">Mint</w:t>
-        </w:r>
-      </w:hyperlink>
-    </w:p>
-    <w:p>
-      <w:pPr>
-        <w:numPr>
-          <w:ilvl w:val="1"/>
-          <w:numId w:val="1008"/>
-        </w:numPr>
-        <w:pStyle w:val="Compact"/>
-      </w:pPr>
-      <w:hyperlink r:id="rId53">
-        <w:r>
-          <w:rPr>
-            <w:rStyle w:val="Hyperlink"/>
-          </w:rPr>
-          <w:t xml:space="preserve">RedHat</w:t>
-        </w:r>
-      </w:hyperlink>
-    </w:p>
-    <w:p>
-      <w:pPr>
-        <w:numPr>
-          <w:ilvl w:val="1"/>
-          <w:numId w:val="1008"/>
-        </w:numPr>
-        <w:pStyle w:val="Compact"/>
-      </w:pPr>
-      <w:hyperlink r:id="rId54">
-        <w:r>
-          <w:rPr>
-            <w:rStyle w:val="Hyperlink"/>
-          </w:rPr>
-          <w:t xml:space="preserve">Ubuntu</w:t>
-        </w:r>
-      </w:hyperlink>
-    </w:p>
-    <w:bookmarkEnd w:id="55"/>
-    <w:bookmarkStart w:id="59" w:name="work-history"/>
+    <w:bookmarkEnd w:id="43"/>
+    <w:bookmarkStart w:id="57" w:name="work-history"/>
     <w:p>
       <w:pPr>
         <w:pStyle w:val="Heading2"/>
@@ -963,13 +759,13 @@
         <w:t xml:space="preserve">WORK HISTORY</w:t>
       </w:r>
     </w:p>
-    <w:bookmarkStart w:id="56" w:name="Xdb9caabdbc84dc74efffa2356967ea43c98aef4"/>
+    <w:bookmarkStart w:id="54" w:name="X4c6d1ed622456746dabb903450ee17087cf67de"/>
     <w:p>
       <w:pPr>
         <w:pStyle w:val="Heading3"/>
       </w:pPr>
       <w:r>
-        <w:t xml:space="preserve">FULL STACK WEB DEVELOPER,</w:t>
+        <w:t xml:space="preserve">DEVELOPER/OWNER (part-time),</w:t>
       </w:r>
       <w:r>
         <w:t xml:space="preserve"> </w:t>
@@ -979,7 +775,7 @@
           <w:iCs/>
           <w:i/>
         </w:rPr>
-        <w:t xml:space="preserve">Cross Key Studios</w:t>
+        <w:t xml:space="preserve">cross key studios</w:t>
       </w:r>
     </w:p>
     <w:p>
@@ -987,17 +783,220 @@
         <w:pStyle w:val="FirstParagraph"/>
       </w:pPr>
       <w:r>
-        <w:t xml:space="preserve">2003 – present,</w:t>
-      </w:r>
-      <w:r>
-        <w:t xml:space="preserve"> </w:t>
-      </w:r>
-      <w:r>
-        <w:rPr>
-          <w:iCs/>
-          <w:i/>
-        </w:rPr>
-        <w:t xml:space="preserve">San Antonio, TX</w:t>
+        <w:t xml:space="preserve">2013 – present</w:t>
+      </w:r>
+    </w:p>
+    <w:bookmarkStart w:id="53" w:name="selected-projects"/>
+    <w:p>
+      <w:pPr>
+        <w:pStyle w:val="Heading4"/>
+      </w:pPr>
+      <w:r>
+        <w:t xml:space="preserve">SELECTED PROJECTS</w:t>
+      </w:r>
+    </w:p>
+    <w:bookmarkStart w:id="46" w:name="surber.us-2023"/>
+    <w:p>
+      <w:pPr>
+        <w:pStyle w:val="Heading5"/>
+      </w:pPr>
+      <w:hyperlink r:id="rId44">
+        <w:r>
+          <w:rPr>
+            <w:rStyle w:val="Hyperlink"/>
+          </w:rPr>
+          <w:t xml:space="preserve">surber.us</w:t>
+        </w:r>
+      </w:hyperlink>
+      <w:r>
+        <w:t xml:space="preserve"> </w:t>
+      </w:r>
+      <w:r>
+        <w:t xml:space="preserve">(2023)</w:t>
+      </w:r>
+    </w:p>
+    <w:p>
+      <w:pPr>
+        <w:pStyle w:val="FirstParagraph"/>
+      </w:pPr>
+      <w:r>
+        <w:t xml:space="preserve">(Source at</w:t>
+      </w:r>
+      <w:r>
+        <w:t xml:space="preserve"> </w:t>
+      </w:r>
+      <w:hyperlink r:id="rId45">
+        <w:r>
+          <w:rPr>
+            <w:rStyle w:val="Hyperlink"/>
+          </w:rPr>
+          <w:t xml:space="preserve">https://github.com/joshsurber/surber.us</w:t>
+        </w:r>
+      </w:hyperlink>
+      <w:r>
+        <w:t xml:space="preserve">)</w:t>
+      </w:r>
+    </w:p>
+    <w:p>
+      <w:pPr>
+        <w:pStyle w:val="BodyText"/>
+      </w:pPr>
+      <w:r>
+        <w:t xml:space="preserve">I use my personal site to try out new things I’m learning. Over the years it</w:t>
+      </w:r>
+      <w:r>
+        <w:t xml:space="preserve"> </w:t>
+      </w:r>
+      <w:r>
+        <w:t xml:space="preserve">has been a static group of pages, a LiveJournal, a TextPattern site, a WordPress</w:t>
+      </w:r>
+      <w:r>
+        <w:t xml:space="preserve"> </w:t>
+      </w:r>
+      <w:r>
+        <w:t xml:space="preserve">site, a Jekyll site, numerous custom-made CMS solutions using PHP and MySQL,</w:t>
+      </w:r>
+      <w:r>
+        <w:t xml:space="preserve"> </w:t>
+      </w:r>
+      <w:r>
+        <w:t xml:space="preserve">and most recently, 11ty.</w:t>
+      </w:r>
+    </w:p>
+    <w:p>
+      <w:pPr>
+        <w:pStyle w:val="BodyText"/>
+      </w:pPr>
+      <w:r>
+        <w:t xml:space="preserve">I love front end development, and enjoy HTML, CSS, and JavaScript.</w:t>
+      </w:r>
+    </w:p>
+    <w:bookmarkEnd w:id="46"/>
+    <w:bookmarkStart w:id="49" w:name="tnt-cakery-2022"/>
+    <w:p>
+      <w:pPr>
+        <w:pStyle w:val="Heading5"/>
+      </w:pPr>
+      <w:hyperlink r:id="rId47">
+        <w:r>
+          <w:rPr>
+            <w:rStyle w:val="Hyperlink"/>
+          </w:rPr>
+          <w:t xml:space="preserve">TnT Cakery</w:t>
+        </w:r>
+      </w:hyperlink>
+      <w:r>
+        <w:t xml:space="preserve"> </w:t>
+      </w:r>
+      <w:r>
+        <w:t xml:space="preserve">(2022)</w:t>
+      </w:r>
+    </w:p>
+    <w:p>
+      <w:pPr>
+        <w:pStyle w:val="FirstParagraph"/>
+      </w:pPr>
+      <w:r>
+        <w:t xml:space="preserve">(Source at</w:t>
+      </w:r>
+      <w:r>
+        <w:t xml:space="preserve"> </w:t>
+      </w:r>
+      <w:hyperlink r:id="rId48">
+        <w:r>
+          <w:rPr>
+            <w:rStyle w:val="Hyperlink"/>
+          </w:rPr>
+          <w:t xml:space="preserve">https://github.com/joshsurber/tntcakery.com</w:t>
+        </w:r>
+      </w:hyperlink>
+      <w:r>
+        <w:t xml:space="preserve">)</w:t>
+      </w:r>
+    </w:p>
+    <w:p>
+      <w:pPr>
+        <w:numPr>
+          <w:ilvl w:val="0"/>
+          <w:numId w:val="1008"/>
+        </w:numPr>
+        <w:pStyle w:val="Compact"/>
+      </w:pPr>
+      <w:r>
+        <w:t xml:space="preserve">Worked with client to develop a web presence (domain, logo, color scheme,</w:t>
+      </w:r>
+      <w:r>
+        <w:t xml:space="preserve"> </w:t>
+      </w:r>
+      <w:r>
+        <w:t xml:space="preserve">and more)</w:t>
+      </w:r>
+    </w:p>
+    <w:p>
+      <w:pPr>
+        <w:numPr>
+          <w:ilvl w:val="0"/>
+          <w:numId w:val="1008"/>
+        </w:numPr>
+        <w:pStyle w:val="Compact"/>
+      </w:pPr>
+      <w:r>
+        <w:t xml:space="preserve">Implemented site using HTML, CSS, and JavaScript</w:t>
+      </w:r>
+    </w:p>
+    <w:p>
+      <w:pPr>
+        <w:numPr>
+          <w:ilvl w:val="0"/>
+          <w:numId w:val="1008"/>
+        </w:numPr>
+        <w:pStyle w:val="Compact"/>
+      </w:pPr>
+      <w:r>
+        <w:t xml:space="preserve">Utilized Netlify CMS and 11ty for hosting</w:t>
+      </w:r>
+    </w:p>
+    <w:bookmarkEnd w:id="49"/>
+    <w:bookmarkStart w:id="52" w:name="ignite-gods-lite-2022"/>
+    <w:p>
+      <w:pPr>
+        <w:pStyle w:val="Heading5"/>
+      </w:pPr>
+      <w:hyperlink r:id="rId50">
+        <w:r>
+          <w:rPr>
+            <w:rStyle w:val="Hyperlink"/>
+          </w:rPr>
+          <w:t xml:space="preserve">IGNiTE GOD’S LITE</w:t>
+        </w:r>
+      </w:hyperlink>
+      <w:r>
+        <w:t xml:space="preserve"> </w:t>
+      </w:r>
+      <w:r>
+        <w:t xml:space="preserve">(2022)</w:t>
+      </w:r>
+    </w:p>
+    <w:p>
+      <w:pPr>
+        <w:pStyle w:val="FirstParagraph"/>
+      </w:pPr>
+      <w:r>
+        <w:t xml:space="preserve">(Source at</w:t>
+      </w:r>
+      <w:r>
+        <w:t xml:space="preserve"> </w:t>
+      </w:r>
+      <w:hyperlink r:id="rId51">
+        <w:r>
+          <w:rPr>
+            <w:rStyle w:val="Hyperlink"/>
+          </w:rPr>
+          <w:t xml:space="preserve">https://github.com/joshsurber/ignite-gods-lite.com</w:t>
+        </w:r>
+      </w:hyperlink>
+      <w:r>
+        <w:t xml:space="preserve">)</w:t>
       </w:r>
     </w:p>
     <w:p>
@@ -1009,13 +1008,19 @@
         <w:pStyle w:val="Compact"/>
       </w:pPr>
       <w:r>
-        <w:t xml:space="preserve">Design, create, and deliver sites to meet clients’ needs using HTML5 and</w:t>
-      </w:r>
-      <w:r>
-        <w:t xml:space="preserve"> </w:t>
-      </w:r>
-      <w:r>
-        <w:t xml:space="preserve">CSS3</w:t>
+        <w:t xml:space="preserve">Implemented an end-to-end site redesign while working with the client to</w:t>
+      </w:r>
+      <w:r>
+        <w:t xml:space="preserve"> </w:t>
+      </w:r>
+      <w:r>
+        <w:t xml:space="preserve">retain certain elements &amp; aesthetics. Written in custom HTML and CSS with</w:t>
+      </w:r>
+      <w:r>
+        <w:t xml:space="preserve"> </w:t>
+      </w:r>
+      <w:r>
+        <w:t xml:space="preserve">Netlify forms integration.</w:t>
       </w:r>
     </w:p>
     <w:p>
@@ -1027,13 +1032,13 @@
         <w:pStyle w:val="Compact"/>
       </w:pPr>
       <w:r>
-        <w:t xml:space="preserve">Set up and customize CMS solutions appropriate for the client’s needs, such</w:t>
-      </w:r>
-      <w:r>
-        <w:t xml:space="preserve"> </w:t>
-      </w:r>
-      <w:r>
-        <w:t xml:space="preserve">as WordPress, 11ty, or a custom-made solution</w:t>
+        <w:t xml:space="preserve">Streamlined client intake process by providing immediate client intake</w:t>
+      </w:r>
+      <w:r>
+        <w:t xml:space="preserve"> </w:t>
+      </w:r>
+      <w:r>
+        <w:t xml:space="preserve">packet and calendar invite</w:t>
       </w:r>
     </w:p>
     <w:p>
@@ -1045,71 +1050,19 @@
         <w:pStyle w:val="Compact"/>
       </w:pPr>
       <w:r>
-        <w:t xml:space="preserve">Set up and manage servers and networks</w:t>
-      </w:r>
-    </w:p>
-    <w:p>
-      <w:pPr>
-        <w:numPr>
-          <w:ilvl w:val="0"/>
-          <w:numId w:val="1009"/>
-        </w:numPr>
-        <w:pStyle w:val="Compact"/>
-      </w:pPr>
-      <w:r>
-        <w:t xml:space="preserve">Generate and convert leads</w:t>
-      </w:r>
-    </w:p>
-    <w:p>
-      <w:pPr>
-        <w:numPr>
-          <w:ilvl w:val="0"/>
-          <w:numId w:val="1009"/>
-        </w:numPr>
-        <w:pStyle w:val="Compact"/>
-      </w:pPr>
-      <w:r>
-        <w:t xml:space="preserve">Created a reputation for giving the client what they need even when they</w:t>
-      </w:r>
-      <w:r>
-        <w:t xml:space="preserve"> </w:t>
-      </w:r>
-      <w:r>
-        <w:t xml:space="preserve">don’t know what they are looking for</w:t>
-      </w:r>
-    </w:p>
-    <w:p>
-      <w:pPr>
-        <w:numPr>
-          <w:ilvl w:val="0"/>
-          <w:numId w:val="1009"/>
-        </w:numPr>
-        <w:pStyle w:val="Compact"/>
-      </w:pPr>
-      <w:r>
-        <w:t xml:space="preserve">Generated clear and concise proposals and contracts based on customer needs</w:t>
-      </w:r>
-      <w:r>
-        <w:t xml:space="preserve"> </w:t>
-      </w:r>
-      <w:r>
-        <w:t xml:space="preserve">and value-based pricing</w:t>
-      </w:r>
-    </w:p>
-    <w:p>
-      <w:pPr>
-        <w:numPr>
-          <w:ilvl w:val="0"/>
-          <w:numId w:val="1009"/>
-        </w:numPr>
-        <w:pStyle w:val="Compact"/>
-      </w:pPr>
-      <w:r>
-        <w:t xml:space="preserve">Ongoing maintenance of sites past launch</w:t>
-      </w:r>
-    </w:p>
-    <w:bookmarkEnd w:id="56"/>
-    <w:bookmarkStart w:id="57" w:name="starbucks-store-manager-starbuckstarget"/>
+        <w:t xml:space="preserve">New site resulted in over 50 hours of work saved and hundreds of dollars in</w:t>
+      </w:r>
+      <w:r>
+        <w:t xml:space="preserve"> </w:t>
+      </w:r>
+      <w:r>
+        <w:t xml:space="preserve">hosting fees</w:t>
+      </w:r>
+    </w:p>
+    <w:bookmarkEnd w:id="52"/>
+    <w:bookmarkEnd w:id="53"/>
+    <w:bookmarkEnd w:id="54"/>
+    <w:bookmarkStart w:id="55" w:name="starbucks-store-manager-starbuckstarget"/>
     <w:p>
       <w:pPr>
         <w:pStyle w:val="Heading3"/>
@@ -1133,105 +1086,19 @@
         <w:pStyle w:val="FirstParagraph"/>
       </w:pPr>
       <w:r>
-        <w:t xml:space="preserve">November 2020 – January 2023,</w:t>
-      </w:r>
-      <w:r>
-        <w:t xml:space="preserve"> </w:t>
-      </w:r>
-      <w:r>
-        <w:rPr>
-          <w:iCs/>
-          <w:i/>
-        </w:rPr>
-        <w:t xml:space="preserve">San Antonio, TX</w:t>
-      </w:r>
-    </w:p>
-    <w:p>
-      <w:pPr>
-        <w:numPr>
-          <w:ilvl w:val="0"/>
-          <w:numId w:val="1010"/>
-        </w:numPr>
-        <w:pStyle w:val="Compact"/>
-      </w:pPr>
-      <w:r>
-        <w:t xml:space="preserve">Utilize a well-established training plan to properly develop 10-40 team</w:t>
-      </w:r>
-      <w:r>
-        <w:t xml:space="preserve"> </w:t>
-      </w:r>
-      <w:r>
-        <w:t xml:space="preserve">members as Starbucks-certified baristas</w:t>
-      </w:r>
-    </w:p>
-    <w:p>
-      <w:pPr>
-        <w:numPr>
-          <w:ilvl w:val="0"/>
-          <w:numId w:val="1010"/>
-        </w:numPr>
-        <w:pStyle w:val="Compact"/>
-      </w:pPr>
-      <w:r>
-        <w:t xml:space="preserve">Hold my team accountable for results as measured by profitability and</w:t>
-      </w:r>
-      <w:r>
-        <w:t xml:space="preserve"> </w:t>
-      </w:r>
-      <w:r>
-        <w:t xml:space="preserve">customer satisfaction survey</w:t>
-      </w:r>
-    </w:p>
-    <w:p>
-      <w:pPr>
-        <w:numPr>
-          <w:ilvl w:val="0"/>
-          <w:numId w:val="1010"/>
-        </w:numPr>
-        <w:pStyle w:val="Compact"/>
-      </w:pPr>
-      <w:r>
-        <w:t xml:space="preserve">Maintain cleanliness, presentation and sanitation of café area</w:t>
-      </w:r>
-    </w:p>
-    <w:p>
-      <w:pPr>
-        <w:numPr>
-          <w:ilvl w:val="0"/>
-          <w:numId w:val="1010"/>
-        </w:numPr>
-        <w:pStyle w:val="Compact"/>
-      </w:pPr>
-      <w:r>
-        <w:t xml:space="preserve">Ensured industry-leading food safety standards</w:t>
-      </w:r>
-    </w:p>
-    <w:p>
-      <w:pPr>
-        <w:numPr>
-          <w:ilvl w:val="0"/>
-          <w:numId w:val="1010"/>
-        </w:numPr>
-        <w:pStyle w:val="Compact"/>
-      </w:pPr>
-      <w:r>
-        <w:t xml:space="preserve">Troubleshoot POS and other restaurant technology</w:t>
-      </w:r>
-    </w:p>
-    <w:p>
-      <w:pPr>
-        <w:numPr>
-          <w:ilvl w:val="0"/>
-          <w:numId w:val="1010"/>
-        </w:numPr>
-        <w:pStyle w:val="Compact"/>
-      </w:pPr>
-      <w:r>
-        <w:t xml:space="preserve">Preform preventative maintenance on equipment to save on costly repairs</w:t>
-      </w:r>
-    </w:p>
-    <w:bookmarkEnd w:id="57"/>
-    <w:bookmarkStart w:id="58" w:name="general-manager-whataburger"/>
+        <w:t xml:space="preserve">November 2020 – January 2023</w:t>
+      </w:r>
+    </w:p>
+    <w:p>
+      <w:pPr>
+        <w:pStyle w:val="BodyText"/>
+      </w:pPr>
+      <w:r>
+        <w:t xml:space="preserve">I led a team ranging from 12 – 30 with a focus on customer experience and cleanliness.</w:t>
+      </w:r>
+    </w:p>
+    <w:bookmarkEnd w:id="55"/>
+    <w:bookmarkStart w:id="56" w:name="general-manager-whataburger"/>
     <w:p>
       <w:pPr>
         <w:pStyle w:val="Heading3"/>
@@ -1255,213 +1122,19 @@
         <w:pStyle w:val="FirstParagraph"/>
       </w:pPr>
       <w:r>
-        <w:t xml:space="preserve">February 2012 – February 2020,</w:t>
-      </w:r>
-      <w:r>
-        <w:t xml:space="preserve"> </w:t>
-      </w:r>
-      <w:r>
-        <w:rPr>
-          <w:iCs/>
-          <w:i/>
-        </w:rPr>
-        <w:t xml:space="preserve">Carrollton, TX</w:t>
-      </w:r>
-    </w:p>
-    <w:p>
-      <w:pPr>
-        <w:numPr>
-          <w:ilvl w:val="0"/>
-          <w:numId w:val="1011"/>
-        </w:numPr>
-        <w:pStyle w:val="Compact"/>
-      </w:pPr>
-      <w:r>
-        <w:t xml:space="preserve">Oversaw inventory by ordering precise quantities of stock and executing</w:t>
-      </w:r>
-      <w:r>
-        <w:t xml:space="preserve"> </w:t>
-      </w:r>
-      <w:r>
-        <w:t xml:space="preserve">corrective actions to drive profitability</w:t>
-      </w:r>
-    </w:p>
-    <w:p>
-      <w:pPr>
-        <w:numPr>
-          <w:ilvl w:val="0"/>
-          <w:numId w:val="1011"/>
-        </w:numPr>
-        <w:pStyle w:val="Compact"/>
-      </w:pPr>
-      <w:r>
-        <w:t xml:space="preserve">Maximized efficiency by coaching and mentoring 50-60 personnel on food</w:t>
-      </w:r>
-      <w:r>
-        <w:t xml:space="preserve"> </w:t>
-      </w:r>
-      <w:r>
-        <w:t xml:space="preserve">safety principles, industry practices and company procedures</w:t>
-      </w:r>
-    </w:p>
-    <w:p>
-      <w:pPr>
-        <w:numPr>
-          <w:ilvl w:val="0"/>
-          <w:numId w:val="1011"/>
-        </w:numPr>
-        <w:pStyle w:val="Compact"/>
-      </w:pPr>
-      <w:r>
-        <w:t xml:space="preserve">Assessed financial statements and P&amp;L reports to evaluate performance,</w:t>
-      </w:r>
-      <w:r>
-        <w:t xml:space="preserve"> </w:t>
-      </w:r>
-      <w:r>
-        <w:t xml:space="preserve">develop targeted improvements and implement changes resulting in a gross</w:t>
-      </w:r>
-      <w:r>
-        <w:t xml:space="preserve"> </w:t>
-      </w:r>
-      <w:r>
-        <w:t xml:space="preserve">operating profit of 3-5%</w:t>
-      </w:r>
-    </w:p>
-    <w:p>
-      <w:pPr>
-        <w:numPr>
-          <w:ilvl w:val="0"/>
-          <w:numId w:val="1011"/>
-        </w:numPr>
-        <w:pStyle w:val="Compact"/>
-      </w:pPr>
-      <w:r>
-        <w:t xml:space="preserve">Utilized cleaning and maintenance schedules to ensure operation was sanitary,</w:t>
-      </w:r>
-      <w:r>
-        <w:t xml:space="preserve"> </w:t>
-      </w:r>
-      <w:r>
-        <w:t xml:space="preserve">and all equipment was operating at peak efficiency</w:t>
-      </w:r>
-    </w:p>
-    <w:p>
-      <w:pPr>
-        <w:numPr>
-          <w:ilvl w:val="0"/>
-          <w:numId w:val="1011"/>
-        </w:numPr>
-        <w:pStyle w:val="Compact"/>
-      </w:pPr>
-      <w:r>
-        <w:t xml:space="preserve">Develop familiarity with all technology for purposes of troubleshooting.</w:t>
-      </w:r>
-    </w:p>
-    <w:p>
-      <w:pPr>
-        <w:numPr>
-          <w:ilvl w:val="0"/>
-          <w:numId w:val="1011"/>
-        </w:numPr>
-        <w:pStyle w:val="Compact"/>
-      </w:pPr>
-      <w:r>
-        <w:t xml:space="preserve">Managed budget implementations, employee reviews, training and schedules</w:t>
-      </w:r>
-    </w:p>
-    <w:p>
-      <w:pPr>
-        <w:numPr>
-          <w:ilvl w:val="0"/>
-          <w:numId w:val="1011"/>
-        </w:numPr>
-        <w:pStyle w:val="Compact"/>
-      </w:pPr>
-      <w:r>
-        <w:t xml:space="preserve">Organized budgets, oversaw P&amp;Ls and achieved margin targets consistently to</w:t>
-      </w:r>
-      <w:r>
-        <w:t xml:space="preserve"> </w:t>
-      </w:r>
-      <w:r>
-        <w:t xml:space="preserve">stay on track with growth plans</w:t>
-      </w:r>
-    </w:p>
-    <w:p>
-      <w:pPr>
-        <w:numPr>
-          <w:ilvl w:val="0"/>
-          <w:numId w:val="1011"/>
-        </w:numPr>
-        <w:pStyle w:val="Compact"/>
-      </w:pPr>
-      <w:r>
-        <w:t xml:space="preserve">Increased revenue streams by reducing costs, managing schedules and</w:t>
-      </w:r>
-      <w:r>
-        <w:t xml:space="preserve"> </w:t>
-      </w:r>
-      <w:r>
-        <w:t xml:space="preserve">performing variance and risk analysis to implement corrective actions</w:t>
-      </w:r>
-    </w:p>
-    <w:p>
-      <w:pPr>
-        <w:numPr>
-          <w:ilvl w:val="0"/>
-          <w:numId w:val="1011"/>
-        </w:numPr>
-        <w:pStyle w:val="Compact"/>
-      </w:pPr>
-      <w:r>
-        <w:t xml:space="preserve">Received superior customer service satisfaction scores for 13 consecutive</w:t>
-      </w:r>
-      <w:r>
-        <w:t xml:space="preserve"> </w:t>
-      </w:r>
-      <w:r>
-        <w:t xml:space="preserve">quarters</w:t>
-      </w:r>
-    </w:p>
-    <w:p>
-      <w:pPr>
-        <w:numPr>
-          <w:ilvl w:val="0"/>
-          <w:numId w:val="1011"/>
-        </w:numPr>
-        <w:pStyle w:val="Compact"/>
-      </w:pPr>
-      <w:r>
-        <w:t xml:space="preserve">Reviewed performance data to monitor and measure productivity, goal progress</w:t>
-      </w:r>
-      <w:r>
-        <w:t xml:space="preserve"> </w:t>
-      </w:r>
-      <w:r>
-        <w:t xml:space="preserve">and activity levels</w:t>
-      </w:r>
-    </w:p>
-    <w:p>
-      <w:pPr>
-        <w:numPr>
-          <w:ilvl w:val="0"/>
-          <w:numId w:val="1011"/>
-        </w:numPr>
-        <w:pStyle w:val="Compact"/>
-      </w:pPr>
-      <w:r>
-        <w:t xml:space="preserve">Enhanced operational success through effective staffing, strong training,</w:t>
-      </w:r>
-      <w:r>
-        <w:t xml:space="preserve"> </w:t>
-      </w:r>
-      <w:r>
-        <w:t xml:space="preserve">adherence to safety regulations and well-timed customer service</w:t>
-      </w:r>
-    </w:p>
-    <w:bookmarkEnd w:id="58"/>
-    <w:bookmarkEnd w:id="59"/>
+        <w:t xml:space="preserve">February 2012 – February 2020</w:t>
+      </w:r>
+    </w:p>
+    <w:p>
+      <w:pPr>
+        <w:pStyle w:val="BodyText"/>
+      </w:pPr>
+      <w:r>
+        <w:t xml:space="preserve">I led a team of 45 – 65 focusing on coaching and development.</w:t>
+      </w:r>
+    </w:p>
+    <w:bookmarkEnd w:id="56"/>
+    <w:bookmarkEnd w:id="57"/>
     <w:sectPr/>
   </w:body>
 </w:document>
@@ -1672,12 +1345,6 @@
     <w:abstractNumId w:val="991"/>
   </w:num>
   <w:num w:numId="1009">
-    <w:abstractNumId w:val="991"/>
-  </w:num>
-  <w:num w:numId="1010">
-    <w:abstractNumId w:val="991"/>
-  </w:num>
-  <w:num w:numId="1011">
     <w:abstractNumId w:val="991"/>
   </w:num>
 </w:numbering>

</xml_diff>

<commit_message>
Style changes to reduce tech resume to one page
</commit_message>
<xml_diff>
--- a/resume/JoshSurberResume.docx
+++ b/resume/JoshSurberResume.docx
@@ -31,7 +31,7 @@
         <w:pStyle w:val="Compact"/>
       </w:pPr>
       <w:r>
-        <w:t xml:space="preserve">San Antonio, TX 78245</w:t>
+        <w:t xml:space="preserve">San Antonio, TX</w:t>
       </w:r>
     </w:p>
     <w:p>
@@ -43,7 +43,7 @@
         <w:pStyle w:val="Compact"/>
       </w:pPr>
       <w:r>
-        <w:t xml:space="preserve">321-J-SURBER (321-578-7237)</w:t>
+        <w:t xml:space="preserve">321-J-SURBER</w:t>
       </w:r>
     </w:p>
     <w:p>

</xml_diff>

<commit_message>
Added AsclepiusMD to my resume
</commit_message>
<xml_diff>
--- a/resume/JoshSurberResume.docx
+++ b/resume/JoshSurberResume.docx
@@ -642,7 +642,7 @@
       </w:hyperlink>
     </w:p>
     <w:bookmarkEnd w:id="43"/>
-    <w:bookmarkStart w:id="57" w:name="work-history"/>
+    <w:bookmarkStart w:id="59" w:name="work-history"/>
     <w:p>
       <w:pPr>
         <w:pStyle w:val="Heading2"/>
@@ -651,7 +651,7 @@
         <w:t xml:space="preserve">WORK HISTORY</w:t>
       </w:r>
     </w:p>
-    <w:bookmarkStart w:id="54" w:name="X4c6d1ed622456746dabb903450ee17087cf67de"/>
+    <w:bookmarkStart w:id="56" w:name="X4c6d1ed622456746dabb903450ee17087cf67de"/>
     <w:p>
       <w:pPr>
         <w:pStyle w:val="Heading3"/>
@@ -678,7 +678,7 @@
         <w:t xml:space="preserve">2013 – present</w:t>
       </w:r>
     </w:p>
-    <w:bookmarkStart w:id="53" w:name="selected-projects"/>
+    <w:bookmarkStart w:id="55" w:name="selected-projects"/>
     <w:p>
       <w:pPr>
         <w:pStyle w:val="Heading4"/>
@@ -748,7 +748,7 @@
       </w:r>
     </w:p>
     <w:bookmarkEnd w:id="46"/>
-    <w:bookmarkStart w:id="49" w:name="Xb13f815aac505f9b47601d9c622b3693b8aa654"/>
+    <w:bookmarkStart w:id="48" w:name="asclepius-md-2023"/>
     <w:p>
       <w:pPr>
         <w:pStyle w:val="Heading5"/>
@@ -758,28 +758,14 @@
           <w:rPr>
             <w:rStyle w:val="Hyperlink"/>
           </w:rPr>
-          <w:t xml:space="preserve">TnT Cakery</w:t>
-        </w:r>
-      </w:hyperlink>
-      <w:r>
-        <w:t xml:space="preserve"> </w:t>
-      </w:r>
-      <w:r>
-        <w:t xml:space="preserve">(2022, source at</w:t>
-      </w:r>
-      <w:r>
-        <w:t xml:space="preserve"> </w:t>
-      </w:r>
-      <w:hyperlink r:id="rId48">
-        <w:r>
-          <w:rPr>
-            <w:rStyle w:val="Hyperlink"/>
-          </w:rPr>
-          <w:t xml:space="preserve">https://github.com/joshsurber/tntcakery.com</w:t>
-        </w:r>
-      </w:hyperlink>
-      <w:r>
-        <w:t xml:space="preserve">)</w:t>
+          <w:t xml:space="preserve">Asclepius MD</w:t>
+        </w:r>
+      </w:hyperlink>
+      <w:r>
+        <w:t xml:space="preserve"> </w:t>
+      </w:r>
+      <w:r>
+        <w:t xml:space="preserve">(2023)</w:t>
       </w:r>
     </w:p>
     <w:p>
@@ -791,13 +777,7 @@
         <w:pStyle w:val="Compact"/>
       </w:pPr>
       <w:r>
-        <w:t xml:space="preserve">Worked with client to develop a web presence (domain, logo, color scheme,</w:t>
-      </w:r>
-      <w:r>
-        <w:t xml:space="preserve"> </w:t>
-      </w:r>
-      <w:r>
-        <w:t xml:space="preserve">and more)</w:t>
+        <w:t xml:space="preserve">Worked as part of a remote, three-person team to prepare the site for launch.</w:t>
       </w:r>
     </w:p>
     <w:p>
@@ -809,7 +789,7 @@
         <w:pStyle w:val="Compact"/>
       </w:pPr>
       <w:r>
-        <w:t xml:space="preserve">Implemented site using HTML, CSS, and JavaScript</w:t>
+        <w:t xml:space="preserve">Set up the base Shopify site and integrated Stripe payment gateway.</w:t>
       </w:r>
     </w:p>
     <w:p>
@@ -821,38 +801,38 @@
         <w:pStyle w:val="Compact"/>
       </w:pPr>
       <w:r>
-        <w:t xml:space="preserve">Utilized Netlify CMS and 11ty for hosting</w:t>
-      </w:r>
-    </w:p>
-    <w:bookmarkEnd w:id="49"/>
-    <w:bookmarkStart w:id="52" w:name="Xe08471b8f755a3ad65f47a76208505c08d6876d"/>
+        <w:t xml:space="preserve">Ensured performance and SEO, as well as testing responsive browser compaitbility across a wide range of devices</w:t>
+      </w:r>
+    </w:p>
+    <w:bookmarkEnd w:id="48"/>
+    <w:bookmarkStart w:id="51" w:name="Xb13f815aac505f9b47601d9c622b3693b8aa654"/>
     <w:p>
       <w:pPr>
         <w:pStyle w:val="Heading5"/>
       </w:pPr>
+      <w:hyperlink r:id="rId49">
+        <w:r>
+          <w:rPr>
+            <w:rStyle w:val="Hyperlink"/>
+          </w:rPr>
+          <w:t xml:space="preserve">TnT Cakery</w:t>
+        </w:r>
+      </w:hyperlink>
+      <w:r>
+        <w:t xml:space="preserve"> </w:t>
+      </w:r>
+      <w:r>
+        <w:t xml:space="preserve">(2022, source at</w:t>
+      </w:r>
+      <w:r>
+        <w:t xml:space="preserve"> </w:t>
+      </w:r>
       <w:hyperlink r:id="rId50">
         <w:r>
           <w:rPr>
             <w:rStyle w:val="Hyperlink"/>
           </w:rPr>
-          <w:t xml:space="preserve">IGNiTE GOD’S LITE</w:t>
-        </w:r>
-      </w:hyperlink>
-      <w:r>
-        <w:t xml:space="preserve"> </w:t>
-      </w:r>
-      <w:r>
-        <w:t xml:space="preserve">(2022, source at</w:t>
-      </w:r>
-      <w:r>
-        <w:t xml:space="preserve"> </w:t>
-      </w:r>
-      <w:hyperlink r:id="rId51">
-        <w:r>
-          <w:rPr>
-            <w:rStyle w:val="Hyperlink"/>
-          </w:rPr>
-          <w:t xml:space="preserve">https://github.com/joshsurber/ignite-gods-lite.com</w:t>
+          <w:t xml:space="preserve">https://github.com/joshsurber/tntcakery.com</w:t>
         </w:r>
       </w:hyperlink>
       <w:r>
@@ -868,19 +848,13 @@
         <w:pStyle w:val="Compact"/>
       </w:pPr>
       <w:r>
-        <w:t xml:space="preserve">Implemented an end-to-end site redesign while working with the client to</w:t>
-      </w:r>
-      <w:r>
-        <w:t xml:space="preserve"> </w:t>
-      </w:r>
-      <w:r>
-        <w:t xml:space="preserve">retain certain elements &amp; aesthetics. Written in custom HTML and CSS with</w:t>
-      </w:r>
-      <w:r>
-        <w:t xml:space="preserve"> </w:t>
-      </w:r>
-      <w:r>
-        <w:t xml:space="preserve">Netlify forms integration.</w:t>
+        <w:t xml:space="preserve">Worked with client to develop a web presence (domain, logo, color scheme,</w:t>
+      </w:r>
+      <w:r>
+        <w:t xml:space="preserve"> </w:t>
+      </w:r>
+      <w:r>
+        <w:t xml:space="preserve">and more)</w:t>
       </w:r>
     </w:p>
     <w:p>
@@ -892,13 +866,7 @@
         <w:pStyle w:val="Compact"/>
       </w:pPr>
       <w:r>
-        <w:t xml:space="preserve">Streamlined client intake process by providing immediate client intake</w:t>
-      </w:r>
-      <w:r>
-        <w:t xml:space="preserve"> </w:t>
-      </w:r>
-      <w:r>
-        <w:t xml:space="preserve">packet and calendar invite</w:t>
+        <w:t xml:space="preserve">Implemented site using HTML, CSS, and JavaScript</w:t>
       </w:r>
     </w:p>
     <w:p>
@@ -910,6 +878,95 @@
         <w:pStyle w:val="Compact"/>
       </w:pPr>
       <w:r>
+        <w:t xml:space="preserve">Utilized Netlify CMS and 11ty for hosting</w:t>
+      </w:r>
+    </w:p>
+    <w:bookmarkEnd w:id="51"/>
+    <w:bookmarkStart w:id="54" w:name="Xe08471b8f755a3ad65f47a76208505c08d6876d"/>
+    <w:p>
+      <w:pPr>
+        <w:pStyle w:val="Heading5"/>
+      </w:pPr>
+      <w:hyperlink r:id="rId52">
+        <w:r>
+          <w:rPr>
+            <w:rStyle w:val="Hyperlink"/>
+          </w:rPr>
+          <w:t xml:space="preserve">IGNiTE GOD’S LITE</w:t>
+        </w:r>
+      </w:hyperlink>
+      <w:r>
+        <w:t xml:space="preserve"> </w:t>
+      </w:r>
+      <w:r>
+        <w:t xml:space="preserve">(2022, source at</w:t>
+      </w:r>
+      <w:r>
+        <w:t xml:space="preserve"> </w:t>
+      </w:r>
+      <w:hyperlink r:id="rId53">
+        <w:r>
+          <w:rPr>
+            <w:rStyle w:val="Hyperlink"/>
+          </w:rPr>
+          <w:t xml:space="preserve">https://github.com/joshsurber/ignite-gods-lite.com</w:t>
+        </w:r>
+      </w:hyperlink>
+      <w:r>
+        <w:t xml:space="preserve">)</w:t>
+      </w:r>
+    </w:p>
+    <w:p>
+      <w:pPr>
+        <w:numPr>
+          <w:ilvl w:val="0"/>
+          <w:numId w:val="1010"/>
+        </w:numPr>
+        <w:pStyle w:val="Compact"/>
+      </w:pPr>
+      <w:r>
+        <w:t xml:space="preserve">Implemented an end-to-end site redesign while working with the client to</w:t>
+      </w:r>
+      <w:r>
+        <w:t xml:space="preserve"> </w:t>
+      </w:r>
+      <w:r>
+        <w:t xml:space="preserve">retain certain elements &amp; aesthetics. Written in custom HTML and CSS with</w:t>
+      </w:r>
+      <w:r>
+        <w:t xml:space="preserve"> </w:t>
+      </w:r>
+      <w:r>
+        <w:t xml:space="preserve">Netlify forms integration.</w:t>
+      </w:r>
+    </w:p>
+    <w:p>
+      <w:pPr>
+        <w:numPr>
+          <w:ilvl w:val="0"/>
+          <w:numId w:val="1010"/>
+        </w:numPr>
+        <w:pStyle w:val="Compact"/>
+      </w:pPr>
+      <w:r>
+        <w:t xml:space="preserve">Streamlined client intake process by providing immediate client intake</w:t>
+      </w:r>
+      <w:r>
+        <w:t xml:space="preserve"> </w:t>
+      </w:r>
+      <w:r>
+        <w:t xml:space="preserve">packet and calendar invite</w:t>
+      </w:r>
+    </w:p>
+    <w:p>
+      <w:pPr>
+        <w:numPr>
+          <w:ilvl w:val="0"/>
+          <w:numId w:val="1010"/>
+        </w:numPr>
+        <w:pStyle w:val="Compact"/>
+      </w:pPr>
+      <w:r>
         <w:t xml:space="preserve">New site resulted in over 50 hours of work saved and hundreds of dollars in</w:t>
       </w:r>
       <w:r>
@@ -919,10 +976,10 @@
         <w:t xml:space="preserve">hosting fees</w:t>
       </w:r>
     </w:p>
-    <w:bookmarkEnd w:id="52"/>
-    <w:bookmarkEnd w:id="53"/>
     <w:bookmarkEnd w:id="54"/>
-    <w:bookmarkStart w:id="55" w:name="starbucks-store-manager-starbuckstarget"/>
+    <w:bookmarkEnd w:id="55"/>
+    <w:bookmarkEnd w:id="56"/>
+    <w:bookmarkStart w:id="57" w:name="starbucks-store-manager-starbuckstarget"/>
     <w:p>
       <w:pPr>
         <w:pStyle w:val="Heading3"/>
@@ -969,8 +1026,8 @@
         <w:t xml:space="preserve">peers, employees, customers, and vendors.</w:t>
       </w:r>
     </w:p>
-    <w:bookmarkEnd w:id="55"/>
-    <w:bookmarkStart w:id="56" w:name="general-manager-whataburger"/>
+    <w:bookmarkEnd w:id="57"/>
+    <w:bookmarkStart w:id="58" w:name="general-manager-whataburger"/>
     <w:p>
       <w:pPr>
         <w:pStyle w:val="Heading3"/>
@@ -1017,8 +1074,8 @@
         <w:t xml:space="preserve">and delegating effectively.</w:t>
       </w:r>
     </w:p>
-    <w:bookmarkEnd w:id="56"/>
-    <w:bookmarkEnd w:id="57"/>
+    <w:bookmarkEnd w:id="58"/>
+    <w:bookmarkEnd w:id="59"/>
     <w:sectPr/>
   </w:body>
 </w:document>
@@ -1229,6 +1286,9 @@
     <w:abstractNumId w:val="991"/>
   </w:num>
   <w:num w:numId="1009">
+    <w:abstractNumId w:val="991"/>
+  </w:num>
+  <w:num w:numId="1010">
     <w:abstractNumId w:val="991"/>
   </w:num>
 </w:numbering>

</xml_diff>

<commit_message>
Added OA and PWSA to resume
</commit_message>
<xml_diff>
--- a/resume/JoshSurberResume.docx
+++ b/resume/JoshSurberResume.docx
@@ -127,7 +127,7 @@
       </w:r>
     </w:p>
     <w:bookmarkEnd w:id="23"/>
-    <w:bookmarkStart w:id="43" w:name="skills"/>
+    <w:bookmarkStart w:id="45" w:name="skills"/>
     <w:p>
       <w:pPr>
         <w:pStyle w:val="Heading2"/>
@@ -342,6 +342,29 @@
           <w:rPr>
             <w:rStyle w:val="Hyperlink"/>
           </w:rPr>
+          <w:t xml:space="preserve">elementor</w:t>
+        </w:r>
+      </w:hyperlink>
+      <w:r>
+        <w:t xml:space="preserve"> </w:t>
+      </w:r>
+      <w:r>
+        <w:t xml:space="preserve">★★★☆☆</w:t>
+      </w:r>
+    </w:p>
+    <w:p>
+      <w:pPr>
+        <w:numPr>
+          <w:ilvl w:val="1"/>
+          <w:numId w:val="1004"/>
+        </w:numPr>
+        <w:pStyle w:val="Compact"/>
+      </w:pPr>
+      <w:hyperlink r:id="rId32">
+        <w:r>
+          <w:rPr>
+            <w:rStyle w:val="Hyperlink"/>
+          </w:rPr>
           <w:t xml:space="preserve">11ty</w:t>
         </w:r>
       </w:hyperlink>
@@ -376,7 +399,7 @@
         </w:numPr>
         <w:pStyle w:val="Compact"/>
       </w:pPr>
-      <w:hyperlink r:id="rId32">
+      <w:hyperlink r:id="rId33">
         <w:r>
           <w:rPr>
             <w:rStyle w:val="Hyperlink"/>
@@ -399,7 +422,7 @@
         </w:numPr>
         <w:pStyle w:val="Compact"/>
       </w:pPr>
-      <w:hyperlink r:id="rId33">
+      <w:hyperlink r:id="rId34">
         <w:r>
           <w:rPr>
             <w:rStyle w:val="Hyperlink"/>
@@ -422,7 +445,7 @@
         </w:numPr>
         <w:pStyle w:val="Compact"/>
       </w:pPr>
-      <w:hyperlink r:id="rId34">
+      <w:hyperlink r:id="rId35">
         <w:r>
           <w:rPr>
             <w:rStyle w:val="Hyperlink"/>
@@ -445,7 +468,7 @@
         </w:numPr>
         <w:pStyle w:val="Compact"/>
       </w:pPr>
-      <w:hyperlink r:id="rId35">
+      <w:hyperlink r:id="rId36">
         <w:r>
           <w:rPr>
             <w:rStyle w:val="Hyperlink"/>
@@ -468,7 +491,7 @@
         </w:numPr>
         <w:pStyle w:val="Compact"/>
       </w:pPr>
-      <w:hyperlink r:id="rId36">
+      <w:hyperlink r:id="rId37">
         <w:r>
           <w:rPr>
             <w:rStyle w:val="Hyperlink"/>
@@ -481,6 +504,29 @@
       </w:r>
       <w:r>
         <w:t xml:space="preserve">★★★★☆</w:t>
+      </w:r>
+    </w:p>
+    <w:p>
+      <w:pPr>
+        <w:numPr>
+          <w:ilvl w:val="1"/>
+          <w:numId w:val="1005"/>
+        </w:numPr>
+        <w:pStyle w:val="Compact"/>
+      </w:pPr>
+      <w:hyperlink r:id="rId38">
+        <w:r>
+          <w:rPr>
+            <w:rStyle w:val="Hyperlink"/>
+          </w:rPr>
+          <w:t xml:space="preserve">SalesForce</w:t>
+        </w:r>
+      </w:hyperlink>
+      <w:r>
+        <w:t xml:space="preserve"> </w:t>
+      </w:r>
+      <w:r>
+        <w:t xml:space="preserve">★★★☆☆</w:t>
       </w:r>
     </w:p>
     <w:p>
@@ -507,7 +553,7 @@
         </w:numPr>
         <w:pStyle w:val="Compact"/>
       </w:pPr>
-      <w:hyperlink r:id="rId37">
+      <w:hyperlink r:id="rId39">
         <w:r>
           <w:rPr>
             <w:rStyle w:val="Hyperlink"/>
@@ -530,7 +576,7 @@
         </w:numPr>
         <w:pStyle w:val="Compact"/>
       </w:pPr>
-      <w:hyperlink r:id="rId38">
+      <w:hyperlink r:id="rId40">
         <w:r>
           <w:rPr>
             <w:rStyle w:val="Hyperlink"/>
@@ -553,7 +599,7 @@
         </w:numPr>
         <w:pStyle w:val="Compact"/>
       </w:pPr>
-      <w:hyperlink r:id="rId39">
+      <w:hyperlink r:id="rId41">
         <w:r>
           <w:rPr>
             <w:rStyle w:val="Hyperlink"/>
@@ -598,7 +644,7 @@
         </w:numPr>
         <w:pStyle w:val="Compact"/>
       </w:pPr>
-      <w:hyperlink r:id="rId40">
+      <w:hyperlink r:id="rId42">
         <w:r>
           <w:rPr>
             <w:rStyle w:val="Hyperlink"/>
@@ -615,7 +661,7 @@
         </w:numPr>
         <w:pStyle w:val="Compact"/>
       </w:pPr>
-      <w:hyperlink r:id="rId41">
+      <w:hyperlink r:id="rId43">
         <w:r>
           <w:rPr>
             <w:rStyle w:val="Hyperlink"/>
@@ -632,7 +678,7 @@
         </w:numPr>
         <w:pStyle w:val="Compact"/>
       </w:pPr>
-      <w:hyperlink r:id="rId42">
+      <w:hyperlink r:id="rId44">
         <w:r>
           <w:rPr>
             <w:rStyle w:val="Hyperlink"/>
@@ -641,8 +687,8 @@
         </w:r>
       </w:hyperlink>
     </w:p>
-    <w:bookmarkEnd w:id="43"/>
-    <w:bookmarkStart w:id="59" w:name="work-history"/>
+    <w:bookmarkEnd w:id="45"/>
+    <w:bookmarkStart w:id="63" w:name="work-history"/>
     <w:p>
       <w:pPr>
         <w:pStyle w:val="Heading2"/>
@@ -651,7 +697,7 @@
         <w:t xml:space="preserve">WORK HISTORY</w:t>
       </w:r>
     </w:p>
-    <w:bookmarkStart w:id="56" w:name="X4c6d1ed622456746dabb903450ee17087cf67de"/>
+    <w:bookmarkStart w:id="59" w:name="X4c6d1ed622456746dabb903450ee17087cf67de"/>
     <w:p>
       <w:pPr>
         <w:pStyle w:val="Heading3"/>
@@ -678,7 +724,35 @@
         <w:t xml:space="preserve">2013 – present</w:t>
       </w:r>
     </w:p>
-    <w:bookmarkStart w:id="55" w:name="selected-projects"/>
+    <w:p>
+      <w:pPr>
+        <w:pStyle w:val="BodyText"/>
+      </w:pPr>
+      <w:r>
+        <w:t xml:space="preserve">cross key studios contracts as the primary web developer of</w:t>
+      </w:r>
+      <w:r>
+        <w:t xml:space="preserve"> </w:t>
+      </w:r>
+      <w:hyperlink r:id="rId46">
+        <w:r>
+          <w:rPr>
+            <w:rStyle w:val="Hyperlink"/>
+          </w:rPr>
+          <w:t xml:space="preserve">Prime Web Design</w:t>
+        </w:r>
+      </w:hyperlink>
+      <w:r>
+        <w:t xml:space="preserve">, in addition to several solo</w:t>
+      </w:r>
+      <w:r>
+        <w:t xml:space="preserve"> </w:t>
+      </w:r>
+      <w:r>
+        <w:t xml:space="preserve">projects.</w:t>
+      </w:r>
+    </w:p>
+    <w:bookmarkStart w:id="58" w:name="selected-projects"/>
     <w:p>
       <w:pPr>
         <w:pStyle w:val="Heading4"/>
@@ -687,12 +761,12 @@
         <w:t xml:space="preserve">SELECTED PROJECTS</w:t>
       </w:r>
     </w:p>
-    <w:bookmarkStart w:id="46" w:name="X299bf21fe52f4dd9f725bb2fae8525b85404ffb"/>
+    <w:bookmarkStart w:id="49" w:name="X299bf21fe52f4dd9f725bb2fae8525b85404ffb"/>
     <w:p>
       <w:pPr>
         <w:pStyle w:val="Heading5"/>
       </w:pPr>
-      <w:hyperlink r:id="rId44">
+      <w:hyperlink r:id="rId47">
         <w:r>
           <w:rPr>
             <w:rStyle w:val="Hyperlink"/>
@@ -709,7 +783,7 @@
       <w:r>
         <w:t xml:space="preserve"> </w:t>
       </w:r>
-      <w:hyperlink r:id="rId45">
+      <w:hyperlink r:id="rId48">
         <w:r>
           <w:rPr>
             <w:rStyle w:val="Hyperlink"/>
@@ -747,13 +821,13 @@
         <w:t xml:space="preserve">and most recently, 11ty.</w:t>
       </w:r>
     </w:p>
-    <w:bookmarkEnd w:id="46"/>
-    <w:bookmarkStart w:id="48" w:name="asclepius-md-2023"/>
+    <w:bookmarkEnd w:id="49"/>
+    <w:bookmarkStart w:id="51" w:name="asclepius-md-2023"/>
     <w:p>
       <w:pPr>
         <w:pStyle w:val="Heading5"/>
       </w:pPr>
-      <w:hyperlink r:id="rId47">
+      <w:hyperlink r:id="rId50">
         <w:r>
           <w:rPr>
             <w:rStyle w:val="Hyperlink"/>
@@ -801,16 +875,16 @@
         <w:pStyle w:val="Compact"/>
       </w:pPr>
       <w:r>
-        <w:t xml:space="preserve">Ensured performance and SEO, as well as testing responsive browser compaitbility across a wide range of devices</w:t>
-      </w:r>
-    </w:p>
-    <w:bookmarkEnd w:id="48"/>
-    <w:bookmarkStart w:id="51" w:name="Xb13f815aac505f9b47601d9c622b3693b8aa654"/>
+        <w:t xml:space="preserve">Ensured performance and SEO, as well as testing responsive browser compatibility across a wide range of devices</w:t>
+      </w:r>
+    </w:p>
+    <w:bookmarkEnd w:id="51"/>
+    <w:bookmarkStart w:id="54" w:name="Xb13f815aac505f9b47601d9c622b3693b8aa654"/>
     <w:p>
       <w:pPr>
         <w:pStyle w:val="Heading5"/>
       </w:pPr>
-      <w:hyperlink r:id="rId49">
+      <w:hyperlink r:id="rId52">
         <w:r>
           <w:rPr>
             <w:rStyle w:val="Hyperlink"/>
@@ -827,7 +901,7 @@
       <w:r>
         <w:t xml:space="preserve"> </w:t>
       </w:r>
-      <w:hyperlink r:id="rId50">
+      <w:hyperlink r:id="rId53">
         <w:r>
           <w:rPr>
             <w:rStyle w:val="Hyperlink"/>
@@ -881,13 +955,13 @@
         <w:t xml:space="preserve">Utilized Netlify CMS and 11ty for hosting</w:t>
       </w:r>
     </w:p>
-    <w:bookmarkEnd w:id="51"/>
-    <w:bookmarkStart w:id="54" w:name="Xe08471b8f755a3ad65f47a76208505c08d6876d"/>
+    <w:bookmarkEnd w:id="54"/>
+    <w:bookmarkStart w:id="57" w:name="Xe08471b8f755a3ad65f47a76208505c08d6876d"/>
     <w:p>
       <w:pPr>
         <w:pStyle w:val="Heading5"/>
       </w:pPr>
-      <w:hyperlink r:id="rId52">
+      <w:hyperlink r:id="rId55">
         <w:r>
           <w:rPr>
             <w:rStyle w:val="Hyperlink"/>
@@ -904,7 +978,7 @@
       <w:r>
         <w:t xml:space="preserve"> </w:t>
       </w:r>
-      <w:hyperlink r:id="rId53">
+      <w:hyperlink r:id="rId56">
         <w:r>
           <w:rPr>
             <w:rStyle w:val="Hyperlink"/>
@@ -976,10 +1050,64 @@
         <w:t xml:space="preserve">hosting fees</w:t>
       </w:r>
     </w:p>
-    <w:bookmarkEnd w:id="54"/>
-    <w:bookmarkEnd w:id="55"/>
-    <w:bookmarkEnd w:id="56"/>
-    <w:bookmarkStart w:id="57" w:name="starbucks-store-manager-starbuckstarget"/>
+    <w:bookmarkEnd w:id="57"/>
+    <w:bookmarkEnd w:id="58"/>
+    <w:bookmarkEnd w:id="59"/>
+    <w:bookmarkStart w:id="60" w:name="tech-support-specialist-office-ally"/>
+    <w:p>
+      <w:pPr>
+        <w:pStyle w:val="Heading3"/>
+      </w:pPr>
+      <w:r>
+        <w:t xml:space="preserve">TECH SUPPORT SPECIALIST,</w:t>
+      </w:r>
+      <w:r>
+        <w:t xml:space="preserve"> </w:t>
+      </w:r>
+      <w:r>
+        <w:rPr>
+          <w:iCs/>
+          <w:i/>
+        </w:rPr>
+        <w:t xml:space="preserve">Office Ally</w:t>
+      </w:r>
+    </w:p>
+    <w:p>
+      <w:pPr>
+        <w:pStyle w:val="FirstParagraph"/>
+      </w:pPr>
+      <w:r>
+        <w:t xml:space="preserve">March 2023 – Present</w:t>
+      </w:r>
+    </w:p>
+    <w:p>
+      <w:pPr>
+        <w:pStyle w:val="BodyText"/>
+      </w:pPr>
+      <w:r>
+        <w:t xml:space="preserve">I am on the team offering customer-facing phone technical support for the</w:t>
+      </w:r>
+      <w:r>
+        <w:t xml:space="preserve"> </w:t>
+      </w:r>
+      <w:r>
+        <w:t xml:space="preserve">Office Ally suite of applications used to manage medical practices. I helped</w:t>
+      </w:r>
+      <w:r>
+        <w:t xml:space="preserve"> </w:t>
+      </w:r>
+      <w:r>
+        <w:t xml:space="preserve">troubleshoot problems from users from single-person chiropractic practices to</w:t>
+      </w:r>
+      <w:r>
+        <w:t xml:space="preserve"> </w:t>
+      </w:r>
+      <w:r>
+        <w:t xml:space="preserve">entire hospitals.</w:t>
+      </w:r>
+    </w:p>
+    <w:bookmarkEnd w:id="60"/>
+    <w:bookmarkStart w:id="61" w:name="starbucks-store-manager-starbuckstarget"/>
     <w:p>
       <w:pPr>
         <w:pStyle w:val="Heading3"/>
@@ -1026,8 +1154,8 @@
         <w:t xml:space="preserve">peers, employees, customers, and vendors.</w:t>
       </w:r>
     </w:p>
-    <w:bookmarkEnd w:id="57"/>
-    <w:bookmarkStart w:id="58" w:name="general-manager-whataburger"/>
+    <w:bookmarkEnd w:id="61"/>
+    <w:bookmarkStart w:id="62" w:name="general-manager-whataburger"/>
     <w:p>
       <w:pPr>
         <w:pStyle w:val="Heading3"/>
@@ -1074,8 +1202,8 @@
         <w:t xml:space="preserve">and delegating effectively.</w:t>
       </w:r>
     </w:p>
-    <w:bookmarkEnd w:id="58"/>
-    <w:bookmarkEnd w:id="59"/>
+    <w:bookmarkEnd w:id="62"/>
+    <w:bookmarkEnd w:id="63"/>
     <w:sectPr/>
   </w:body>
 </w:document>

</xml_diff>